<commit_message>
Fixes in the Nested Figures problem statement
</commit_message>
<xml_diff>
--- a/Problem-8-Packaging-Figures/Packaging-Figures-BG.docx
+++ b/Problem-8-Packaging-Figures/Packaging-Figures-BG.docx
@@ -1,6 +1,6 @@
 
 <file path=word/document.xml><?xml version="1.0" encoding="utf-8"?>
-<w:document xmlns:wpc="http://schemas.microsoft.com/office/word/2010/wordprocessingCanvas" xmlns:mc="http://schemas.openxmlformats.org/markup-compatibility/2006" xmlns:o="urn:schemas-microsoft-com:office:office" xmlns:r="http://schemas.openxmlformats.org/officeDocument/2006/relationships" xmlns:m="http://schemas.openxmlformats.org/officeDocument/2006/math" xmlns:v="urn:schemas-microsoft-com:vml" xmlns:wp14="http://schemas.microsoft.com/office/word/2010/wordprocessingDrawing" xmlns:wp="http://schemas.openxmlformats.org/drawingml/2006/wordprocessingDrawing" xmlns:w10="urn:schemas-microsoft-com:office:word" xmlns:w="http://schemas.openxmlformats.org/wordprocessingml/2006/main" xmlns:w14="http://schemas.microsoft.com/office/word/2010/wordml" xmlns:wpg="http://schemas.microsoft.com/office/word/2010/wordprocessingGroup" xmlns:wpi="http://schemas.microsoft.com/office/word/2010/wordprocessingInk" xmlns:wne="http://schemas.microsoft.com/office/word/2006/wordml" xmlns:wps="http://schemas.microsoft.com/office/word/2010/wordprocessingShape" mc:Ignorable="w14 wp14">
+<w:document xmlns:wpc="http://schemas.microsoft.com/office/word/2010/wordprocessingCanvas" xmlns:mc="http://schemas.openxmlformats.org/markup-compatibility/2006" xmlns:o="urn:schemas-microsoft-com:office:office" xmlns:r="http://schemas.openxmlformats.org/officeDocument/2006/relationships" xmlns:m="http://schemas.openxmlformats.org/officeDocument/2006/math" xmlns:v="urn:schemas-microsoft-com:vml" xmlns:wp14="http://schemas.microsoft.com/office/word/2010/wordprocessingDrawing" xmlns:wp="http://schemas.openxmlformats.org/drawingml/2006/wordprocessingDrawing" xmlns:w10="urn:schemas-microsoft-com:office:word" xmlns:w="http://schemas.openxmlformats.org/wordprocessingml/2006/main" xmlns:w14="http://schemas.microsoft.com/office/word/2010/wordml" xmlns:w15="http://schemas.microsoft.com/office/word/2012/wordml" xmlns:wpg="http://schemas.microsoft.com/office/word/2010/wordprocessingGroup" xmlns:wpi="http://schemas.microsoft.com/office/word/2010/wordprocessingInk" xmlns:wne="http://schemas.microsoft.com/office/word/2006/wordml" xmlns:wps="http://schemas.microsoft.com/office/word/2010/wordprocessingShape" mc:Ignorable="w14 w15 wp14">
   <w:body>
     <w:p>
       <w:pPr>
@@ -45,6 +45,7 @@
         <w:rPr>
           <w:rFonts w:ascii="Consolas" w:hAnsi="Consolas"/>
           <w:b/>
+          <w:i/>
         </w:rPr>
         <w:t>N</w:t>
       </w:r>
@@ -53,9 +54,16 @@
       </w:r>
       <w:r>
         <w:rPr>
-          <w:lang w:val="bg-BG"/>
-        </w:rPr>
-        <w:t xml:space="preserve">фигури </w:t>
+          <w:b/>
+          <w:lang w:val="bg-BG"/>
+        </w:rPr>
+        <w:t>фигури</w:t>
+      </w:r>
+      <w:r>
+        <w:rPr>
+          <w:lang w:val="bg-BG"/>
+        </w:rPr>
+        <w:t xml:space="preserve"> </w:t>
       </w:r>
       <w:r>
         <w:t>(</w:t>
@@ -73,18 +81,36 @@
         <w:rPr>
           <w:lang w:val="bg-BG"/>
         </w:rPr>
-        <w:t>в двумерна Декартова координатна система</w:t>
+        <w:t>в двумерна д</w:t>
+      </w:r>
+      <w:r>
+        <w:rPr>
+          <w:lang w:val="bg-BG"/>
+        </w:rPr>
+        <w:t>екартова координатна система</w:t>
       </w:r>
       <w:r>
         <w:t>.</w:t>
       </w:r>
       <w:r>
-        <w:rPr>
-          <w:lang w:val="bg-BG"/>
-        </w:rPr>
-        <w:t>Фигурата</w:t>
-      </w:r>
-      <w:r>
+        <w:t xml:space="preserve"> </w:t>
+      </w:r>
+      <w:r>
+        <w:rPr>
+          <w:lang w:val="bg-BG"/>
+        </w:rPr>
+        <w:t>Казваме, че ф</w:t>
+      </w:r>
+      <w:r>
+        <w:rPr>
+          <w:lang w:val="bg-BG"/>
+        </w:rPr>
+        <w:t>игурата</w:t>
+      </w:r>
+      <w:r>
+        <w:rPr>
+          <w:b/>
+        </w:rPr>
         <w:t xml:space="preserve"> </w:t>
       </w:r>
       <m:oMath>
@@ -93,12 +119,16 @@
             <m:ctrlPr>
               <w:rPr>
                 <w:rFonts w:ascii="Cambria Math" w:hAnsi="Cambria Math"/>
+                <w:b/>
                 <w:i/>
               </w:rPr>
             </m:ctrlPr>
           </m:sSubPr>
           <m:e>
             <m:r>
+              <m:rPr>
+                <m:sty m:val="bi"/>
+              </m:rPr>
               <w:rPr>
                 <w:rFonts w:ascii="Cambria Math" w:hAnsi="Cambria Math"/>
               </w:rPr>
@@ -107,6 +137,9 @@
           </m:e>
           <m:sub>
             <m:r>
+              <m:rPr>
+                <m:sty m:val="bi"/>
+              </m:rPr>
               <w:rPr>
                 <w:rFonts w:ascii="Cambria Math" w:hAnsi="Cambria Math"/>
               </w:rPr>
@@ -152,12 +185,16 @@
             <m:ctrlPr>
               <w:rPr>
                 <w:rFonts w:ascii="Cambria Math" w:hAnsi="Cambria Math"/>
+                <w:b/>
                 <w:i/>
               </w:rPr>
             </m:ctrlPr>
           </m:sSubPr>
           <m:e>
             <m:r>
+              <m:rPr>
+                <m:sty m:val="bi"/>
+              </m:rPr>
               <w:rPr>
                 <w:rFonts w:ascii="Cambria Math" w:hAnsi="Cambria Math"/>
               </w:rPr>
@@ -166,6 +203,9 @@
           </m:e>
           <m:sub>
             <m:r>
+              <m:rPr>
+                <m:sty m:val="bi"/>
+              </m:rPr>
               <w:rPr>
                 <w:rFonts w:ascii="Cambria Math" w:hAnsi="Cambria Math"/>
               </w:rPr>
@@ -175,24 +215,33 @@
         </m:sSub>
       </m:oMath>
       <w:r>
+        <w:rPr>
+          <w:lang w:val="bg-BG"/>
+        </w:rPr>
+        <w:t>, ако</w:t>
+      </w:r>
+      <w:r>
         <w:t xml:space="preserve"> </w:t>
       </w:r>
-      <w:proofErr w:type="gramStart"/>
-      <w:r>
-        <w:t>ако</w:t>
-      </w:r>
-      <w:proofErr w:type="gramEnd"/>
-      <w:r>
+      <w:r>
+        <w:rPr>
+          <w:b/>
+          <w:lang w:val="bg-BG"/>
+        </w:rPr>
+        <w:t>всички точки</w:t>
+      </w:r>
+      <w:r>
+        <w:rPr>
+          <w:lang w:val="bg-BG"/>
+        </w:rPr>
         <w:t xml:space="preserve"> </w:t>
       </w:r>
       <w:r>
         <w:rPr>
           <w:b/>
-        </w:rPr>
-        <w:t>всички точки</w:t>
-      </w:r>
-      <w:r>
-        <w:t xml:space="preserve"> от</w:t>
+          <w:lang w:val="bg-BG"/>
+        </w:rPr>
+        <w:t>от</w:t>
       </w:r>
       <w:r>
         <w:t xml:space="preserve"> </w:t>
@@ -203,12 +252,16 @@
             <m:ctrlPr>
               <w:rPr>
                 <w:rFonts w:ascii="Cambria Math" w:hAnsi="Cambria Math"/>
+                <w:b/>
                 <w:i/>
               </w:rPr>
             </m:ctrlPr>
           </m:sSubPr>
           <m:e>
             <m:r>
+              <m:rPr>
+                <m:sty m:val="bi"/>
+              </m:rPr>
               <w:rPr>
                 <w:rFonts w:ascii="Cambria Math" w:hAnsi="Cambria Math"/>
               </w:rPr>
@@ -217,6 +270,9 @@
           </m:e>
           <m:sub>
             <m:r>
+              <m:rPr>
+                <m:sty m:val="bi"/>
+              </m:rPr>
               <w:rPr>
                 <w:rFonts w:ascii="Cambria Math" w:hAnsi="Cambria Math"/>
               </w:rPr>
@@ -253,12 +309,16 @@
             <m:ctrlPr>
               <w:rPr>
                 <w:rFonts w:ascii="Cambria Math" w:hAnsi="Cambria Math"/>
+                <w:b/>
                 <w:i/>
               </w:rPr>
             </m:ctrlPr>
           </m:sSubPr>
           <m:e>
             <m:r>
+              <m:rPr>
+                <m:sty m:val="bi"/>
+              </m:rPr>
               <w:rPr>
                 <w:rFonts w:ascii="Cambria Math" w:hAnsi="Cambria Math"/>
               </w:rPr>
@@ -267,6 +327,9 @@
           </m:e>
           <m:sub>
             <m:r>
+              <m:rPr>
+                <m:sty m:val="bi"/>
+              </m:rPr>
               <w:rPr>
                 <w:rFonts w:ascii="Cambria Math" w:hAnsi="Cambria Math"/>
               </w:rPr>
@@ -276,7 +339,13 @@
         </m:sSub>
       </m:oMath>
       <w:r>
-        <w:t>.Това се означава като</w:t>
+        <w:t>.</w:t>
+      </w:r>
+      <w:r>
+        <w:rPr>
+          <w:lang w:val="bg-BG"/>
+        </w:rPr>
+        <w:t xml:space="preserve"> Означаваме това като</w:t>
       </w:r>
       <m:oMath>
         <m:sSub>
@@ -284,12 +353,16 @@
             <m:ctrlPr>
               <w:rPr>
                 <w:rFonts w:ascii="Cambria Math" w:hAnsi="Cambria Math"/>
+                <w:b/>
                 <w:i/>
               </w:rPr>
             </m:ctrlPr>
           </m:sSubPr>
           <m:e>
             <m:r>
+              <m:rPr>
+                <m:sty m:val="bi"/>
+              </m:rPr>
               <w:rPr>
                 <w:rFonts w:ascii="Cambria Math" w:hAnsi="Cambria Math"/>
               </w:rPr>
@@ -298,6 +371,9 @@
           </m:e>
           <m:sub>
             <m:r>
+              <m:rPr>
+                <m:sty m:val="bi"/>
+              </m:rPr>
               <w:rPr>
                 <w:rFonts w:ascii="Cambria Math" w:hAnsi="Cambria Math"/>
               </w:rPr>
@@ -306,6 +382,9 @@
           </m:sub>
         </m:sSub>
         <m:r>
+          <m:rPr>
+            <m:sty m:val="bi"/>
+          </m:rPr>
           <w:rPr>
             <w:rFonts w:ascii="Cambria Math" w:hAnsi="Cambria Math"/>
           </w:rPr>
@@ -316,12 +395,16 @@
             <m:ctrlPr>
               <w:rPr>
                 <w:rFonts w:ascii="Cambria Math" w:hAnsi="Cambria Math"/>
+                <w:b/>
                 <w:i/>
               </w:rPr>
             </m:ctrlPr>
           </m:sSubPr>
           <m:e>
             <m:r>
+              <m:rPr>
+                <m:sty m:val="bi"/>
+              </m:rPr>
               <w:rPr>
                 <w:rFonts w:ascii="Cambria Math" w:hAnsi="Cambria Math"/>
               </w:rPr>
@@ -330,6 +413,9 @@
           </m:e>
           <m:sub>
             <m:r>
+              <m:rPr>
+                <m:sty m:val="bi"/>
+              </m:rPr>
               <w:rPr>
                 <w:rFonts w:ascii="Cambria Math" w:hAnsi="Cambria Math"/>
               </w:rPr>
@@ -368,12 +454,16 @@
             <m:ctrlPr>
               <w:rPr>
                 <w:rFonts w:ascii="Cambria Math" w:hAnsi="Cambria Math"/>
+                <w:b/>
                 <w:i/>
               </w:rPr>
             </m:ctrlPr>
           </m:sSubPr>
           <m:e>
             <m:r>
+              <m:rPr>
+                <m:sty m:val="bi"/>
+              </m:rPr>
               <w:rPr>
                 <w:rFonts w:ascii="Cambria Math" w:hAnsi="Cambria Math"/>
               </w:rPr>
@@ -382,6 +472,9 @@
           </m:e>
           <m:sub>
             <m:r>
+              <m:rPr>
+                <m:sty m:val="bi"/>
+              </m:rPr>
               <w:rPr>
                 <w:rFonts w:ascii="Cambria Math" w:hAnsi="Cambria Math"/>
               </w:rPr>
@@ -390,6 +483,9 @@
           </m:sub>
         </m:sSub>
         <m:r>
+          <m:rPr>
+            <m:sty m:val="bi"/>
+          </m:rPr>
           <w:rPr>
             <w:rFonts w:ascii="Cambria Math" w:hAnsi="Cambria Math"/>
           </w:rPr>
@@ -400,12 +496,16 @@
             <m:ctrlPr>
               <w:rPr>
                 <w:rFonts w:ascii="Cambria Math" w:hAnsi="Cambria Math"/>
+                <w:b/>
                 <w:i/>
               </w:rPr>
             </m:ctrlPr>
           </m:sSubPr>
           <m:e>
             <m:r>
+              <m:rPr>
+                <m:sty m:val="bi"/>
+              </m:rPr>
               <w:rPr>
                 <w:rFonts w:ascii="Cambria Math" w:hAnsi="Cambria Math"/>
               </w:rPr>
@@ -414,6 +514,9 @@
           </m:e>
           <m:sub>
             <m:r>
+              <m:rPr>
+                <m:sty m:val="bi"/>
+              </m:rPr>
               <w:rPr>
                 <w:rFonts w:ascii="Cambria Math" w:hAnsi="Cambria Math"/>
               </w:rPr>
@@ -422,6 +525,9 @@
           </m:sub>
         </m:sSub>
         <m:r>
+          <m:rPr>
+            <m:sty m:val="bi"/>
+          </m:rPr>
           <w:rPr>
             <w:rFonts w:ascii="Cambria Math" w:hAnsi="Cambria Math"/>
           </w:rPr>
@@ -432,12 +538,16 @@
             <m:ctrlPr>
               <w:rPr>
                 <w:rFonts w:ascii="Cambria Math" w:hAnsi="Cambria Math"/>
+                <w:b/>
                 <w:i/>
               </w:rPr>
             </m:ctrlPr>
           </m:sSubPr>
           <m:e>
             <m:r>
+              <m:rPr>
+                <m:sty m:val="bi"/>
+              </m:rPr>
               <w:rPr>
                 <w:rFonts w:ascii="Cambria Math" w:hAnsi="Cambria Math"/>
               </w:rPr>
@@ -446,6 +556,9 @@
           </m:e>
           <m:sub>
             <m:r>
+              <m:rPr>
+                <m:sty m:val="bi"/>
+              </m:rPr>
               <w:rPr>
                 <w:rFonts w:ascii="Cambria Math" w:hAnsi="Cambria Math"/>
               </w:rPr>
@@ -461,14 +574,21 @@
         <w:rPr>
           <w:lang w:val="bg-BG"/>
         </w:rPr>
-        <w:t xml:space="preserve">Ако съществуват няколко такива поредици, намерете първата </w:t>
+        <w:t xml:space="preserve">Ако съществуват няколко такива поредици, намерете </w:t>
       </w:r>
       <w:r>
         <w:rPr>
           <w:b/>
           <w:lang w:val="bg-BG"/>
         </w:rPr>
-        <w:t>по азбучен ред</w:t>
+        <w:t>първата по азбучен</w:t>
+      </w:r>
+      <w:r>
+        <w:rPr>
+          <w:b/>
+          <w:lang w:val="bg-BG"/>
+        </w:rPr>
+        <w:t xml:space="preserve"> ред</w:t>
       </w:r>
       <w:r>
         <w:rPr>
@@ -476,8 +596,6 @@
         </w:rPr>
         <w:t>.</w:t>
       </w:r>
-      <w:bookmarkStart w:id="0" w:name="_GoBack"/>
-      <w:bookmarkEnd w:id="0"/>
     </w:p>
     <w:p>
       <w:r>
@@ -497,9 +615,42 @@
         <w:rPr>
           <w:lang w:val="bg-BG"/>
         </w:rPr>
-        <w:t xml:space="preserve"> се дефинира с две точки: горна лява</w:t>
-      </w:r>
-      <w:r>
+        <w:t xml:space="preserve"> се дефинира с дв</w:t>
+      </w:r>
+      <w:r>
+        <w:rPr>
+          <w:lang w:val="bg-BG"/>
+        </w:rPr>
+        <w:t>а от своите върха</w:t>
+      </w:r>
+      <w:r>
+        <w:rPr>
+          <w:lang w:val="bg-BG"/>
+        </w:rPr>
+        <w:t xml:space="preserve">: </w:t>
+      </w:r>
+      <w:r>
+        <w:rPr>
+          <w:lang w:val="bg-BG"/>
+        </w:rPr>
+        <w:t>гор</w:t>
+      </w:r>
+      <w:r>
+        <w:rPr>
+          <w:lang w:val="bg-BG"/>
+        </w:rPr>
+        <w:t>е</w:t>
+      </w:r>
+      <w:r>
+        <w:rPr>
+          <w:lang w:val="bg-BG"/>
+        </w:rPr>
+        <w:t>н ляв</w:t>
+      </w:r>
+      <w:r>
+        <w:rPr>
+          <w:b/>
+        </w:rPr>
         <w:t xml:space="preserve"> </w:t>
       </w:r>
       <m:oMath>
@@ -577,20 +728,33 @@
       <w:r>
         <w:t xml:space="preserve"> </w:t>
       </w:r>
-      <w:proofErr w:type="gramStart"/>
-      <w:r>
+      <w:r>
+        <w:rPr>
+          <w:lang w:val="bg-BG"/>
+        </w:rPr>
         <w:t>и</w:t>
       </w:r>
-      <w:proofErr w:type="gramEnd"/>
-      <w:r>
-        <w:t xml:space="preserve"> долна дясна</w:t>
+      <w:r>
+        <w:t xml:space="preserve"> </w:t>
+      </w:r>
+      <w:r>
+        <w:rPr>
+          <w:lang w:val="bg-BG"/>
+        </w:rPr>
+        <w:t xml:space="preserve">долен десен </w:t>
       </w:r>
       <m:oMath>
         <m:r>
           <w:rPr>
             <w:rFonts w:ascii="Cambria Math" w:hAnsi="Cambria Math"/>
           </w:rPr>
-          <m:t xml:space="preserve"> B(</m:t>
+          <m:t>B</m:t>
+        </m:r>
+        <m:r>
+          <w:rPr>
+            <w:rFonts w:ascii="Cambria Math" w:hAnsi="Cambria Math"/>
+          </w:rPr>
+          <m:t>(</m:t>
         </m:r>
         <m:sSub>
           <m:sSubPr>
@@ -664,15 +828,6 @@
         <w:rPr>
           <w:lang w:val="bg-BG"/>
         </w:rPr>
-        <w:t>Всичките страни на един правоъгълник са успоредни на координатните оси</w:t>
-      </w:r>
-      <w:r>
-        <w:t xml:space="preserve">. </w:t>
-      </w:r>
-      <w:r>
-        <w:rPr>
-          <w:lang w:val="bg-BG"/>
-        </w:rPr>
         <w:t xml:space="preserve">Един </w:t>
       </w:r>
       <w:r>
@@ -686,15 +841,15 @@
         <w:rPr>
           <w:lang w:val="bg-BG"/>
         </w:rPr>
-        <w:t xml:space="preserve"> се дефинира с горната лява точка</w:t>
+        <w:t xml:space="preserve"> се дефинира с горн</w:t>
+      </w:r>
+      <w:r>
+        <w:rPr>
+          <w:lang w:val="bg-BG"/>
+        </w:rPr>
+        <w:t xml:space="preserve">ия си ляв връх </w:t>
       </w:r>
       <m:oMath>
-        <m:r>
-          <w:rPr>
-            <w:rFonts w:ascii="Cambria Math" w:eastAsiaTheme="minorEastAsia" w:hAnsi="Cambria Math"/>
-          </w:rPr>
-          <m:t xml:space="preserve"> </m:t>
-        </m:r>
         <m:r>
           <w:rPr>
             <w:rFonts w:ascii="Cambria Math" w:hAnsi="Cambria Math"/>
@@ -773,7 +928,25 @@
         <w:rPr>
           <w:lang w:val="bg-BG"/>
         </w:rPr>
-        <w:t>и страната</w:t>
+        <w:t xml:space="preserve">и </w:t>
+      </w:r>
+      <w:r>
+        <w:rPr>
+          <w:lang w:val="bg-BG"/>
+        </w:rPr>
+        <w:t xml:space="preserve">дължина на </w:t>
+      </w:r>
+      <w:r>
+        <w:rPr>
+          <w:lang w:val="bg-BG"/>
+        </w:rPr>
+        <w:t>страна</w:t>
+      </w:r>
+      <w:r>
+        <w:rPr>
+          <w:lang w:val="bg-BG"/>
+        </w:rPr>
+        <w:t>та</w:t>
       </w:r>
       <m:oMath>
         <m:r>
@@ -784,7 +957,46 @@
         </m:r>
       </m:oMath>
       <w:r>
-        <w:t xml:space="preserve">.  </w:t>
+        <w:t>.</w:t>
+      </w:r>
+      <w:r>
+        <w:rPr>
+          <w:lang w:val="bg-BG"/>
+        </w:rPr>
+        <w:t xml:space="preserve"> </w:t>
+      </w:r>
+      <w:r>
+        <w:rPr>
+          <w:lang w:val="bg-BG"/>
+        </w:rPr>
+        <w:t>Всички</w:t>
+      </w:r>
+      <w:r>
+        <w:rPr>
+          <w:lang w:val="bg-BG"/>
+        </w:rPr>
+        <w:t xml:space="preserve"> </w:t>
+      </w:r>
+      <w:r>
+        <w:rPr>
+          <w:lang w:val="bg-BG"/>
+        </w:rPr>
+        <w:t>страни на</w:t>
+      </w:r>
+      <w:r>
+        <w:rPr>
+          <w:lang w:val="bg-BG"/>
+        </w:rPr>
+        <w:t xml:space="preserve"> квадрати и правоъгълници </w:t>
+      </w:r>
+      <w:r>
+        <w:rPr>
+          <w:lang w:val="bg-BG"/>
+        </w:rPr>
+        <w:t>са успоредни на координатните оси</w:t>
+      </w:r>
+      <w:r>
+        <w:t xml:space="preserve">. </w:t>
       </w:r>
       <w:r>
         <w:rPr>
@@ -906,6 +1118,19 @@
     </w:p>
     <w:p>
       <w:pPr>
+        <w:rPr>
+          <w:lang w:val="bg-BG"/>
+        </w:rPr>
+      </w:pPr>
+      <w:r>
+        <w:rPr>
+          <w:lang w:val="bg-BG"/>
+        </w:rPr>
+        <w:t>Координатите по хоризонтала нарастват от ляво надясно, а по вертикала – от долу нагоре.</w:t>
+      </w:r>
+    </w:p>
+    <w:p>
+      <w:pPr>
         <w:pStyle w:val="Heading2"/>
         <w:rPr>
           <w:lang w:val="bg-BG"/>
@@ -925,6 +1150,9 @@
           <w:ilvl w:val="0"/>
           <w:numId w:val="9"/>
         </w:numPr>
+        <w:rPr>
+          <w:lang w:val="bg-BG"/>
+        </w:rPr>
       </w:pPr>
       <w:r>
         <w:rPr>
@@ -940,9 +1168,39 @@
           <w:ilvl w:val="0"/>
           <w:numId w:val="9"/>
         </w:numPr>
-      </w:pPr>
-      <w:r>
-        <w:t>Всеки ред съдържа описание на фигура в един от тези формати:</w:t>
+        <w:rPr>
+          <w:lang w:val="bg-BG"/>
+        </w:rPr>
+      </w:pPr>
+      <w:r>
+        <w:rPr>
+          <w:lang w:val="bg-BG"/>
+        </w:rPr>
+        <w:t xml:space="preserve">Всеки ред съдържа описание на фигура в </w:t>
+      </w:r>
+      <w:r>
+        <w:rPr>
+          <w:lang w:val="bg-BG"/>
+        </w:rPr>
+        <w:t>някой</w:t>
+      </w:r>
+      <w:r>
+        <w:rPr>
+          <w:lang w:val="bg-BG"/>
+        </w:rPr>
+        <w:t xml:space="preserve"> от </w:t>
+      </w:r>
+      <w:r>
+        <w:rPr>
+          <w:lang w:val="bg-BG"/>
+        </w:rPr>
+        <w:t>следните</w:t>
+      </w:r>
+      <w:r>
+        <w:rPr>
+          <w:lang w:val="bg-BG"/>
+        </w:rPr>
+        <w:t xml:space="preserve"> формати:</w:t>
       </w:r>
     </w:p>
     <w:p>
@@ -952,15 +1210,18 @@
           <w:ilvl w:val="1"/>
           <w:numId w:val="9"/>
         </w:numPr>
+        <w:ind w:left="1276" w:hanging="283"/>
         <w:rPr>
           <w:rFonts w:ascii="Consolas" w:hAnsi="Consolas"/>
           <w:b/>
+          <w:noProof/>
         </w:rPr>
       </w:pPr>
       <w:r>
         <w:rPr>
           <w:rFonts w:ascii="Consolas" w:hAnsi="Consolas"/>
           <w:b/>
+          <w:noProof/>
         </w:rPr>
         <w:t xml:space="preserve">rectangle name </w:t>
       </w:r>
@@ -968,6 +1229,7 @@
         <w:rPr>
           <w:rFonts w:ascii="Consolas" w:hAnsi="Consolas"/>
           <w:b/>
+          <w:noProof/>
         </w:rPr>
         <w:t>A</w:t>
       </w:r>
@@ -975,6 +1237,7 @@
         <w:rPr>
           <w:rFonts w:ascii="Consolas" w:hAnsi="Consolas"/>
           <w:b/>
+          <w:noProof/>
           <w:vertAlign w:val="subscript"/>
         </w:rPr>
         <w:t>x</w:t>
@@ -983,6 +1246,7 @@
         <w:rPr>
           <w:rFonts w:ascii="Consolas" w:hAnsi="Consolas"/>
           <w:b/>
+          <w:noProof/>
         </w:rPr>
         <w:t xml:space="preserve"> A</w:t>
       </w:r>
@@ -990,6 +1254,7 @@
         <w:rPr>
           <w:rFonts w:ascii="Consolas" w:hAnsi="Consolas"/>
           <w:b/>
+          <w:noProof/>
           <w:vertAlign w:val="subscript"/>
         </w:rPr>
         <w:t>y</w:t>
@@ -998,6 +1263,7 @@
         <w:rPr>
           <w:rFonts w:ascii="Consolas" w:hAnsi="Consolas"/>
           <w:b/>
+          <w:noProof/>
         </w:rPr>
         <w:t xml:space="preserve"> B</w:t>
       </w:r>
@@ -1005,6 +1271,7 @@
         <w:rPr>
           <w:rFonts w:ascii="Consolas" w:hAnsi="Consolas"/>
           <w:b/>
+          <w:noProof/>
           <w:vertAlign w:val="subscript"/>
         </w:rPr>
         <w:t>x</w:t>
@@ -1013,6 +1280,7 @@
         <w:rPr>
           <w:rFonts w:ascii="Consolas" w:hAnsi="Consolas"/>
           <w:b/>
+          <w:noProof/>
         </w:rPr>
         <w:t xml:space="preserve"> B</w:t>
       </w:r>
@@ -1020,6 +1288,7 @@
         <w:rPr>
           <w:rFonts w:ascii="Consolas" w:hAnsi="Consolas"/>
           <w:b/>
+          <w:noProof/>
           <w:vertAlign w:val="subscript"/>
         </w:rPr>
         <w:t>y</w:t>
@@ -1032,15 +1301,18 @@
           <w:ilvl w:val="1"/>
           <w:numId w:val="9"/>
         </w:numPr>
+        <w:ind w:left="1276" w:hanging="283"/>
         <w:rPr>
           <w:rFonts w:ascii="Consolas" w:hAnsi="Consolas"/>
           <w:b/>
+          <w:noProof/>
         </w:rPr>
       </w:pPr>
       <w:r>
         <w:rPr>
           <w:rFonts w:ascii="Consolas" w:hAnsi="Consolas"/>
           <w:b/>
+          <w:noProof/>
         </w:rPr>
         <w:t>square</w:t>
       </w:r>
@@ -1048,6 +1320,7 @@
         <w:rPr>
           <w:rFonts w:ascii="Consolas" w:hAnsi="Consolas"/>
           <w:b/>
+          <w:noProof/>
         </w:rPr>
         <w:t xml:space="preserve"> name </w:t>
       </w:r>
@@ -1055,6 +1328,7 @@
         <w:rPr>
           <w:rFonts w:ascii="Consolas" w:hAnsi="Consolas"/>
           <w:b/>
+          <w:noProof/>
         </w:rPr>
         <w:t>A</w:t>
       </w:r>
@@ -1062,6 +1336,7 @@
         <w:rPr>
           <w:rFonts w:ascii="Consolas" w:hAnsi="Consolas"/>
           <w:b/>
+          <w:noProof/>
           <w:vertAlign w:val="subscript"/>
         </w:rPr>
         <w:t>x</w:t>
@@ -1070,6 +1345,7 @@
         <w:rPr>
           <w:rFonts w:ascii="Consolas" w:hAnsi="Consolas"/>
           <w:b/>
+          <w:noProof/>
         </w:rPr>
         <w:t xml:space="preserve"> A</w:t>
       </w:r>
@@ -1077,6 +1353,7 @@
         <w:rPr>
           <w:rFonts w:ascii="Consolas" w:hAnsi="Consolas"/>
           <w:b/>
+          <w:noProof/>
           <w:vertAlign w:val="subscript"/>
         </w:rPr>
         <w:t>y</w:t>
@@ -1085,6 +1362,7 @@
         <w:rPr>
           <w:rFonts w:ascii="Consolas" w:hAnsi="Consolas"/>
           <w:b/>
+          <w:noProof/>
         </w:rPr>
         <w:t xml:space="preserve"> </w:t>
       </w:r>
@@ -1092,6 +1370,7 @@
         <w:rPr>
           <w:rFonts w:ascii="Consolas" w:hAnsi="Consolas"/>
           <w:b/>
+          <w:noProof/>
         </w:rPr>
         <w:t>S</w:t>
       </w:r>
@@ -1103,15 +1382,19 @@
           <w:ilvl w:val="1"/>
           <w:numId w:val="9"/>
         </w:numPr>
+        <w:spacing w:line="240" w:lineRule="auto"/>
+        <w:ind w:left="1276" w:hanging="284"/>
         <w:rPr>
           <w:rFonts w:ascii="Consolas" w:hAnsi="Consolas"/>
           <w:b/>
+          <w:noProof/>
         </w:rPr>
       </w:pPr>
       <w:r>
         <w:rPr>
           <w:rFonts w:ascii="Consolas" w:hAnsi="Consolas"/>
           <w:b/>
+          <w:noProof/>
         </w:rPr>
         <w:t>c</w:t>
       </w:r>
@@ -1119,6 +1402,7 @@
         <w:rPr>
           <w:rFonts w:ascii="Consolas" w:hAnsi="Consolas"/>
           <w:b/>
+          <w:noProof/>
         </w:rPr>
         <w:t xml:space="preserve">ircle name </w:t>
       </w:r>
@@ -1126,6 +1410,7 @@
         <w:rPr>
           <w:rFonts w:ascii="Consolas" w:hAnsi="Consolas"/>
           <w:b/>
+          <w:noProof/>
         </w:rPr>
         <w:t>O</w:t>
       </w:r>
@@ -1133,6 +1418,7 @@
         <w:rPr>
           <w:rFonts w:ascii="Consolas" w:hAnsi="Consolas"/>
           <w:b/>
+          <w:noProof/>
           <w:vertAlign w:val="subscript"/>
         </w:rPr>
         <w:t>x</w:t>
@@ -1141,6 +1427,7 @@
         <w:rPr>
           <w:rFonts w:ascii="Consolas" w:hAnsi="Consolas"/>
           <w:b/>
+          <w:noProof/>
         </w:rPr>
         <w:t>, O</w:t>
       </w:r>
@@ -1148,6 +1435,7 @@
         <w:rPr>
           <w:rFonts w:ascii="Consolas" w:hAnsi="Consolas"/>
           <w:b/>
+          <w:noProof/>
           <w:vertAlign w:val="subscript"/>
         </w:rPr>
         <w:t>y</w:t>
@@ -1156,6 +1444,7 @@
         <w:rPr>
           <w:rFonts w:ascii="Consolas" w:hAnsi="Consolas"/>
           <w:b/>
+          <w:noProof/>
         </w:rPr>
         <w:t>, R</w:t>
       </w:r>
@@ -1187,6 +1476,12 @@
           <w:b/>
         </w:rPr>
         <w:t>End</w:t>
+      </w:r>
+      <w:r>
+        <w:rPr>
+          <w:lang w:val="bg-BG"/>
+        </w:rPr>
+        <w:t>.</w:t>
       </w:r>
     </w:p>
     <w:p>
@@ -1217,7 +1512,19 @@
         <w:rPr>
           <w:lang w:val="bg-BG"/>
         </w:rPr>
-        <w:t>Отпечатайте най-дългата поредица от вложени фигури в следния формат:</w:t>
+        <w:t xml:space="preserve">Отпечатайте най-дългата поредица от вложени </w:t>
+      </w:r>
+      <w:r>
+        <w:rPr>
+          <w:lang w:val="bg-BG"/>
+        </w:rPr>
+        <w:t xml:space="preserve">една в друга </w:t>
+      </w:r>
+      <w:r>
+        <w:rPr>
+          <w:lang w:val="bg-BG"/>
+        </w:rPr>
+        <w:t>фигури в следния формат:</w:t>
       </w:r>
     </w:p>
     <w:p>
@@ -1227,6 +1534,9 @@
           <w:ilvl w:val="1"/>
           <w:numId w:val="9"/>
         </w:numPr>
+        <w:spacing w:before="60" w:after="60" w:line="240" w:lineRule="auto"/>
+        <w:ind w:left="1276" w:hanging="283"/>
+        <w:contextualSpacing w:val="0"/>
       </w:pPr>
       <w:r>
         <w:t xml:space="preserve"> </w:t>
@@ -1251,8 +1561,17 @@
           <w:rFonts w:ascii="Consolas" w:hAnsi="Consolas" w:cs="Consolas"/>
           <w:b/>
           <w:noProof/>
-        </w:rPr>
-        <w:t>... &lt; nameK</w:t>
+          <w:lang w:val="bg-BG"/>
+        </w:rPr>
+        <w:t>…</w:t>
+      </w:r>
+      <w:r>
+        <w:rPr>
+          <w:rFonts w:ascii="Consolas" w:hAnsi="Consolas" w:cs="Consolas"/>
+          <w:b/>
+          <w:noProof/>
+        </w:rPr>
+        <w:t xml:space="preserve"> &lt; nameK</w:t>
       </w:r>
     </w:p>
     <w:p>
@@ -1269,7 +1588,20 @@
         <w:rPr>
           <w:lang w:val="bg-BG"/>
         </w:rPr>
-        <w:t xml:space="preserve">Ако съществуват няколко най-дълги редици, отпечатайте </w:t>
+        <w:t xml:space="preserve">Ако съществуват </w:t>
+      </w:r>
+      <w:r>
+        <w:rPr>
+          <w:b/>
+          <w:lang w:val="bg-BG"/>
+        </w:rPr>
+        <w:t>няколко</w:t>
+      </w:r>
+      <w:r>
+        <w:rPr>
+          <w:lang w:val="bg-BG"/>
+        </w:rPr>
+        <w:t xml:space="preserve"> най-дълги редици, отпечатайте </w:t>
       </w:r>
       <w:r>
         <w:rPr>
@@ -1313,26 +1645,18 @@
         <w:rPr>
           <w:rFonts w:ascii="Consolas" w:hAnsi="Consolas"/>
           <w:b/>
+          <w:i/>
         </w:rPr>
         <w:t>N</w:t>
       </w:r>
       <w:r>
-        <w:rPr>
-          <w:rFonts w:ascii="Consolas" w:hAnsi="Consolas"/>
-        </w:rPr>
-        <w:t xml:space="preserve"> </w:t>
-      </w:r>
-      <w:r>
-        <w:rPr>
-          <w:rFonts w:ascii="Consolas" w:hAnsi="Consolas"/>
-          <w:lang w:val="bg-BG"/>
-        </w:rPr>
-        <w:t xml:space="preserve">и </w:t>
+        <w:t xml:space="preserve"> и </w:t>
       </w:r>
       <w:r>
         <w:rPr>
           <w:rFonts w:ascii="Consolas" w:hAnsi="Consolas"/>
           <w:b/>
+          <w:i/>
         </w:rPr>
         <w:t>K</w:t>
       </w:r>
@@ -1362,18 +1686,29 @@
         <w:spacing w:before="0" w:after="0" w:line="240" w:lineRule="auto"/>
         <w:jc w:val="both"/>
       </w:pPr>
+      <w:r>
+        <w:rPr>
+          <w:rFonts w:eastAsiaTheme="minorEastAsia"/>
+          <w:lang w:val="bg-BG"/>
+        </w:rPr>
+        <w:t xml:space="preserve">Числата </w:t>
+      </w:r>
       <m:oMath>
         <m:sSub>
           <m:sSubPr>
             <m:ctrlPr>
               <w:rPr>
                 <w:rFonts w:ascii="Cambria Math" w:hAnsi="Cambria Math"/>
+                <w:b/>
                 <w:i/>
               </w:rPr>
             </m:ctrlPr>
           </m:sSubPr>
           <m:e>
             <m:r>
+              <m:rPr>
+                <m:sty m:val="bi"/>
+              </m:rPr>
               <w:rPr>
                 <w:rFonts w:ascii="Cambria Math" w:hAnsi="Cambria Math"/>
               </w:rPr>
@@ -1382,6 +1717,9 @@
           </m:e>
           <m:sub>
             <m:r>
+              <m:rPr>
+                <m:sty m:val="bi"/>
+              </m:rPr>
               <w:rPr>
                 <w:rFonts w:ascii="Cambria Math" w:hAnsi="Cambria Math"/>
               </w:rPr>
@@ -1390,23 +1728,25 @@
           </m:sub>
         </m:sSub>
       </m:oMath>
-      <w:proofErr w:type="gramStart"/>
       <w:r>
         <w:t xml:space="preserve">, </w:t>
       </w:r>
-      <w:proofErr w:type="gramEnd"/>
       <m:oMath>
         <m:sSub>
           <m:sSubPr>
             <m:ctrlPr>
               <w:rPr>
                 <w:rFonts w:ascii="Cambria Math" w:hAnsi="Cambria Math"/>
+                <w:b/>
                 <w:i/>
               </w:rPr>
             </m:ctrlPr>
           </m:sSubPr>
           <m:e>
             <m:r>
+              <m:rPr>
+                <m:sty m:val="bi"/>
+              </m:rPr>
               <w:rPr>
                 <w:rFonts w:ascii="Cambria Math" w:hAnsi="Cambria Math"/>
               </w:rPr>
@@ -1415,6 +1755,9 @@
           </m:e>
           <m:sub>
             <m:r>
+              <m:rPr>
+                <m:sty m:val="bi"/>
+              </m:rPr>
               <w:rPr>
                 <w:rFonts w:ascii="Cambria Math" w:hAnsi="Cambria Math"/>
               </w:rPr>
@@ -1432,12 +1775,16 @@
             <m:ctrlPr>
               <w:rPr>
                 <w:rFonts w:ascii="Cambria Math" w:hAnsi="Cambria Math"/>
+                <w:b/>
                 <w:i/>
               </w:rPr>
             </m:ctrlPr>
           </m:sSubPr>
           <m:e>
             <m:r>
+              <m:rPr>
+                <m:sty m:val="bi"/>
+              </m:rPr>
               <w:rPr>
                 <w:rFonts w:ascii="Cambria Math" w:hAnsi="Cambria Math"/>
               </w:rPr>
@@ -1446,6 +1793,9 @@
           </m:e>
           <m:sub>
             <m:r>
+              <m:rPr>
+                <m:sty m:val="bi"/>
+              </m:rPr>
               <w:rPr>
                 <w:rFonts w:ascii="Cambria Math" w:hAnsi="Cambria Math"/>
               </w:rPr>
@@ -1463,12 +1813,16 @@
             <m:ctrlPr>
               <w:rPr>
                 <w:rFonts w:ascii="Cambria Math" w:hAnsi="Cambria Math"/>
+                <w:b/>
                 <w:i/>
               </w:rPr>
             </m:ctrlPr>
           </m:sSubPr>
           <m:e>
             <m:r>
+              <m:rPr>
+                <m:sty m:val="bi"/>
+              </m:rPr>
               <w:rPr>
                 <w:rFonts w:ascii="Cambria Math" w:hAnsi="Cambria Math"/>
               </w:rPr>
@@ -1477,6 +1831,9 @@
           </m:e>
           <m:sub>
             <m:r>
+              <m:rPr>
+                <m:sty m:val="bi"/>
+              </m:rPr>
               <w:rPr>
                 <w:rFonts w:ascii="Cambria Math" w:hAnsi="Cambria Math"/>
               </w:rPr>
@@ -1494,12 +1851,16 @@
             <m:ctrlPr>
               <w:rPr>
                 <w:rFonts w:ascii="Cambria Math" w:hAnsi="Cambria Math"/>
+                <w:b/>
                 <w:i/>
               </w:rPr>
             </m:ctrlPr>
           </m:sSubPr>
           <m:e>
             <m:r>
+              <m:rPr>
+                <m:sty m:val="bi"/>
+              </m:rPr>
               <w:rPr>
                 <w:rFonts w:ascii="Cambria Math" w:hAnsi="Cambria Math"/>
               </w:rPr>
@@ -1508,6 +1869,9 @@
           </m:e>
           <m:sub>
             <m:r>
+              <m:rPr>
+                <m:sty m:val="bi"/>
+              </m:rPr>
               <w:rPr>
                 <w:rFonts w:ascii="Cambria Math" w:hAnsi="Cambria Math"/>
               </w:rPr>
@@ -1525,12 +1889,16 @@
             <m:ctrlPr>
               <w:rPr>
                 <w:rFonts w:ascii="Cambria Math" w:hAnsi="Cambria Math"/>
+                <w:b/>
                 <w:i/>
               </w:rPr>
             </m:ctrlPr>
           </m:sSubPr>
           <m:e>
             <m:r>
+              <m:rPr>
+                <m:sty m:val="bi"/>
+              </m:rPr>
               <w:rPr>
                 <w:rFonts w:ascii="Cambria Math" w:hAnsi="Cambria Math"/>
               </w:rPr>
@@ -1539,6 +1907,9 @@
           </m:e>
           <m:sub>
             <m:r>
+              <m:rPr>
+                <m:sty m:val="bi"/>
+              </m:rPr>
               <w:rPr>
                 <w:rFonts w:ascii="Cambria Math" w:hAnsi="Cambria Math"/>
               </w:rPr>
@@ -1552,10 +1923,19 @@
       </w:r>
       <m:oMath>
         <m:r>
+          <m:rPr>
+            <m:sty m:val="bi"/>
+          </m:rPr>
           <w:rPr>
             <w:rFonts w:ascii="Cambria Math" w:hAnsi="Cambria Math"/>
           </w:rPr>
-          <m:t xml:space="preserve">S </m:t>
+          <m:t>S</m:t>
+        </m:r>
+        <m:r>
+          <w:rPr>
+            <w:rFonts w:ascii="Cambria Math" w:hAnsi="Cambria Math"/>
+          </w:rPr>
+          <m:t xml:space="preserve"> </m:t>
         </m:r>
       </m:oMath>
       <w:r>
@@ -1569,6 +1949,9 @@
       </w:r>
       <m:oMath>
         <m:r>
+          <m:rPr>
+            <m:sty m:val="bi"/>
+          </m:rPr>
           <w:rPr>
             <w:rFonts w:ascii="Cambria Math" w:hAnsi="Cambria Math"/>
           </w:rPr>
@@ -1582,13 +1965,16 @@
         <w:rPr>
           <w:lang w:val="bg-BG"/>
         </w:rPr>
-        <w:t>са цели числа в интервала</w:t>
+        <w:t>са цели в интервала</w:t>
       </w:r>
       <w:r>
         <w:t xml:space="preserve"> [-10000; 10000]. </w:t>
       </w:r>
       <m:oMath>
         <m:r>
+          <m:rPr>
+            <m:sty m:val="bi"/>
+          </m:rPr>
           <w:rPr>
             <w:rFonts w:ascii="Cambria Math" w:hAnsi="Cambria Math"/>
           </w:rPr>
@@ -1616,6 +2002,9 @@
           <m:t xml:space="preserve"> </m:t>
         </m:r>
         <m:r>
+          <m:rPr>
+            <m:sty m:val="bi"/>
+          </m:rPr>
           <w:rPr>
             <w:rFonts w:ascii="Cambria Math" w:hAnsi="Cambria Math"/>
           </w:rPr>
@@ -1629,7 +2018,7 @@
         <w:rPr>
           <w:lang w:val="bg-BG"/>
         </w:rPr>
-        <w:t>са винаги положителни</w:t>
+        <w:t>са положителни</w:t>
       </w:r>
       <w:r>
         <w:t>.</w:t>
@@ -1644,30 +2033,30 @@
         </w:numPr>
         <w:spacing w:before="0" w:after="0" w:line="240" w:lineRule="auto"/>
         <w:jc w:val="both"/>
-      </w:pPr>
-      <w:r>
-        <w:rPr>
-          <w:lang w:val="bg-BG"/>
-        </w:rPr>
-        <w:t xml:space="preserve">Когато правите изчисления, смятайте, че две точки се намират достатъчно близо, за да се смятат за една, ако </w:t>
-      </w:r>
-      <w:r>
-        <w:t xml:space="preserve">X </w:t>
-      </w:r>
-      <w:r>
-        <w:rPr>
-          <w:lang w:val="bg-BG"/>
-        </w:rPr>
-        <w:t xml:space="preserve">и </w:t>
-      </w:r>
-      <w:r>
-        <w:t xml:space="preserve">Y </w:t>
-      </w:r>
-      <w:r>
-        <w:rPr>
-          <w:lang w:val="bg-BG"/>
-        </w:rPr>
-        <w:t>координатите им са на разстояние по-малко от 0.01 единици.</w:t>
+        <w:rPr>
+          <w:rFonts w:eastAsia="MS Mincho"/>
+        </w:rPr>
+      </w:pPr>
+      <w:r>
+        <w:rPr>
+          <w:b/>
+          <w:noProof/>
+          <w:lang w:val="bg-BG"/>
+        </w:rPr>
+        <w:t>Имената на фигурите</w:t>
+      </w:r>
+      <w:r>
+        <w:rPr>
+          <w:noProof/>
+        </w:rPr>
+        <w:t xml:space="preserve"> </w:t>
+      </w:r>
+      <w:r>
+        <w:rPr>
+          <w:noProof/>
+          <w:lang w:val="bg-BG"/>
+        </w:rPr>
+        <w:t>се състоят от букви на латиница и цифри. Главни и малки букви се различават.</w:t>
       </w:r>
     </w:p>
     <w:p>
@@ -1680,29 +2069,73 @@
         <w:spacing w:before="0" w:after="0" w:line="240" w:lineRule="auto"/>
         <w:jc w:val="both"/>
         <w:rPr>
-          <w:rFonts w:eastAsia="MS Mincho"/>
-        </w:rPr>
-      </w:pPr>
+          <w:lang w:val="bg-BG"/>
+        </w:rPr>
+      </w:pPr>
+      <w:r>
+        <w:rPr>
+          <w:noProof/>
+          <w:lang w:val="bg-BG"/>
+        </w:rPr>
+        <w:t xml:space="preserve">Няма </w:t>
+      </w:r>
       <w:r>
         <w:rPr>
           <w:b/>
           <w:noProof/>
           <w:lang w:val="bg-BG"/>
         </w:rPr>
-        <w:t>Имената на фигурите</w:t>
+        <w:t>повтарящи се</w:t>
       </w:r>
       <w:r>
         <w:rPr>
           <w:noProof/>
+          <w:lang w:val="bg-BG"/>
+        </w:rPr>
+        <w:t xml:space="preserve"> имена.</w:t>
+      </w:r>
+      <w:r>
+        <w:rPr>
+          <w:noProof/>
+          <w:lang w:val="bg-BG"/>
         </w:rPr>
         <w:t xml:space="preserve"> </w:t>
       </w:r>
       <w:r>
         <w:rPr>
-          <w:noProof/>
-          <w:lang w:val="bg-BG"/>
-        </w:rPr>
-        <w:t>се състоят от букви на латиница и цифри. Главни и малки букви се различават. Няма повтарящи се имена.</w:t>
+          <w:rFonts w:eastAsia="MS Mincho"/>
+          <w:lang w:val="bg-BG"/>
+        </w:rPr>
+        <w:t xml:space="preserve">Няма </w:t>
+      </w:r>
+      <w:r>
+        <w:rPr>
+          <w:rFonts w:eastAsia="MS Mincho"/>
+          <w:b/>
+          <w:lang w:val="bg-BG"/>
+        </w:rPr>
+        <w:t>съвпадащи</w:t>
+      </w:r>
+      <w:r>
+        <w:rPr>
+          <w:rFonts w:eastAsia="MS Mincho"/>
+          <w:lang w:val="bg-BG"/>
+        </w:rPr>
+        <w:t xml:space="preserve"> фигури </w:t>
+      </w:r>
+      <w:r>
+        <w:rPr>
+          <w:rFonts w:eastAsia="MS Mincho"/>
+          <w:lang w:val="bg-BG"/>
+        </w:rPr>
+        <w:t>(еднакви фигури на еднакви координати)</w:t>
+      </w:r>
+      <w:r>
+        <w:rPr>
+          <w:rFonts w:eastAsia="MS Mincho"/>
+          <w:lang w:val="bg-BG"/>
+        </w:rPr>
+        <w:t>.</w:t>
       </w:r>
     </w:p>
     <w:p>
@@ -1716,22 +2149,6 @@
       </w:pPr>
       <w:r>
         <w:rPr>
-          <w:rFonts w:eastAsia="MS Mincho"/>
-        </w:rPr>
-        <w:t>Няма две фигури с еднакви координати.</w:t>
-      </w:r>
-    </w:p>
-    <w:p>
-      <w:pPr>
-        <w:numPr>
-          <w:ilvl w:val="0"/>
-          <w:numId w:val="10"/>
-        </w:numPr>
-        <w:spacing w:before="0" w:after="0" w:line="240" w:lineRule="auto"/>
-        <w:jc w:val="both"/>
-      </w:pPr>
-      <w:r>
-        <w:rPr>
           <w:lang w:val="bg-BG" w:eastAsia="ja-JP"/>
         </w:rPr>
         <w:t>Времеви лимит</w:t>
@@ -1747,21 +2164,7 @@
           <w:b/>
           <w:lang w:eastAsia="ja-JP"/>
         </w:rPr>
-        <w:t>1</w:t>
-      </w:r>
-      <w:r>
-        <w:rPr>
-          <w:b/>
-          <w:lang w:eastAsia="ja-JP"/>
-        </w:rPr>
-        <w:t>5</w:t>
-      </w:r>
-      <w:r>
-        <w:rPr>
-          <w:b/>
-          <w:lang w:eastAsia="ja-JP"/>
-        </w:rPr>
-        <w:t>0</w:t>
+        <w:t>200</w:t>
       </w:r>
       <w:r>
         <w:rPr>
@@ -1809,7 +2212,7 @@
           <w:b/>
           <w:lang w:eastAsia="ja-JP"/>
         </w:rPr>
-        <w:t>24</w:t>
+        <w:t>32</w:t>
       </w:r>
       <w:r>
         <w:rPr>
@@ -1822,11 +2225,6 @@
       </w:r>
     </w:p>
     <w:p>
-      <w:r>
-        <w:br w:type="page"/>
-      </w:r>
-    </w:p>
-    <w:p>
       <w:pPr>
         <w:pStyle w:val="Heading2"/>
         <w:spacing w:after="120"/>
@@ -1838,14 +2236,13 @@
         <w:rPr>
           <w:lang w:val="bg-BG"/>
         </w:rPr>
-        <w:lastRenderedPageBreak/>
         <w:t>Примерен вход и изход</w:t>
       </w:r>
     </w:p>
     <w:tbl>
       <w:tblPr>
-        <w:tblW w:w="10591" w:type="dxa"/>
-        <w:tblInd w:w="23" w:type="dxa"/>
+        <w:tblW w:w="10415" w:type="dxa"/>
+        <w:tblInd w:w="85" w:type="dxa"/>
         <w:tblBorders>
           <w:top w:val="single" w:sz="4" w:space="0" w:color="auto"/>
           <w:left w:val="single" w:sz="4" w:space="0" w:color="auto"/>
@@ -1864,8 +2261,8 @@
         <w:tblLook w:val="04A0" w:firstRow="1" w:lastRow="0" w:firstColumn="1" w:lastColumn="0" w:noHBand="0" w:noVBand="1"/>
       </w:tblPr>
       <w:tblGrid>
-        <w:gridCol w:w="3658"/>
-        <w:gridCol w:w="6933"/>
+        <w:gridCol w:w="4395"/>
+        <w:gridCol w:w="6020"/>
       </w:tblGrid>
       <w:tr>
         <w:trPr>
@@ -1873,12 +2270,12 @@
         </w:trPr>
         <w:tc>
           <w:tcPr>
-            <w:tcW w:w="3658" w:type="dxa"/>
+            <w:tcW w:w="4395" w:type="dxa"/>
             <w:shd w:val="clear" w:color="auto" w:fill="D9D9D9" w:themeFill="background1" w:themeFillShade="D9"/>
           </w:tcPr>
           <w:p>
             <w:pPr>
-              <w:spacing w:after="0" w:line="240" w:lineRule="auto"/>
+              <w:spacing w:before="0" w:after="0" w:line="240" w:lineRule="auto"/>
               <w:jc w:val="center"/>
               <w:rPr>
                 <w:rStyle w:val="Strong"/>
@@ -1900,12 +2297,12 @@
         </w:tc>
         <w:tc>
           <w:tcPr>
-            <w:tcW w:w="6933" w:type="dxa"/>
+            <w:tcW w:w="6020" w:type="dxa"/>
             <w:shd w:val="clear" w:color="auto" w:fill="D9D9D9" w:themeFill="background1" w:themeFillShade="D9"/>
           </w:tcPr>
           <w:p>
             <w:pPr>
-              <w:spacing w:after="0" w:line="240" w:lineRule="auto"/>
+              <w:spacing w:before="0" w:after="0" w:line="240" w:lineRule="auto"/>
               <w:jc w:val="center"/>
               <w:rPr>
                 <w:rStyle w:val="Strong"/>
@@ -1932,11 +2329,11 @@
         </w:trPr>
         <w:tc>
           <w:tcPr>
-            <w:tcW w:w="3658" w:type="dxa"/>
+            <w:tcW w:w="4395" w:type="dxa"/>
           </w:tcPr>
           <w:p>
             <w:pPr>
-              <w:spacing w:after="0" w:line="240" w:lineRule="auto"/>
+              <w:spacing w:before="60" w:after="60" w:line="240" w:lineRule="auto"/>
               <w:rPr>
                 <w:rFonts w:ascii="Consolas" w:hAnsi="Consolas" w:cs="Consolas"/>
                 <w:noProof/>
@@ -1965,7 +2362,7 @@
           </w:p>
           <w:p>
             <w:pPr>
-              <w:spacing w:after="0" w:line="240" w:lineRule="auto"/>
+              <w:spacing w:before="60" w:after="60" w:line="240" w:lineRule="auto"/>
               <w:rPr>
                 <w:rFonts w:ascii="Consolas" w:hAnsi="Consolas" w:cs="Consolas"/>
                 <w:noProof/>
@@ -1994,7 +2391,7 @@
           </w:p>
           <w:p>
             <w:pPr>
-              <w:spacing w:after="0" w:line="240" w:lineRule="auto"/>
+              <w:spacing w:before="60" w:after="60" w:line="240" w:lineRule="auto"/>
               <w:rPr>
                 <w:rFonts w:ascii="Consolas" w:hAnsi="Consolas" w:cs="Consolas"/>
                 <w:noProof/>
@@ -2023,7 +2420,7 @@
           </w:p>
           <w:p>
             <w:pPr>
-              <w:spacing w:after="0" w:line="240" w:lineRule="auto"/>
+              <w:spacing w:before="60" w:after="60" w:line="240" w:lineRule="auto"/>
               <w:rPr>
                 <w:rFonts w:ascii="Consolas" w:hAnsi="Consolas" w:cs="Consolas"/>
                 <w:noProof/>
@@ -2070,7 +2467,7 @@
           </w:p>
           <w:p>
             <w:pPr>
-              <w:spacing w:after="0" w:line="240" w:lineRule="auto"/>
+              <w:spacing w:before="60" w:after="60" w:line="240" w:lineRule="auto"/>
               <w:rPr>
                 <w:rFonts w:ascii="Consolas" w:hAnsi="Consolas" w:cs="Consolas"/>
                 <w:noProof/>
@@ -2153,7 +2550,7 @@
           </w:p>
           <w:p>
             <w:pPr>
-              <w:spacing w:after="0" w:line="240" w:lineRule="auto"/>
+              <w:spacing w:before="60" w:after="60" w:line="240" w:lineRule="auto"/>
               <w:rPr>
                 <w:rFonts w:ascii="Consolas" w:hAnsi="Consolas" w:cs="Consolas"/>
                 <w:noProof/>
@@ -2182,7 +2579,7 @@
           </w:p>
           <w:p>
             <w:pPr>
-              <w:spacing w:after="0" w:line="240" w:lineRule="auto"/>
+              <w:spacing w:before="60" w:after="60" w:line="240" w:lineRule="auto"/>
               <w:rPr>
                 <w:rFonts w:ascii="Consolas" w:hAnsi="Consolas" w:cs="Consolas"/>
                 <w:noProof/>
@@ -2229,7 +2626,7 @@
           </w:p>
           <w:p>
             <w:pPr>
-              <w:spacing w:after="0" w:line="240" w:lineRule="auto"/>
+              <w:spacing w:before="60" w:after="60" w:line="240" w:lineRule="auto"/>
               <w:rPr>
                 <w:rFonts w:ascii="Consolas" w:hAnsi="Consolas" w:cs="Consolas"/>
                 <w:noProof/>
@@ -2250,13 +2647,13 @@
         </w:tc>
         <w:tc>
           <w:tcPr>
-            <w:tcW w:w="6933" w:type="dxa"/>
+            <w:tcW w:w="6020" w:type="dxa"/>
             <w:vMerge w:val="restart"/>
             <w:vAlign w:val="center"/>
           </w:tcPr>
           <w:p>
             <w:pPr>
-              <w:spacing w:before="60" w:after="0" w:line="240" w:lineRule="auto"/>
+              <w:spacing w:before="0" w:after="0" w:line="240" w:lineRule="auto"/>
               <w:jc w:val="center"/>
               <w:rPr>
                 <w:noProof/>
@@ -2268,8 +2665,8 @@
               </w:rPr>
               <w:drawing>
                 <wp:inline distT="0" distB="0" distL="0" distR="0" wp14:anchorId="4F465CDF">
-                  <wp:extent cx="3371850" cy="2511309"/>
-                  <wp:effectExtent l="0" t="0" r="0" b="3810"/>
+                  <wp:extent cx="3200400" cy="2383616"/>
+                  <wp:effectExtent l="0" t="0" r="0" b="0"/>
                   <wp:docPr id="46" name="Picture 46"/>
                   <wp:cNvGraphicFramePr>
                     <a:graphicFrameLocks xmlns:a="http://schemas.openxmlformats.org/drawingml/2006/main" noChangeAspect="1"/>
@@ -2284,7 +2681,7 @@
                           </pic:cNvPicPr>
                         </pic:nvPicPr>
                         <pic:blipFill>
-                          <a:blip r:embed="rId9" cstate="print">
+                          <a:blip r:embed="rId8" cstate="print">
                             <a:extLst>
                               <a:ext uri="{28A0092B-C50C-407E-A947-70E740481C1C}">
                                 <a14:useLocalDpi xmlns:a14="http://schemas.microsoft.com/office/drawing/2010/main" val="0"/>
@@ -2299,7 +2696,7 @@
                         <pic:spPr bwMode="auto">
                           <a:xfrm>
                             <a:off x="0" y="0"/>
-                            <a:ext cx="3380163" cy="2517500"/>
+                            <a:ext cx="3240626" cy="2413576"/>
                           </a:xfrm>
                           <a:prstGeom prst="rect">
                             <a:avLst/>
@@ -2321,12 +2718,12 @@
         </w:trPr>
         <w:tc>
           <w:tcPr>
-            <w:tcW w:w="3658" w:type="dxa"/>
+            <w:tcW w:w="4395" w:type="dxa"/>
             <w:shd w:val="clear" w:color="auto" w:fill="D9D9D9" w:themeFill="background1" w:themeFillShade="D9"/>
           </w:tcPr>
           <w:p>
             <w:pPr>
-              <w:spacing w:after="0" w:line="240" w:lineRule="auto"/>
+              <w:spacing w:before="0" w:after="0" w:line="240" w:lineRule="auto"/>
               <w:jc w:val="center"/>
               <w:rPr>
                 <w:rStyle w:val="Strong"/>
@@ -2348,7 +2745,7 @@
         </w:tc>
         <w:tc>
           <w:tcPr>
-            <w:tcW w:w="6933" w:type="dxa"/>
+            <w:tcW w:w="6020" w:type="dxa"/>
             <w:vMerge/>
           </w:tcPr>
           <w:p>
@@ -2367,11 +2764,11 @@
         </w:trPr>
         <w:tc>
           <w:tcPr>
-            <w:tcW w:w="3658" w:type="dxa"/>
+            <w:tcW w:w="4395" w:type="dxa"/>
           </w:tcPr>
           <w:p>
             <w:pPr>
-              <w:spacing w:after="0" w:line="240" w:lineRule="auto"/>
+              <w:spacing w:before="60" w:after="60" w:line="240" w:lineRule="auto"/>
               <w:rPr>
                 <w:rStyle w:val="Strong"/>
                 <w:sz w:val="21"/>
@@ -2391,7 +2788,7 @@
         </w:tc>
         <w:tc>
           <w:tcPr>
-            <w:tcW w:w="6933" w:type="dxa"/>
+            <w:tcW w:w="6020" w:type="dxa"/>
             <w:vMerge/>
           </w:tcPr>
           <w:p>
@@ -2410,12 +2807,12 @@
         </w:trPr>
         <w:tc>
           <w:tcPr>
-            <w:tcW w:w="3658" w:type="dxa"/>
+            <w:tcW w:w="4395" w:type="dxa"/>
             <w:shd w:val="clear" w:color="auto" w:fill="D9D9D9" w:themeFill="background1" w:themeFillShade="D9"/>
           </w:tcPr>
           <w:p>
             <w:pPr>
-              <w:spacing w:after="0" w:line="240" w:lineRule="auto"/>
+              <w:spacing w:before="0" w:after="0" w:line="240" w:lineRule="auto"/>
               <w:jc w:val="center"/>
               <w:rPr>
                 <w:rStyle w:val="Strong"/>
@@ -2437,7 +2834,7 @@
         </w:tc>
         <w:tc>
           <w:tcPr>
-            <w:tcW w:w="6933" w:type="dxa"/>
+            <w:tcW w:w="6020" w:type="dxa"/>
             <w:vMerge/>
           </w:tcPr>
           <w:p>
@@ -2456,7 +2853,7 @@
         </w:trPr>
         <w:tc>
           <w:tcPr>
-            <w:tcW w:w="3658" w:type="dxa"/>
+            <w:tcW w:w="4395" w:type="dxa"/>
           </w:tcPr>
           <w:p>
             <w:pPr>
@@ -2476,18 +2873,8 @@
                 <w:szCs w:val="21"/>
                 <w:lang w:val="bg-BG"/>
               </w:rPr>
-              <w:t xml:space="preserve">Има две най-дълги редици </w:t>
-            </w:r>
-            <w:r>
-              <w:rPr>
-                <w:rFonts w:cs="Consolas"/>
-                <w:noProof/>
-                <w:sz w:val="21"/>
-                <w:szCs w:val="21"/>
-                <w:lang w:val="bg-BG"/>
-              </w:rPr>
-              <w:br/>
-              <w:t>(с дължина 3)</w:t>
+              <w:lastRenderedPageBreak/>
+              <w:t>Има две най-дълги редици (с дължина 3)</w:t>
             </w:r>
             <w:r>
               <w:rPr>
@@ -2521,8 +2908,19 @@
                 <w:sz w:val="21"/>
                 <w:szCs w:val="21"/>
               </w:rPr>
-              <w:t xml:space="preserve">Gamma &lt; Theta &lt; Beta </w:t>
+              <w:t>Gamma &lt; Theta &lt;</w:t>
             </w:r>
+            <w:r>
+              <w:rPr>
+                <w:rFonts w:cs="Consolas"/>
+                <w:noProof/>
+                <w:sz w:val="21"/>
+                <w:szCs w:val="21"/>
+              </w:rPr>
+              <w:t xml:space="preserve"> Beta</w:t>
+            </w:r>
+            <w:bookmarkStart w:id="0" w:name="_GoBack"/>
+            <w:bookmarkEnd w:id="0"/>
           </w:p>
           <w:p>
             <w:pPr>
@@ -2556,6 +2954,7 @@
                 <w:rStyle w:val="Strong"/>
                 <w:sz w:val="21"/>
                 <w:szCs w:val="21"/>
+                <w:lang w:val="bg-BG"/>
               </w:rPr>
             </w:pPr>
             <w:r>
@@ -2574,7 +2973,7 @@
                 <w:szCs w:val="21"/>
                 <w:lang w:val="bg-BG"/>
               </w:rPr>
-              <w:br/>
+              <w:t xml:space="preserve"> </w:t>
             </w:r>
             <w:r>
               <w:rPr>
@@ -2584,12 +2983,22 @@
                 <w:szCs w:val="21"/>
               </w:rPr>
               <w:t>Alpha &lt; Zeta &lt; Delta</w:t>
+            </w:r>
+            <w:r>
+              <w:rPr>
+                <w:rFonts w:cs="Consolas"/>
+                <w:noProof/>
+                <w:sz w:val="21"/>
+                <w:szCs w:val="21"/>
+                <w:lang w:val="bg-BG"/>
+              </w:rPr>
+              <w:t>.</w:t>
             </w:r>
           </w:p>
         </w:tc>
         <w:tc>
           <w:tcPr>
-            <w:tcW w:w="6933" w:type="dxa"/>
+            <w:tcW w:w="6020" w:type="dxa"/>
             <w:vMerge/>
           </w:tcPr>
           <w:p>
@@ -2602,13 +3011,40 @@
           </w:p>
         </w:tc>
       </w:tr>
+    </w:tbl>
+    <w:p/>
+    <w:tbl>
+      <w:tblPr>
+        <w:tblW w:w="10415" w:type="dxa"/>
+        <w:tblInd w:w="85" w:type="dxa"/>
+        <w:tblBorders>
+          <w:top w:val="single" w:sz="4" w:space="0" w:color="auto"/>
+          <w:left w:val="single" w:sz="4" w:space="0" w:color="auto"/>
+          <w:bottom w:val="single" w:sz="4" w:space="0" w:color="auto"/>
+          <w:right w:val="single" w:sz="4" w:space="0" w:color="auto"/>
+          <w:insideH w:val="single" w:sz="4" w:space="0" w:color="auto"/>
+          <w:insideV w:val="single" w:sz="4" w:space="0" w:color="auto"/>
+        </w:tblBorders>
+        <w:tblLayout w:type="fixed"/>
+        <w:tblCellMar>
+          <w:top w:w="57" w:type="dxa"/>
+          <w:left w:w="85" w:type="dxa"/>
+          <w:bottom w:w="57" w:type="dxa"/>
+          <w:right w:w="85" w:type="dxa"/>
+        </w:tblCellMar>
+        <w:tblLook w:val="04A0" w:firstRow="1" w:lastRow="0" w:firstColumn="1" w:lastColumn="0" w:noHBand="0" w:noVBand="1"/>
+      </w:tblPr>
+      <w:tblGrid>
+        <w:gridCol w:w="4395"/>
+        <w:gridCol w:w="6020"/>
+      </w:tblGrid>
       <w:tr>
         <w:trPr>
           <w:trHeight w:val="22"/>
         </w:trPr>
         <w:tc>
           <w:tcPr>
-            <w:tcW w:w="3658" w:type="dxa"/>
+            <w:tcW w:w="4395" w:type="dxa"/>
             <w:tcBorders>
               <w:top w:val="single" w:sz="4" w:space="0" w:color="auto"/>
               <w:left w:val="single" w:sz="4" w:space="0" w:color="auto"/>
@@ -2619,7 +3055,7 @@
           </w:tcPr>
           <w:p>
             <w:pPr>
-              <w:spacing w:after="0" w:line="240" w:lineRule="auto"/>
+              <w:spacing w:before="0" w:after="0" w:line="240" w:lineRule="auto"/>
               <w:jc w:val="center"/>
               <w:rPr>
                 <w:rStyle w:val="Strong"/>
@@ -2641,7 +3077,7 @@
         </w:tc>
         <w:tc>
           <w:tcPr>
-            <w:tcW w:w="6933" w:type="dxa"/>
+            <w:tcW w:w="6020" w:type="dxa"/>
             <w:tcBorders>
               <w:top w:val="single" w:sz="4" w:space="0" w:color="auto"/>
               <w:left w:val="single" w:sz="4" w:space="0" w:color="auto"/>
@@ -2652,7 +3088,7 @@
           </w:tcPr>
           <w:p>
             <w:pPr>
-              <w:spacing w:after="0" w:line="240" w:lineRule="auto"/>
+              <w:spacing w:before="0" w:after="0" w:line="240" w:lineRule="auto"/>
               <w:jc w:val="center"/>
               <w:rPr>
                 <w:rStyle w:val="Strong"/>
@@ -2679,7 +3115,7 @@
         </w:trPr>
         <w:tc>
           <w:tcPr>
-            <w:tcW w:w="3658" w:type="dxa"/>
+            <w:tcW w:w="4395" w:type="dxa"/>
             <w:tcBorders>
               <w:top w:val="single" w:sz="4" w:space="0" w:color="auto"/>
               <w:left w:val="single" w:sz="4" w:space="0" w:color="auto"/>
@@ -2689,7 +3125,7 @@
           </w:tcPr>
           <w:p>
             <w:pPr>
-              <w:spacing w:after="0" w:line="240" w:lineRule="auto"/>
+              <w:spacing w:before="60" w:after="60" w:line="240" w:lineRule="auto"/>
               <w:rPr>
                 <w:rFonts w:ascii="Consolas" w:hAnsi="Consolas" w:cs="Consolas"/>
                 <w:noProof/>
@@ -2704,21 +3140,32 @@
                 <w:sz w:val="21"/>
                 <w:szCs w:val="21"/>
               </w:rPr>
-              <w:t xml:space="preserve">rectangle </w:t>
+              <w:t>rectangle Europe 0 60 70 0</w:t>
             </w:r>
-            <w:r>
+          </w:p>
+          <w:p>
+            <w:pPr>
+              <w:spacing w:before="60" w:after="60" w:line="240" w:lineRule="auto"/>
               <w:rPr>
                 <w:rFonts w:ascii="Consolas" w:hAnsi="Consolas" w:cs="Consolas"/>
                 <w:noProof/>
                 <w:sz w:val="21"/>
                 <w:szCs w:val="21"/>
               </w:rPr>
-              <w:t>Europe 0 60 70 0</w:t>
+            </w:pPr>
+            <w:r>
+              <w:rPr>
+                <w:rFonts w:ascii="Consolas" w:hAnsi="Consolas" w:cs="Consolas"/>
+                <w:noProof/>
+                <w:sz w:val="21"/>
+                <w:szCs w:val="21"/>
+              </w:rPr>
+              <w:t>rectangle Italy 5 30 30 20</w:t>
             </w:r>
           </w:p>
           <w:p>
             <w:pPr>
-              <w:spacing w:after="0" w:line="240" w:lineRule="auto"/>
+              <w:spacing w:before="60" w:after="60" w:line="240" w:lineRule="auto"/>
               <w:rPr>
                 <w:rFonts w:ascii="Consolas" w:hAnsi="Consolas" w:cs="Consolas"/>
                 <w:noProof/>
@@ -2733,79 +3180,32 @@
                 <w:sz w:val="21"/>
                 <w:szCs w:val="21"/>
               </w:rPr>
-              <w:t>rectangle Italy</w:t>
+              <w:t>rectangle Austria 35 20 60 10</w:t>
             </w:r>
-            <w:r>
+          </w:p>
+          <w:p>
+            <w:pPr>
+              <w:spacing w:before="60" w:after="60" w:line="240" w:lineRule="auto"/>
               <w:rPr>
                 <w:rFonts w:ascii="Consolas" w:hAnsi="Consolas" w:cs="Consolas"/>
                 <w:noProof/>
                 <w:sz w:val="21"/>
                 <w:szCs w:val="21"/>
               </w:rPr>
-              <w:t xml:space="preserve"> 5 30 30 20</w:t>
+            </w:pPr>
+            <w:r>
+              <w:rPr>
+                <w:rFonts w:ascii="Consolas" w:hAnsi="Consolas" w:cs="Consolas"/>
+                <w:noProof/>
+                <w:sz w:val="21"/>
+                <w:szCs w:val="21"/>
+              </w:rPr>
+              <w:t>rectangle France 35 40 60 30</w:t>
             </w:r>
           </w:p>
           <w:p>
             <w:pPr>
-              <w:spacing w:after="0" w:line="240" w:lineRule="auto"/>
-              <w:rPr>
-                <w:rFonts w:ascii="Consolas" w:hAnsi="Consolas" w:cs="Consolas"/>
-                <w:noProof/>
-                <w:sz w:val="21"/>
-                <w:szCs w:val="21"/>
-              </w:rPr>
-            </w:pPr>
-            <w:r>
-              <w:rPr>
-                <w:rFonts w:ascii="Consolas" w:hAnsi="Consolas" w:cs="Consolas"/>
-                <w:noProof/>
-                <w:sz w:val="21"/>
-                <w:szCs w:val="21"/>
-              </w:rPr>
-              <w:t>rectangle Austria</w:t>
-            </w:r>
-            <w:r>
-              <w:rPr>
-                <w:rFonts w:ascii="Consolas" w:hAnsi="Consolas" w:cs="Consolas"/>
-                <w:noProof/>
-                <w:sz w:val="21"/>
-                <w:szCs w:val="21"/>
-              </w:rPr>
-              <w:t xml:space="preserve"> 35 20 60 10</w:t>
-            </w:r>
-          </w:p>
-          <w:p>
-            <w:pPr>
-              <w:spacing w:after="0" w:line="240" w:lineRule="auto"/>
-              <w:rPr>
-                <w:rFonts w:ascii="Consolas" w:hAnsi="Consolas" w:cs="Consolas"/>
-                <w:noProof/>
-                <w:sz w:val="21"/>
-                <w:szCs w:val="21"/>
-              </w:rPr>
-            </w:pPr>
-            <w:r>
-              <w:rPr>
-                <w:rFonts w:ascii="Consolas" w:hAnsi="Consolas" w:cs="Consolas"/>
-                <w:noProof/>
-                <w:sz w:val="21"/>
-                <w:szCs w:val="21"/>
-              </w:rPr>
-              <w:t>rectangle France</w:t>
-            </w:r>
-            <w:r>
-              <w:rPr>
-                <w:rFonts w:ascii="Consolas" w:hAnsi="Consolas" w:cs="Consolas"/>
-                <w:noProof/>
-                <w:sz w:val="21"/>
-                <w:szCs w:val="21"/>
-              </w:rPr>
-              <w:t xml:space="preserve"> 35 40 60 30</w:t>
-            </w:r>
-          </w:p>
-          <w:p>
-            <w:pPr>
-              <w:spacing w:after="0" w:line="240" w:lineRule="auto"/>
+              <w:spacing w:before="60" w:after="60" w:line="240" w:lineRule="auto"/>
               <w:rPr>
                 <w:rFonts w:ascii="Consolas" w:hAnsi="Consolas" w:cs="Consolas"/>
                 <w:noProof/>
@@ -2825,7 +3225,7 @@
           </w:p>
           <w:p>
             <w:pPr>
-              <w:spacing w:after="0" w:line="240" w:lineRule="auto"/>
+              <w:spacing w:before="60" w:after="60" w:line="240" w:lineRule="auto"/>
               <w:rPr>
                 <w:rStyle w:val="Strong"/>
                 <w:rFonts w:cs="Consolas"/>
@@ -2849,7 +3249,7 @@
         </w:tc>
         <w:tc>
           <w:tcPr>
-            <w:tcW w:w="6933" w:type="dxa"/>
+            <w:tcW w:w="6020" w:type="dxa"/>
             <w:vMerge w:val="restart"/>
             <w:tcBorders>
               <w:top w:val="single" w:sz="4" w:space="0" w:color="auto"/>
@@ -2860,7 +3260,7 @@
           </w:tcPr>
           <w:p>
             <w:pPr>
-              <w:spacing w:after="0" w:line="240" w:lineRule="auto"/>
+              <w:spacing w:before="0" w:after="0" w:line="240" w:lineRule="auto"/>
               <w:jc w:val="center"/>
               <w:rPr>
                 <w:rStyle w:val="Strong"/>
@@ -2877,9 +3277,9 @@
                 <w:noProof/>
               </w:rPr>
               <w:drawing>
-                <wp:inline distT="0" distB="0" distL="0" distR="0" wp14:anchorId="5F0DA1FD">
-                  <wp:extent cx="2034717" cy="1776730"/>
-                  <wp:effectExtent l="0" t="0" r="3810" b="0"/>
+                <wp:inline distT="0" distB="0" distL="0" distR="0" wp14:anchorId="76839465" wp14:editId="30E0EFD0">
+                  <wp:extent cx="1977390" cy="1726671"/>
+                  <wp:effectExtent l="0" t="0" r="3810" b="6985"/>
                   <wp:docPr id="91" name="Picture 91"/>
                   <wp:cNvGraphicFramePr>
                     <a:graphicFrameLocks xmlns:a="http://schemas.openxmlformats.org/drawingml/2006/main" noChangeAspect="1"/>
@@ -2894,7 +3294,7 @@
                           </pic:cNvPicPr>
                         </pic:nvPicPr>
                         <pic:blipFill>
-                          <a:blip r:embed="rId10" cstate="print">
+                          <a:blip r:embed="rId9" cstate="print">
                             <a:extLst>
                               <a:ext uri="{28A0092B-C50C-407E-A947-70E740481C1C}">
                                 <a14:useLocalDpi xmlns:a14="http://schemas.microsoft.com/office/drawing/2010/main" val="0"/>
@@ -2909,7 +3309,7 @@
                         <pic:spPr bwMode="auto">
                           <a:xfrm>
                             <a:off x="0" y="0"/>
-                            <a:ext cx="2043026" cy="1783985"/>
+                            <a:ext cx="1987937" cy="1735881"/>
                           </a:xfrm>
                           <a:prstGeom prst="rect">
                             <a:avLst/>
@@ -2931,7 +3331,7 @@
         </w:trPr>
         <w:tc>
           <w:tcPr>
-            <w:tcW w:w="3658" w:type="dxa"/>
+            <w:tcW w:w="4395" w:type="dxa"/>
             <w:tcBorders>
               <w:top w:val="single" w:sz="4" w:space="0" w:color="auto"/>
               <w:left w:val="single" w:sz="4" w:space="0" w:color="auto"/>
@@ -2942,7 +3342,7 @@
           </w:tcPr>
           <w:p>
             <w:pPr>
-              <w:spacing w:after="0" w:line="240" w:lineRule="auto"/>
+              <w:spacing w:before="0" w:after="0" w:line="240" w:lineRule="auto"/>
               <w:jc w:val="center"/>
               <w:rPr>
                 <w:rStyle w:val="Strong"/>
@@ -2964,7 +3364,7 @@
         </w:tc>
         <w:tc>
           <w:tcPr>
-            <w:tcW w:w="6933" w:type="dxa"/>
+            <w:tcW w:w="6020" w:type="dxa"/>
             <w:vMerge/>
             <w:tcBorders>
               <w:left w:val="single" w:sz="4" w:space="0" w:color="auto"/>
@@ -2990,7 +3390,7 @@
         </w:trPr>
         <w:tc>
           <w:tcPr>
-            <w:tcW w:w="3658" w:type="dxa"/>
+            <w:tcW w:w="4395" w:type="dxa"/>
             <w:tcBorders>
               <w:top w:val="single" w:sz="4" w:space="0" w:color="auto"/>
               <w:left w:val="single" w:sz="4" w:space="0" w:color="auto"/>
@@ -3000,7 +3400,7 @@
           </w:tcPr>
           <w:p>
             <w:pPr>
-              <w:spacing w:after="0" w:line="240" w:lineRule="auto"/>
+              <w:spacing w:before="60" w:after="60" w:line="240" w:lineRule="auto"/>
               <w:rPr>
                 <w:rStyle w:val="Strong"/>
                 <w:rFonts w:ascii="Consolas" w:hAnsi="Consolas" w:cs="Consolas"/>
@@ -3024,7 +3424,7 @@
         </w:tc>
         <w:tc>
           <w:tcPr>
-            <w:tcW w:w="6933" w:type="dxa"/>
+            <w:tcW w:w="6020" w:type="dxa"/>
             <w:vMerge/>
             <w:tcBorders>
               <w:left w:val="single" w:sz="4" w:space="0" w:color="auto"/>
@@ -3044,8 +3444,8 @@
     </w:tbl>
     <w:p/>
     <w:sectPr>
-      <w:headerReference w:type="default" r:id="rId11"/>
-      <w:footerReference w:type="default" r:id="rId12"/>
+      <w:headerReference w:type="default" r:id="rId10"/>
+      <w:footerReference w:type="default" r:id="rId11"/>
       <w:pgSz w:w="11909" w:h="16834" w:code="9"/>
       <w:pgMar w:top="567" w:right="737" w:bottom="1077" w:left="737" w:header="567" w:footer="794" w:gutter="0"/>
       <w:cols w:space="720"/>
@@ -3056,7 +3456,7 @@
 </file>
 
 <file path=word/endnotes.xml><?xml version="1.0" encoding="utf-8"?>
-<w:endnotes xmlns:wpc="http://schemas.microsoft.com/office/word/2010/wordprocessingCanvas" xmlns:mc="http://schemas.openxmlformats.org/markup-compatibility/2006" xmlns:o="urn:schemas-microsoft-com:office:office" xmlns:r="http://schemas.openxmlformats.org/officeDocument/2006/relationships" xmlns:m="http://schemas.openxmlformats.org/officeDocument/2006/math" xmlns:v="urn:schemas-microsoft-com:vml" xmlns:wp14="http://schemas.microsoft.com/office/word/2010/wordprocessingDrawing" xmlns:wp="http://schemas.openxmlformats.org/drawingml/2006/wordprocessingDrawing" xmlns:w10="urn:schemas-microsoft-com:office:word" xmlns:w="http://schemas.openxmlformats.org/wordprocessingml/2006/main" xmlns:w14="http://schemas.microsoft.com/office/word/2010/wordml" xmlns:wpg="http://schemas.microsoft.com/office/word/2010/wordprocessingGroup" xmlns:wpi="http://schemas.microsoft.com/office/word/2010/wordprocessingInk" xmlns:wne="http://schemas.microsoft.com/office/word/2006/wordml" xmlns:wps="http://schemas.microsoft.com/office/word/2010/wordprocessingShape" mc:Ignorable="w14 wp14">
+<w:endnotes xmlns:wpc="http://schemas.microsoft.com/office/word/2010/wordprocessingCanvas" xmlns:mc="http://schemas.openxmlformats.org/markup-compatibility/2006" xmlns:o="urn:schemas-microsoft-com:office:office" xmlns:r="http://schemas.openxmlformats.org/officeDocument/2006/relationships" xmlns:m="http://schemas.openxmlformats.org/officeDocument/2006/math" xmlns:v="urn:schemas-microsoft-com:vml" xmlns:wp14="http://schemas.microsoft.com/office/word/2010/wordprocessingDrawing" xmlns:wp="http://schemas.openxmlformats.org/drawingml/2006/wordprocessingDrawing" xmlns:w10="urn:schemas-microsoft-com:office:word" xmlns:w="http://schemas.openxmlformats.org/wordprocessingml/2006/main" xmlns:w14="http://schemas.microsoft.com/office/word/2010/wordml" xmlns:w15="http://schemas.microsoft.com/office/word/2012/wordml" xmlns:wpg="http://schemas.microsoft.com/office/word/2010/wordprocessingGroup" xmlns:wpi="http://schemas.microsoft.com/office/word/2010/wordprocessingInk" xmlns:wne="http://schemas.microsoft.com/office/word/2006/wordml" xmlns:wps="http://schemas.microsoft.com/office/word/2010/wordprocessingShape" mc:Ignorable="w14 w15 wp14">
   <w:endnote w:type="separator" w:id="-1">
     <w:p>
       <w:pPr>
@@ -3081,7 +3481,7 @@
 </file>
 
 <file path=word/footer1.xml><?xml version="1.0" encoding="utf-8"?>
-<w:ftr xmlns:wpc="http://schemas.microsoft.com/office/word/2010/wordprocessingCanvas" xmlns:mc="http://schemas.openxmlformats.org/markup-compatibility/2006" xmlns:o="urn:schemas-microsoft-com:office:office" xmlns:r="http://schemas.openxmlformats.org/officeDocument/2006/relationships" xmlns:m="http://schemas.openxmlformats.org/officeDocument/2006/math" xmlns:v="urn:schemas-microsoft-com:vml" xmlns:wp14="http://schemas.microsoft.com/office/word/2010/wordprocessingDrawing" xmlns:wp="http://schemas.openxmlformats.org/drawingml/2006/wordprocessingDrawing" xmlns:w10="urn:schemas-microsoft-com:office:word" xmlns:w="http://schemas.openxmlformats.org/wordprocessingml/2006/main" xmlns:w14="http://schemas.microsoft.com/office/word/2010/wordml" xmlns:wpg="http://schemas.microsoft.com/office/word/2010/wordprocessingGroup" xmlns:wpi="http://schemas.microsoft.com/office/word/2010/wordprocessingInk" xmlns:wne="http://schemas.microsoft.com/office/word/2006/wordml" xmlns:wps="http://schemas.microsoft.com/office/word/2010/wordprocessingShape" mc:Ignorable="w14 wp14">
+<w:ftr xmlns:wpc="http://schemas.microsoft.com/office/word/2010/wordprocessingCanvas" xmlns:mc="http://schemas.openxmlformats.org/markup-compatibility/2006" xmlns:o="urn:schemas-microsoft-com:office:office" xmlns:r="http://schemas.openxmlformats.org/officeDocument/2006/relationships" xmlns:m="http://schemas.openxmlformats.org/officeDocument/2006/math" xmlns:v="urn:schemas-microsoft-com:vml" xmlns:wp14="http://schemas.microsoft.com/office/word/2010/wordprocessingDrawing" xmlns:wp="http://schemas.openxmlformats.org/drawingml/2006/wordprocessingDrawing" xmlns:w10="urn:schemas-microsoft-com:office:word" xmlns:w="http://schemas.openxmlformats.org/wordprocessingml/2006/main" xmlns:w14="http://schemas.microsoft.com/office/word/2010/wordml" xmlns:w15="http://schemas.microsoft.com/office/word/2012/wordml" xmlns:wpg="http://schemas.microsoft.com/office/word/2010/wordprocessingGroup" xmlns:wpi="http://schemas.microsoft.com/office/word/2010/wordprocessingInk" xmlns:wne="http://schemas.microsoft.com/office/word/2006/wordml" xmlns:wps="http://schemas.microsoft.com/office/word/2010/wordprocessingShape" mc:Ignorable="w14 w15 wp14">
   <w:p>
     <w:pPr>
       <w:pStyle w:val="Footer"/>
@@ -3213,7 +3613,7 @@
         </mc:Choice>
         <mc:Fallback>
           <w:pict>
-            <v:shapetype id="_x0000_t202" coordsize="21600,21600" o:spt="202" path="m,l,21600r21600,l21600,xe">
+            <v:shapetype w14:anchorId="0BD046BD" id="_x0000_t202" coordsize="21600,21600" o:spt="202" path="m,l,21600r21600,l21600,xe">
               <v:stroke joinstyle="miter"/>
               <v:path gradientshapeok="t" o:connecttype="rect"/>
             </v:shapetype>
@@ -3348,9 +3748,9 @@
             </wp:anchor>
           </w:drawing>
         </mc:Choice>
-        <mc:Fallback xmlns:w15="http://schemas.microsoft.com/office/word/2012/wordml">
+        <mc:Fallback>
           <w:pict>
-            <v:line w14:anchorId="30530E82" id="Straight Connector 1" o:spid="_x0000_s1026" style="position:absolute;flip:y;z-index:251666432;visibility:visible;mso-wrap-style:square;mso-wrap-distance-left:9pt;mso-wrap-distance-top:0;mso-wrap-distance-right:9pt;mso-wrap-distance-bottom:0;mso-position-horizontal:absolute;mso-position-horizontal-relative:text;mso-position-vertical:absolute;mso-position-vertical-relative:text" from="-.1pt,5.2pt" to="520.7pt,5.2pt" o:gfxdata="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" strokecolor="#f37123" strokeweight="1pt">
+            <v:line w14:anchorId="58C9D672" id="Straight Connector 1" o:spid="_x0000_s1026" style="position:absolute;flip:y;z-index:251666432;visibility:visible;mso-wrap-style:square;mso-wrap-distance-left:9pt;mso-wrap-distance-top:0;mso-wrap-distance-right:9pt;mso-wrap-distance-bottom:0;mso-position-horizontal:absolute;mso-position-horizontal-relative:text;mso-position-vertical:absolute;mso-position-vertical-relative:text" from="-.1pt,5.2pt" to="520.7pt,5.2pt" o:gfxdata="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" strokecolor="#f37123" strokeweight="1pt">
               <v:stroke endcap="round"/>
             </v:line>
           </w:pict>
@@ -3454,7 +3854,7 @@
                               <w:sz w:val="18"/>
                               <w:szCs w:val="18"/>
                             </w:rPr>
-                            <w:t>1</w:t>
+                            <w:t>2</w:t>
                           </w:r>
                           <w:r>
                             <w:rPr>
@@ -3523,7 +3923,7 @@
         </mc:Choice>
         <mc:Fallback>
           <w:pict>
-            <v:shape id="Text Box 3" o:spid="_x0000_s1027" type="#_x0000_t202" style="position:absolute;margin-left:444.65pt;margin-top:26.95pt;width:70.9pt;height:15.9pt;z-index:251667456;visibility:visible;mso-wrap-style:square;mso-wrap-distance-left:9pt;mso-wrap-distance-top:0;mso-wrap-distance-right:9pt;mso-wrap-distance-bottom:0;mso-position-horizontal:absolute;mso-position-horizontal-relative:text;mso-position-vertical:absolute;mso-position-vertical-relative:text;v-text-anchor:middle" o:gfxdata="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" filled="f" stroked="f" strokeweight=".5pt">
+            <v:shape w14:anchorId="56B87737" id="Text Box 3" o:spid="_x0000_s1027" type="#_x0000_t202" style="position:absolute;margin-left:444.65pt;margin-top:26.95pt;width:70.9pt;height:15.9pt;z-index:251667456;visibility:visible;mso-wrap-style:square;mso-wrap-distance-left:9pt;mso-wrap-distance-top:0;mso-wrap-distance-right:9pt;mso-wrap-distance-bottom:0;mso-position-horizontal:absolute;mso-position-horizontal-relative:text;mso-position-vertical:absolute;mso-position-vertical-relative:text;v-text-anchor:middle" o:gfxdata="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" filled="f" stroked="f" strokeweight=".5pt">
               <v:textbox inset="0,0,0,0">
                 <w:txbxContent>
                   <w:p>
@@ -3569,7 +3969,7 @@
                         <w:sz w:val="18"/>
                         <w:szCs w:val="18"/>
                       </w:rPr>
-                      <w:t>1</w:t>
+                      <w:t>2</w:t>
                     </w:r>
                     <w:r>
                       <w:rPr>
@@ -3711,7 +4111,7 @@
         </mc:Choice>
         <mc:Fallback>
           <w:pict>
-            <v:shape id="Text Box 2" o:spid="_x0000_s1028" type="#_x0000_t202" style="position:absolute;margin-left:125.15pt;margin-top:26.95pt;width:44.85pt;height:15.75pt;z-index:251664384;visibility:visible;mso-wrap-style:square;mso-wrap-distance-left:9pt;mso-wrap-distance-top:0;mso-wrap-distance-right:9pt;mso-wrap-distance-bottom:0;mso-position-horizontal:absolute;mso-position-horizontal-relative:text;mso-position-vertical:absolute;mso-position-vertical-relative:text;v-text-anchor:middle" o:gfxdata="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" filled="f" stroked="f" strokeweight=".5pt">
+            <v:shape w14:anchorId="2288989E" id="Text Box 2" o:spid="_x0000_s1028" type="#_x0000_t202" style="position:absolute;margin-left:125.15pt;margin-top:26.95pt;width:44.85pt;height:15.75pt;z-index:251664384;visibility:visible;mso-wrap-style:square;mso-wrap-distance-left:9pt;mso-wrap-distance-top:0;mso-wrap-distance-right:9pt;mso-wrap-distance-bottom:0;mso-position-horizontal:absolute;mso-position-horizontal-relative:text;mso-position-vertical:absolute;mso-position-vertical-relative:text;v-text-anchor:middle" o:gfxdata="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" filled="f" stroked="f" strokeweight=".5pt">
               <v:textbox inset=".5mm,0,0,0">
                 <w:txbxContent>
                   <w:p>
@@ -4370,7 +4770,7 @@
         </mc:Choice>
         <mc:Fallback>
           <w:pict>
-            <v:shape id="Text Box 17" o:spid="_x0000_s1029" type="#_x0000_t202" style="position:absolute;margin-left:124.4pt;margin-top:6.7pt;width:396.3pt;height:40.45pt;z-index:251663360;visibility:visible;mso-wrap-style:square;mso-wrap-distance-left:9pt;mso-wrap-distance-top:0;mso-wrap-distance-right:9pt;mso-wrap-distance-bottom:0;mso-position-horizontal:absolute;mso-position-horizontal-relative:text;mso-position-vertical:absolute;mso-position-vertical-relative:text;v-text-anchor:top" o:gfxdata="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" filled="f" stroked="f">
+            <v:shape w14:anchorId="400D6225" id="Text Box 17" o:spid="_x0000_s1029" type="#_x0000_t202" style="position:absolute;margin-left:124.4pt;margin-top:6.7pt;width:396.3pt;height:40.45pt;z-index:251663360;visibility:visible;mso-wrap-style:square;mso-wrap-distance-left:9pt;mso-wrap-distance-top:0;mso-wrap-distance-right:9pt;mso-wrap-distance-bottom:0;mso-position-horizontal:absolute;mso-position-horizontal-relative:text;mso-position-vertical:absolute;mso-position-vertical-relative:text;v-text-anchor:top" o:gfxdata="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" filled="f" stroked="f">
               <v:textbox inset=".5mm,1.2mm,.5mm,.5mm">
                 <w:txbxContent>
                   <w:p>
@@ -4509,7 +4909,7 @@
                           <wp:extent cx="200025" cy="200025"/>
                           <wp:effectExtent l="0" t="0" r="9525" b="9525"/>
                           <wp:docPr id="73" name="Picture 73" title="Software University Foundation">
-                            <a:hlinkClick xmlns:a="http://schemas.openxmlformats.org/drawingml/2006/main" r:id="rId25"/>
+                            <a:hlinkClick xmlns:a="http://schemas.openxmlformats.org/drawingml/2006/main" r:id="rId1"/>
                           </wp:docPr>
                           <wp:cNvGraphicFramePr/>
                           <a:graphic xmlns:a="http://schemas.openxmlformats.org/drawingml/2006/main">
@@ -4517,7 +4917,7 @@
                               <pic:pic xmlns:pic="http://schemas.openxmlformats.org/drawingml/2006/picture">
                                 <pic:nvPicPr>
                                   <pic:cNvPr id="94" name="Picture 4" title="Software University Foundation">
-                                    <a:hlinkClick r:id="rId25"/>
+                                    <a:hlinkClick r:id="rId4"/>
                                   </pic:cNvPr>
                                   <pic:cNvPicPr/>
                                 </pic:nvPicPr>
@@ -4963,7 +5363,7 @@
 </file>
 
 <file path=word/footnotes.xml><?xml version="1.0" encoding="utf-8"?>
-<w:footnotes xmlns:wpc="http://schemas.microsoft.com/office/word/2010/wordprocessingCanvas" xmlns:mc="http://schemas.openxmlformats.org/markup-compatibility/2006" xmlns:o="urn:schemas-microsoft-com:office:office" xmlns:r="http://schemas.openxmlformats.org/officeDocument/2006/relationships" xmlns:m="http://schemas.openxmlformats.org/officeDocument/2006/math" xmlns:v="urn:schemas-microsoft-com:vml" xmlns:wp14="http://schemas.microsoft.com/office/word/2010/wordprocessingDrawing" xmlns:wp="http://schemas.openxmlformats.org/drawingml/2006/wordprocessingDrawing" xmlns:w10="urn:schemas-microsoft-com:office:word" xmlns:w="http://schemas.openxmlformats.org/wordprocessingml/2006/main" xmlns:w14="http://schemas.microsoft.com/office/word/2010/wordml" xmlns:wpg="http://schemas.microsoft.com/office/word/2010/wordprocessingGroup" xmlns:wpi="http://schemas.microsoft.com/office/word/2010/wordprocessingInk" xmlns:wne="http://schemas.microsoft.com/office/word/2006/wordml" xmlns:wps="http://schemas.microsoft.com/office/word/2010/wordprocessingShape" mc:Ignorable="w14 wp14">
+<w:footnotes xmlns:wpc="http://schemas.microsoft.com/office/word/2010/wordprocessingCanvas" xmlns:mc="http://schemas.openxmlformats.org/markup-compatibility/2006" xmlns:o="urn:schemas-microsoft-com:office:office" xmlns:r="http://schemas.openxmlformats.org/officeDocument/2006/relationships" xmlns:m="http://schemas.openxmlformats.org/officeDocument/2006/math" xmlns:v="urn:schemas-microsoft-com:vml" xmlns:wp14="http://schemas.microsoft.com/office/word/2010/wordprocessingDrawing" xmlns:wp="http://schemas.openxmlformats.org/drawingml/2006/wordprocessingDrawing" xmlns:w10="urn:schemas-microsoft-com:office:word" xmlns:w="http://schemas.openxmlformats.org/wordprocessingml/2006/main" xmlns:w14="http://schemas.microsoft.com/office/word/2010/wordml" xmlns:w15="http://schemas.microsoft.com/office/word/2012/wordml" xmlns:wpg="http://schemas.microsoft.com/office/word/2010/wordprocessingGroup" xmlns:wpi="http://schemas.microsoft.com/office/word/2010/wordprocessingInk" xmlns:wne="http://schemas.microsoft.com/office/word/2006/wordml" xmlns:wps="http://schemas.microsoft.com/office/word/2010/wordprocessingShape" mc:Ignorable="w14 w15 wp14">
   <w:footnote w:type="separator" w:id="-1">
     <w:p>
       <w:pPr>
@@ -4988,7 +5388,7 @@
 </file>
 
 <file path=word/header1.xml><?xml version="1.0" encoding="utf-8"?>
-<w:hdr xmlns:wpc="http://schemas.microsoft.com/office/word/2010/wordprocessingCanvas" xmlns:mc="http://schemas.openxmlformats.org/markup-compatibility/2006" xmlns:o="urn:schemas-microsoft-com:office:office" xmlns:r="http://schemas.openxmlformats.org/officeDocument/2006/relationships" xmlns:m="http://schemas.openxmlformats.org/officeDocument/2006/math" xmlns:v="urn:schemas-microsoft-com:vml" xmlns:wp14="http://schemas.microsoft.com/office/word/2010/wordprocessingDrawing" xmlns:wp="http://schemas.openxmlformats.org/drawingml/2006/wordprocessingDrawing" xmlns:w10="urn:schemas-microsoft-com:office:word" xmlns:w="http://schemas.openxmlformats.org/wordprocessingml/2006/main" xmlns:w14="http://schemas.microsoft.com/office/word/2010/wordml" xmlns:wpg="http://schemas.microsoft.com/office/word/2010/wordprocessingGroup" xmlns:wpi="http://schemas.microsoft.com/office/word/2010/wordprocessingInk" xmlns:wne="http://schemas.microsoft.com/office/word/2006/wordml" xmlns:wps="http://schemas.microsoft.com/office/word/2010/wordprocessingShape" mc:Ignorable="w14 wp14">
+<w:hdr xmlns:wpc="http://schemas.microsoft.com/office/word/2010/wordprocessingCanvas" xmlns:mc="http://schemas.openxmlformats.org/markup-compatibility/2006" xmlns:o="urn:schemas-microsoft-com:office:office" xmlns:r="http://schemas.openxmlformats.org/officeDocument/2006/relationships" xmlns:m="http://schemas.openxmlformats.org/officeDocument/2006/math" xmlns:v="urn:schemas-microsoft-com:vml" xmlns:wp14="http://schemas.microsoft.com/office/word/2010/wordprocessingDrawing" xmlns:wp="http://schemas.openxmlformats.org/drawingml/2006/wordprocessingDrawing" xmlns:w10="urn:schemas-microsoft-com:office:word" xmlns:w="http://schemas.openxmlformats.org/wordprocessingml/2006/main" xmlns:w14="http://schemas.microsoft.com/office/word/2010/wordml" xmlns:w15="http://schemas.microsoft.com/office/word/2012/wordml" xmlns:wpg="http://schemas.microsoft.com/office/word/2010/wordprocessingGroup" xmlns:wpi="http://schemas.microsoft.com/office/word/2010/wordprocessingInk" xmlns:wne="http://schemas.microsoft.com/office/word/2006/wordml" xmlns:wps="http://schemas.microsoft.com/office/word/2010/wordprocessingShape" mc:Ignorable="w14 w15 wp14">
   <w:p>
     <w:pPr>
       <w:pStyle w:val="Header"/>
@@ -4999,8 +5399,8 @@
 </file>
 
 <file path=word/numbering.xml><?xml version="1.0" encoding="utf-8"?>
-<w:numbering xmlns:wpc="http://schemas.microsoft.com/office/word/2010/wordprocessingCanvas" xmlns:mc="http://schemas.openxmlformats.org/markup-compatibility/2006" xmlns:o="urn:schemas-microsoft-com:office:office" xmlns:r="http://schemas.openxmlformats.org/officeDocument/2006/relationships" xmlns:m="http://schemas.openxmlformats.org/officeDocument/2006/math" xmlns:v="urn:schemas-microsoft-com:vml" xmlns:wp14="http://schemas.microsoft.com/office/word/2010/wordprocessingDrawing" xmlns:wp="http://schemas.openxmlformats.org/drawingml/2006/wordprocessingDrawing" xmlns:w10="urn:schemas-microsoft-com:office:word" xmlns:w="http://schemas.openxmlformats.org/wordprocessingml/2006/main" xmlns:w14="http://schemas.microsoft.com/office/word/2010/wordml" xmlns:wpg="http://schemas.microsoft.com/office/word/2010/wordprocessingGroup" xmlns:wpi="http://schemas.microsoft.com/office/word/2010/wordprocessingInk" xmlns:wne="http://schemas.microsoft.com/office/word/2006/wordml" xmlns:wps="http://schemas.microsoft.com/office/word/2010/wordprocessingShape" mc:Ignorable="w14 wp14">
-  <w:abstractNum w:abstractNumId="0">
+<w:numbering xmlns:wpc="http://schemas.microsoft.com/office/word/2010/wordprocessingCanvas" xmlns:mc="http://schemas.openxmlformats.org/markup-compatibility/2006" xmlns:o="urn:schemas-microsoft-com:office:office" xmlns:r="http://schemas.openxmlformats.org/officeDocument/2006/relationships" xmlns:m="http://schemas.openxmlformats.org/officeDocument/2006/math" xmlns:v="urn:schemas-microsoft-com:vml" xmlns:wp14="http://schemas.microsoft.com/office/word/2010/wordprocessingDrawing" xmlns:wp="http://schemas.openxmlformats.org/drawingml/2006/wordprocessingDrawing" xmlns:w10="urn:schemas-microsoft-com:office:word" xmlns:w="http://schemas.openxmlformats.org/wordprocessingml/2006/main" xmlns:w14="http://schemas.microsoft.com/office/word/2010/wordml" xmlns:w15="http://schemas.microsoft.com/office/word/2012/wordml" xmlns:wpg="http://schemas.microsoft.com/office/word/2010/wordprocessingGroup" xmlns:wpi="http://schemas.microsoft.com/office/word/2010/wordprocessingInk" xmlns:wne="http://schemas.microsoft.com/office/word/2006/wordml" xmlns:wps="http://schemas.microsoft.com/office/word/2010/wordprocessingShape" mc:Ignorable="w14 w15 wp14">
+  <w:abstractNum w:abstractNumId="0" w15:restartNumberingAfterBreak="0">
     <w:nsid w:val="009D2C7E"/>
     <w:multiLevelType w:val="hybridMultilevel"/>
     <w:tmpl w:val="4C164682"/>
@@ -5113,7 +5513,7 @@
       </w:rPr>
     </w:lvl>
   </w:abstractNum>
-  <w:abstractNum w:abstractNumId="1">
+  <w:abstractNum w:abstractNumId="1" w15:restartNumberingAfterBreak="0">
     <w:nsid w:val="04E60920"/>
     <w:multiLevelType w:val="hybridMultilevel"/>
     <w:tmpl w:val="9DB0F662"/>
@@ -5226,7 +5626,7 @@
       </w:rPr>
     </w:lvl>
   </w:abstractNum>
-  <w:abstractNum w:abstractNumId="2">
+  <w:abstractNum w:abstractNumId="2" w15:restartNumberingAfterBreak="0">
     <w:nsid w:val="0D8971DA"/>
     <w:multiLevelType w:val="hybridMultilevel"/>
     <w:tmpl w:val="0D500DA2"/>
@@ -5339,7 +5739,7 @@
       </w:rPr>
     </w:lvl>
   </w:abstractNum>
-  <w:abstractNum w:abstractNumId="3">
+  <w:abstractNum w:abstractNumId="3" w15:restartNumberingAfterBreak="0">
     <w:nsid w:val="12D46FE6"/>
     <w:multiLevelType w:val="hybridMultilevel"/>
     <w:tmpl w:val="2E189FDA"/>
@@ -5452,7 +5852,7 @@
       </w:rPr>
     </w:lvl>
   </w:abstractNum>
-  <w:abstractNum w:abstractNumId="4">
+  <w:abstractNum w:abstractNumId="4" w15:restartNumberingAfterBreak="0">
     <w:nsid w:val="1DAD2515"/>
     <w:multiLevelType w:val="hybridMultilevel"/>
     <w:tmpl w:val="9C1E9A04"/>
@@ -5565,7 +5965,7 @@
       </w:rPr>
     </w:lvl>
   </w:abstractNum>
-  <w:abstractNum w:abstractNumId="5">
+  <w:abstractNum w:abstractNumId="5" w15:restartNumberingAfterBreak="0">
     <w:nsid w:val="22CD3F94"/>
     <w:multiLevelType w:val="hybridMultilevel"/>
     <w:tmpl w:val="A044FDFA"/>
@@ -5651,7 +6051,7 @@
       </w:pPr>
     </w:lvl>
   </w:abstractNum>
-  <w:abstractNum w:abstractNumId="6">
+  <w:abstractNum w:abstractNumId="6" w15:restartNumberingAfterBreak="0">
     <w:nsid w:val="2D776E58"/>
     <w:multiLevelType w:val="hybridMultilevel"/>
     <w:tmpl w:val="4E9E76A6"/>
@@ -5764,7 +6164,7 @@
       </w:rPr>
     </w:lvl>
   </w:abstractNum>
-  <w:abstractNum w:abstractNumId="7">
+  <w:abstractNum w:abstractNumId="7" w15:restartNumberingAfterBreak="0">
     <w:nsid w:val="48203ACE"/>
     <w:multiLevelType w:val="hybridMultilevel"/>
     <w:tmpl w:val="7C867F3C"/>
@@ -5877,7 +6277,7 @@
       </w:rPr>
     </w:lvl>
   </w:abstractNum>
-  <w:abstractNum w:abstractNumId="8">
+  <w:abstractNum w:abstractNumId="8" w15:restartNumberingAfterBreak="0">
     <w:nsid w:val="5507266E"/>
     <w:multiLevelType w:val="hybridMultilevel"/>
     <w:tmpl w:val="22522E3A"/>
@@ -5990,7 +6390,7 @@
       </w:rPr>
     </w:lvl>
   </w:abstractNum>
-  <w:abstractNum w:abstractNumId="9">
+  <w:abstractNum w:abstractNumId="9" w15:restartNumberingAfterBreak="0">
     <w:nsid w:val="55990837"/>
     <w:multiLevelType w:val="hybridMultilevel"/>
     <w:tmpl w:val="960254F8"/>
@@ -6103,7 +6503,7 @@
       </w:rPr>
     </w:lvl>
   </w:abstractNum>
-  <w:abstractNum w:abstractNumId="10">
+  <w:abstractNum w:abstractNumId="10" w15:restartNumberingAfterBreak="0">
     <w:nsid w:val="5F9A715F"/>
     <w:multiLevelType w:val="hybridMultilevel"/>
     <w:tmpl w:val="4B26630C"/>
@@ -6216,7 +6616,7 @@
       </w:rPr>
     </w:lvl>
   </w:abstractNum>
-  <w:abstractNum w:abstractNumId="11">
+  <w:abstractNum w:abstractNumId="11" w15:restartNumberingAfterBreak="0">
     <w:nsid w:val="7A0155B4"/>
     <w:multiLevelType w:val="hybridMultilevel"/>
     <w:tmpl w:val="581A57DA"/>
@@ -6369,7 +6769,7 @@
 </file>
 
 <file path=word/styles.xml><?xml version="1.0" encoding="utf-8"?>
-<w:styles xmlns:mc="http://schemas.openxmlformats.org/markup-compatibility/2006" xmlns:r="http://schemas.openxmlformats.org/officeDocument/2006/relationships" xmlns:w="http://schemas.openxmlformats.org/wordprocessingml/2006/main" xmlns:w14="http://schemas.microsoft.com/office/word/2010/wordml" mc:Ignorable="w14">
+<w:styles xmlns:mc="http://schemas.openxmlformats.org/markup-compatibility/2006" xmlns:r="http://schemas.openxmlformats.org/officeDocument/2006/relationships" xmlns:w="http://schemas.openxmlformats.org/wordprocessingml/2006/main" xmlns:w14="http://schemas.microsoft.com/office/word/2010/wordml" xmlns:w15="http://schemas.microsoft.com/office/word/2012/wordml" mc:Ignorable="w14 w15">
   <w:docDefaults>
     <w:rPrDefault>
       <w:rPr>
@@ -6385,144 +6785,378 @@
       </w:pPr>
     </w:pPrDefault>
   </w:docDefaults>
-  <w:latentStyles w:defLockedState="0" w:defUIPriority="99" w:defSemiHidden="1" w:defUnhideWhenUsed="1" w:defQFormat="0" w:count="267">
-    <w:lsdException w:name="Normal" w:semiHidden="0" w:uiPriority="0" w:unhideWhenUsed="0" w:qFormat="1"/>
-    <w:lsdException w:name="heading 1" w:semiHidden="0" w:uiPriority="9" w:unhideWhenUsed="0" w:qFormat="1"/>
-    <w:lsdException w:name="heading 2" w:uiPriority="9" w:qFormat="1"/>
-    <w:lsdException w:name="heading 3" w:uiPriority="9" w:qFormat="1"/>
-    <w:lsdException w:name="heading 4" w:uiPriority="9" w:qFormat="1"/>
-    <w:lsdException w:name="heading 5" w:uiPriority="9" w:qFormat="1"/>
-    <w:lsdException w:name="heading 6" w:uiPriority="9" w:qFormat="1"/>
-    <w:lsdException w:name="heading 7" w:uiPriority="9" w:qFormat="1"/>
-    <w:lsdException w:name="heading 8" w:uiPriority="9" w:qFormat="1"/>
-    <w:lsdException w:name="heading 9" w:uiPriority="9" w:qFormat="1"/>
-    <w:lsdException w:name="toc 1" w:uiPriority="39"/>
-    <w:lsdException w:name="toc 2" w:uiPriority="39"/>
-    <w:lsdException w:name="toc 3" w:uiPriority="39"/>
-    <w:lsdException w:name="toc 4" w:uiPriority="39"/>
-    <w:lsdException w:name="toc 5" w:uiPriority="39"/>
-    <w:lsdException w:name="toc 6" w:uiPriority="39"/>
-    <w:lsdException w:name="toc 7" w:uiPriority="39"/>
-    <w:lsdException w:name="toc 8" w:uiPriority="39"/>
-    <w:lsdException w:name="toc 9" w:uiPriority="39"/>
-    <w:lsdException w:name="caption" w:uiPriority="35" w:qFormat="1"/>
-    <w:lsdException w:name="Title" w:semiHidden="0" w:uiPriority="10" w:unhideWhenUsed="0"/>
-    <w:lsdException w:name="Default Paragraph Font" w:uiPriority="1"/>
-    <w:lsdException w:name="Subtitle" w:semiHidden="0" w:uiPriority="11" w:unhideWhenUsed="0"/>
-    <w:lsdException w:name="Strong" w:semiHidden="0" w:uiPriority="0" w:unhideWhenUsed="0" w:qFormat="1"/>
-    <w:lsdException w:name="Emphasis" w:semiHidden="0" w:uiPriority="20" w:unhideWhenUsed="0"/>
-    <w:lsdException w:name="Table Grid" w:semiHidden="0" w:uiPriority="59" w:unhideWhenUsed="0"/>
-    <w:lsdException w:name="Placeholder Text" w:unhideWhenUsed="0"/>
-    <w:lsdException w:name="No Spacing" w:semiHidden="0" w:uiPriority="1" w:unhideWhenUsed="0"/>
-    <w:lsdException w:name="Light Shading" w:semiHidden="0" w:uiPriority="60" w:unhideWhenUsed="0"/>
-    <w:lsdException w:name="Light List" w:semiHidden="0" w:uiPriority="61" w:unhideWhenUsed="0"/>
-    <w:lsdException w:name="Light Grid" w:semiHidden="0" w:uiPriority="62" w:unhideWhenUsed="0"/>
-    <w:lsdException w:name="Medium Shading 1" w:semiHidden="0" w:uiPriority="63" w:unhideWhenUsed="0"/>
-    <w:lsdException w:name="Medium Shading 2" w:semiHidden="0" w:uiPriority="64" w:unhideWhenUsed="0"/>
-    <w:lsdException w:name="Medium List 1" w:semiHidden="0" w:uiPriority="65" w:unhideWhenUsed="0"/>
-    <w:lsdException w:name="Medium List 2" w:semiHidden="0" w:uiPriority="66" w:unhideWhenUsed="0"/>
-    <w:lsdException w:name="Medium Grid 1" w:semiHidden="0" w:uiPriority="67" w:unhideWhenUsed="0"/>
-    <w:lsdException w:name="Medium Grid 2" w:semiHidden="0" w:uiPriority="68" w:unhideWhenUsed="0"/>
-    <w:lsdException w:name="Medium Grid 3" w:semiHidden="0" w:uiPriority="69" w:unhideWhenUsed="0"/>
-    <w:lsdException w:name="Dark List" w:semiHidden="0" w:uiPriority="70" w:unhideWhenUsed="0"/>
-    <w:lsdException w:name="Colorful Shading" w:semiHidden="0" w:uiPriority="71" w:unhideWhenUsed="0"/>
-    <w:lsdException w:name="Colorful List" w:semiHidden="0" w:uiPriority="72" w:unhideWhenUsed="0"/>
-    <w:lsdException w:name="Colorful Grid" w:semiHidden="0" w:uiPriority="73" w:unhideWhenUsed="0"/>
-    <w:lsdException w:name="Light Shading Accent 1" w:semiHidden="0" w:uiPriority="60" w:unhideWhenUsed="0"/>
-    <w:lsdException w:name="Light List Accent 1" w:semiHidden="0" w:uiPriority="61" w:unhideWhenUsed="0"/>
-    <w:lsdException w:name="Light Grid Accent 1" w:semiHidden="0" w:uiPriority="62" w:unhideWhenUsed="0"/>
-    <w:lsdException w:name="Medium Shading 1 Accent 1" w:semiHidden="0" w:uiPriority="63" w:unhideWhenUsed="0"/>
-    <w:lsdException w:name="Medium Shading 2 Accent 1" w:semiHidden="0" w:uiPriority="64" w:unhideWhenUsed="0"/>
-    <w:lsdException w:name="Medium List 1 Accent 1" w:semiHidden="0" w:uiPriority="65" w:unhideWhenUsed="0"/>
-    <w:lsdException w:name="Revision" w:unhideWhenUsed="0"/>
-    <w:lsdException w:name="List Paragraph" w:semiHidden="0" w:uiPriority="34" w:unhideWhenUsed="0" w:qFormat="1"/>
-    <w:lsdException w:name="Quote" w:semiHidden="0" w:uiPriority="29" w:unhideWhenUsed="0"/>
-    <w:lsdException w:name="Intense Quote" w:semiHidden="0" w:uiPriority="30" w:unhideWhenUsed="0"/>
-    <w:lsdException w:name="Medium List 2 Accent 1" w:semiHidden="0" w:uiPriority="66" w:unhideWhenUsed="0"/>
-    <w:lsdException w:name="Medium Grid 1 Accent 1" w:semiHidden="0" w:uiPriority="67" w:unhideWhenUsed="0"/>
-    <w:lsdException w:name="Medium Grid 2 Accent 1" w:semiHidden="0" w:uiPriority="68" w:unhideWhenUsed="0"/>
-    <w:lsdException w:name="Medium Grid 3 Accent 1" w:semiHidden="0" w:uiPriority="69" w:unhideWhenUsed="0"/>
-    <w:lsdException w:name="Dark List Accent 1" w:semiHidden="0" w:uiPriority="70" w:unhideWhenUsed="0"/>
-    <w:lsdException w:name="Colorful Shading Accent 1" w:semiHidden="0" w:uiPriority="71" w:unhideWhenUsed="0"/>
-    <w:lsdException w:name="Colorful List Accent 1" w:semiHidden="0" w:uiPriority="72" w:unhideWhenUsed="0"/>
-    <w:lsdException w:name="Colorful Grid Accent 1" w:semiHidden="0" w:uiPriority="73" w:unhideWhenUsed="0"/>
-    <w:lsdException w:name="Light Shading Accent 2" w:semiHidden="0" w:uiPriority="60" w:unhideWhenUsed="0"/>
-    <w:lsdException w:name="Light List Accent 2" w:semiHidden="0" w:uiPriority="61" w:unhideWhenUsed="0"/>
-    <w:lsdException w:name="Light Grid Accent 2" w:semiHidden="0" w:uiPriority="62" w:unhideWhenUsed="0"/>
-    <w:lsdException w:name="Medium Shading 1 Accent 2" w:semiHidden="0" w:uiPriority="63" w:unhideWhenUsed="0"/>
-    <w:lsdException w:name="Medium Shading 2 Accent 2" w:semiHidden="0" w:uiPriority="64" w:unhideWhenUsed="0"/>
-    <w:lsdException w:name="Medium List 1 Accent 2" w:semiHidden="0" w:uiPriority="65" w:unhideWhenUsed="0"/>
-    <w:lsdException w:name="Medium List 2 Accent 2" w:semiHidden="0" w:uiPriority="66" w:unhideWhenUsed="0"/>
-    <w:lsdException w:name="Medium Grid 1 Accent 2" w:semiHidden="0" w:uiPriority="67" w:unhideWhenUsed="0"/>
-    <w:lsdException w:name="Medium Grid 2 Accent 2" w:semiHidden="0" w:uiPriority="68" w:unhideWhenUsed="0"/>
-    <w:lsdException w:name="Medium Grid 3 Accent 2" w:semiHidden="0" w:uiPriority="69" w:unhideWhenUsed="0"/>
-    <w:lsdException w:name="Dark List Accent 2" w:semiHidden="0" w:uiPriority="70" w:unhideWhenUsed="0"/>
-    <w:lsdException w:name="Colorful Shading Accent 2" w:semiHidden="0" w:uiPriority="71" w:unhideWhenUsed="0"/>
-    <w:lsdException w:name="Colorful List Accent 2" w:semiHidden="0" w:uiPriority="72" w:unhideWhenUsed="0"/>
-    <w:lsdException w:name="Colorful Grid Accent 2" w:semiHidden="0" w:uiPriority="73" w:unhideWhenUsed="0"/>
-    <w:lsdException w:name="Light Shading Accent 3" w:semiHidden="0" w:uiPriority="60" w:unhideWhenUsed="0"/>
-    <w:lsdException w:name="Light List Accent 3" w:semiHidden="0" w:uiPriority="61" w:unhideWhenUsed="0"/>
-    <w:lsdException w:name="Light Grid Accent 3" w:semiHidden="0" w:uiPriority="62" w:unhideWhenUsed="0"/>
-    <w:lsdException w:name="Medium Shading 1 Accent 3" w:semiHidden="0" w:uiPriority="63" w:unhideWhenUsed="0"/>
-    <w:lsdException w:name="Medium Shading 2 Accent 3" w:semiHidden="0" w:uiPriority="64" w:unhideWhenUsed="0"/>
-    <w:lsdException w:name="Medium List 1 Accent 3" w:semiHidden="0" w:uiPriority="65" w:unhideWhenUsed="0"/>
-    <w:lsdException w:name="Medium List 2 Accent 3" w:semiHidden="0" w:uiPriority="66" w:unhideWhenUsed="0"/>
-    <w:lsdException w:name="Medium Grid 1 Accent 3" w:semiHidden="0" w:uiPriority="67" w:unhideWhenUsed="0"/>
-    <w:lsdException w:name="Medium Grid 2 Accent 3" w:semiHidden="0" w:uiPriority="68" w:unhideWhenUsed="0"/>
-    <w:lsdException w:name="Medium Grid 3 Accent 3" w:semiHidden="0" w:uiPriority="69" w:unhideWhenUsed="0"/>
-    <w:lsdException w:name="Dark List Accent 3" w:semiHidden="0" w:uiPriority="70" w:unhideWhenUsed="0"/>
-    <w:lsdException w:name="Colorful Shading Accent 3" w:semiHidden="0" w:uiPriority="71" w:unhideWhenUsed="0"/>
-    <w:lsdException w:name="Colorful List Accent 3" w:semiHidden="0" w:uiPriority="72" w:unhideWhenUsed="0"/>
-    <w:lsdException w:name="Colorful Grid Accent 3" w:semiHidden="0" w:uiPriority="73" w:unhideWhenUsed="0"/>
-    <w:lsdException w:name="Light Shading Accent 4" w:semiHidden="0" w:uiPriority="60" w:unhideWhenUsed="0"/>
-    <w:lsdException w:name="Light List Accent 4" w:semiHidden="0" w:uiPriority="61" w:unhideWhenUsed="0"/>
-    <w:lsdException w:name="Light Grid Accent 4" w:semiHidden="0" w:uiPriority="62" w:unhideWhenUsed="0"/>
-    <w:lsdException w:name="Medium Shading 1 Accent 4" w:semiHidden="0" w:uiPriority="63" w:unhideWhenUsed="0"/>
-    <w:lsdException w:name="Medium Shading 2 Accent 4" w:semiHidden="0" w:uiPriority="64" w:unhideWhenUsed="0"/>
-    <w:lsdException w:name="Medium List 1 Accent 4" w:semiHidden="0" w:uiPriority="65" w:unhideWhenUsed="0"/>
-    <w:lsdException w:name="Medium List 2 Accent 4" w:semiHidden="0" w:uiPriority="66" w:unhideWhenUsed="0"/>
-    <w:lsdException w:name="Medium Grid 1 Accent 4" w:semiHidden="0" w:uiPriority="67" w:unhideWhenUsed="0"/>
-    <w:lsdException w:name="Medium Grid 2 Accent 4" w:semiHidden="0" w:uiPriority="68" w:unhideWhenUsed="0"/>
-    <w:lsdException w:name="Medium Grid 3 Accent 4" w:semiHidden="0" w:uiPriority="69" w:unhideWhenUsed="0"/>
-    <w:lsdException w:name="Dark List Accent 4" w:semiHidden="0" w:uiPriority="70" w:unhideWhenUsed="0"/>
-    <w:lsdException w:name="Colorful Shading Accent 4" w:semiHidden="0" w:uiPriority="71" w:unhideWhenUsed="0"/>
-    <w:lsdException w:name="Colorful List Accent 4" w:semiHidden="0" w:uiPriority="72" w:unhideWhenUsed="0"/>
-    <w:lsdException w:name="Colorful Grid Accent 4" w:semiHidden="0" w:uiPriority="73" w:unhideWhenUsed="0"/>
-    <w:lsdException w:name="Light Shading Accent 5" w:semiHidden="0" w:uiPriority="60" w:unhideWhenUsed="0"/>
-    <w:lsdException w:name="Light List Accent 5" w:semiHidden="0" w:uiPriority="61" w:unhideWhenUsed="0"/>
-    <w:lsdException w:name="Light Grid Accent 5" w:semiHidden="0" w:uiPriority="62" w:unhideWhenUsed="0"/>
-    <w:lsdException w:name="Medium Shading 1 Accent 5" w:semiHidden="0" w:uiPriority="63" w:unhideWhenUsed="0"/>
-    <w:lsdException w:name="Medium Shading 2 Accent 5" w:semiHidden="0" w:uiPriority="64" w:unhideWhenUsed="0"/>
-    <w:lsdException w:name="Medium List 1 Accent 5" w:semiHidden="0" w:uiPriority="65" w:unhideWhenUsed="0"/>
-    <w:lsdException w:name="Medium List 2 Accent 5" w:semiHidden="0" w:uiPriority="66" w:unhideWhenUsed="0"/>
-    <w:lsdException w:name="Medium Grid 1 Accent 5" w:semiHidden="0" w:uiPriority="67" w:unhideWhenUsed="0"/>
-    <w:lsdException w:name="Medium Grid 2 Accent 5" w:semiHidden="0" w:uiPriority="68" w:unhideWhenUsed="0"/>
-    <w:lsdException w:name="Medium Grid 3 Accent 5" w:semiHidden="0" w:uiPriority="69" w:unhideWhenUsed="0"/>
-    <w:lsdException w:name="Dark List Accent 5" w:semiHidden="0" w:uiPriority="70" w:unhideWhenUsed="0"/>
-    <w:lsdException w:name="Colorful Shading Accent 5" w:semiHidden="0" w:uiPriority="71" w:unhideWhenUsed="0"/>
-    <w:lsdException w:name="Colorful List Accent 5" w:semiHidden="0" w:uiPriority="72" w:unhideWhenUsed="0"/>
-    <w:lsdException w:name="Colorful Grid Accent 5" w:semiHidden="0" w:uiPriority="73" w:unhideWhenUsed="0"/>
-    <w:lsdException w:name="Light Shading Accent 6" w:semiHidden="0" w:uiPriority="60" w:unhideWhenUsed="0"/>
-    <w:lsdException w:name="Light List Accent 6" w:semiHidden="0" w:uiPriority="61" w:unhideWhenUsed="0"/>
-    <w:lsdException w:name="Light Grid Accent 6" w:semiHidden="0" w:uiPriority="62" w:unhideWhenUsed="0"/>
-    <w:lsdException w:name="Medium Shading 1 Accent 6" w:semiHidden="0" w:uiPriority="63" w:unhideWhenUsed="0"/>
-    <w:lsdException w:name="Medium Shading 2 Accent 6" w:semiHidden="0" w:uiPriority="64" w:unhideWhenUsed="0"/>
-    <w:lsdException w:name="Medium List 1 Accent 6" w:semiHidden="0" w:uiPriority="65" w:unhideWhenUsed="0"/>
-    <w:lsdException w:name="Medium List 2 Accent 6" w:semiHidden="0" w:uiPriority="66" w:unhideWhenUsed="0"/>
-    <w:lsdException w:name="Medium Grid 1 Accent 6" w:semiHidden="0" w:uiPriority="67" w:unhideWhenUsed="0"/>
-    <w:lsdException w:name="Medium Grid 2 Accent 6" w:semiHidden="0" w:uiPriority="68" w:unhideWhenUsed="0"/>
-    <w:lsdException w:name="Medium Grid 3 Accent 6" w:semiHidden="0" w:uiPriority="69" w:unhideWhenUsed="0"/>
-    <w:lsdException w:name="Dark List Accent 6" w:semiHidden="0" w:uiPriority="70" w:unhideWhenUsed="0"/>
-    <w:lsdException w:name="Colorful Shading Accent 6" w:semiHidden="0" w:uiPriority="71" w:unhideWhenUsed="0"/>
-    <w:lsdException w:name="Colorful List Accent 6" w:semiHidden="0" w:uiPriority="72" w:unhideWhenUsed="0"/>
-    <w:lsdException w:name="Colorful Grid Accent 6" w:semiHidden="0" w:uiPriority="73" w:unhideWhenUsed="0"/>
-    <w:lsdException w:name="Subtle Emphasis" w:semiHidden="0" w:uiPriority="19" w:unhideWhenUsed="0"/>
-    <w:lsdException w:name="Intense Emphasis" w:semiHidden="0" w:uiPriority="21" w:unhideWhenUsed="0"/>
-    <w:lsdException w:name="Subtle Reference" w:semiHidden="0" w:uiPriority="31" w:unhideWhenUsed="0"/>
-    <w:lsdException w:name="Intense Reference" w:semiHidden="0" w:uiPriority="32" w:unhideWhenUsed="0"/>
-    <w:lsdException w:name="Book Title" w:semiHidden="0" w:uiPriority="33" w:unhideWhenUsed="0"/>
-    <w:lsdException w:name="Bibliography" w:uiPriority="37"/>
-    <w:lsdException w:name="TOC Heading" w:uiPriority="39" w:qFormat="1"/>
+  <w:latentStyles w:defLockedState="0" w:defUIPriority="99" w:defSemiHidden="0" w:defUnhideWhenUsed="0" w:defQFormat="0" w:count="371">
+    <w:lsdException w:name="Normal" w:uiPriority="0" w:qFormat="1"/>
+    <w:lsdException w:name="heading 1" w:uiPriority="9" w:qFormat="1"/>
+    <w:lsdException w:name="heading 2" w:semiHidden="1" w:uiPriority="9" w:unhideWhenUsed="1" w:qFormat="1"/>
+    <w:lsdException w:name="heading 3" w:semiHidden="1" w:uiPriority="9" w:unhideWhenUsed="1" w:qFormat="1"/>
+    <w:lsdException w:name="heading 4" w:semiHidden="1" w:uiPriority="9" w:unhideWhenUsed="1" w:qFormat="1"/>
+    <w:lsdException w:name="heading 5" w:semiHidden="1" w:uiPriority="9" w:unhideWhenUsed="1" w:qFormat="1"/>
+    <w:lsdException w:name="heading 6" w:semiHidden="1" w:uiPriority="9" w:unhideWhenUsed="1" w:qFormat="1"/>
+    <w:lsdException w:name="heading 7" w:semiHidden="1" w:uiPriority="9" w:unhideWhenUsed="1" w:qFormat="1"/>
+    <w:lsdException w:name="heading 8" w:semiHidden="1" w:uiPriority="9" w:unhideWhenUsed="1" w:qFormat="1"/>
+    <w:lsdException w:name="heading 9" w:semiHidden="1" w:uiPriority="9" w:unhideWhenUsed="1" w:qFormat="1"/>
+    <w:lsdException w:name="index 1" w:semiHidden="1" w:unhideWhenUsed="1"/>
+    <w:lsdException w:name="index 2" w:semiHidden="1" w:unhideWhenUsed="1"/>
+    <w:lsdException w:name="index 3" w:semiHidden="1" w:unhideWhenUsed="1"/>
+    <w:lsdException w:name="index 4" w:semiHidden="1" w:unhideWhenUsed="1"/>
+    <w:lsdException w:name="index 5" w:semiHidden="1" w:unhideWhenUsed="1"/>
+    <w:lsdException w:name="index 6" w:semiHidden="1" w:unhideWhenUsed="1"/>
+    <w:lsdException w:name="index 7" w:semiHidden="1" w:unhideWhenUsed="1"/>
+    <w:lsdException w:name="index 8" w:semiHidden="1" w:unhideWhenUsed="1"/>
+    <w:lsdException w:name="index 9" w:semiHidden="1" w:unhideWhenUsed="1"/>
+    <w:lsdException w:name="toc 1" w:semiHidden="1" w:uiPriority="39" w:unhideWhenUsed="1"/>
+    <w:lsdException w:name="toc 2" w:semiHidden="1" w:uiPriority="39" w:unhideWhenUsed="1"/>
+    <w:lsdException w:name="toc 3" w:semiHidden="1" w:uiPriority="39" w:unhideWhenUsed="1"/>
+    <w:lsdException w:name="toc 4" w:semiHidden="1" w:uiPriority="39" w:unhideWhenUsed="1"/>
+    <w:lsdException w:name="toc 5" w:semiHidden="1" w:uiPriority="39" w:unhideWhenUsed="1"/>
+    <w:lsdException w:name="toc 6" w:semiHidden="1" w:uiPriority="39" w:unhideWhenUsed="1"/>
+    <w:lsdException w:name="toc 7" w:semiHidden="1" w:uiPriority="39" w:unhideWhenUsed="1"/>
+    <w:lsdException w:name="toc 8" w:semiHidden="1" w:uiPriority="39" w:unhideWhenUsed="1"/>
+    <w:lsdException w:name="toc 9" w:semiHidden="1" w:uiPriority="39" w:unhideWhenUsed="1"/>
+    <w:lsdException w:name="Normal Indent" w:semiHidden="1" w:unhideWhenUsed="1"/>
+    <w:lsdException w:name="footnote text" w:semiHidden="1" w:unhideWhenUsed="1"/>
+    <w:lsdException w:name="annotation text" w:semiHidden="1" w:unhideWhenUsed="1"/>
+    <w:lsdException w:name="header" w:semiHidden="1" w:unhideWhenUsed="1"/>
+    <w:lsdException w:name="footer" w:semiHidden="1" w:unhideWhenUsed="1"/>
+    <w:lsdException w:name="index heading" w:semiHidden="1" w:unhideWhenUsed="1"/>
+    <w:lsdException w:name="caption" w:semiHidden="1" w:uiPriority="35" w:unhideWhenUsed="1" w:qFormat="1"/>
+    <w:lsdException w:name="table of figures" w:semiHidden="1" w:unhideWhenUsed="1"/>
+    <w:lsdException w:name="envelope address" w:semiHidden="1" w:unhideWhenUsed="1"/>
+    <w:lsdException w:name="envelope return" w:semiHidden="1" w:unhideWhenUsed="1"/>
+    <w:lsdException w:name="footnote reference" w:semiHidden="1" w:unhideWhenUsed="1"/>
+    <w:lsdException w:name="annotation reference" w:semiHidden="1" w:unhideWhenUsed="1"/>
+    <w:lsdException w:name="line number" w:semiHidden="1" w:unhideWhenUsed="1"/>
+    <w:lsdException w:name="page number" w:semiHidden="1" w:unhideWhenUsed="1"/>
+    <w:lsdException w:name="endnote reference" w:semiHidden="1" w:unhideWhenUsed="1"/>
+    <w:lsdException w:name="endnote text" w:semiHidden="1" w:unhideWhenUsed="1"/>
+    <w:lsdException w:name="table of authorities" w:semiHidden="1" w:unhideWhenUsed="1"/>
+    <w:lsdException w:name="macro" w:semiHidden="1" w:unhideWhenUsed="1"/>
+    <w:lsdException w:name="toa heading" w:semiHidden="1" w:unhideWhenUsed="1"/>
+    <w:lsdException w:name="List" w:semiHidden="1" w:unhideWhenUsed="1"/>
+    <w:lsdException w:name="List Bullet" w:semiHidden="1" w:unhideWhenUsed="1"/>
+    <w:lsdException w:name="List Number" w:semiHidden="1" w:unhideWhenUsed="1"/>
+    <w:lsdException w:name="List 2" w:semiHidden="1" w:unhideWhenUsed="1"/>
+    <w:lsdException w:name="List 3" w:semiHidden="1" w:unhideWhenUsed="1"/>
+    <w:lsdException w:name="List 4" w:semiHidden="1" w:unhideWhenUsed="1"/>
+    <w:lsdException w:name="List 5" w:semiHidden="1" w:unhideWhenUsed="1"/>
+    <w:lsdException w:name="List Bullet 2" w:semiHidden="1" w:unhideWhenUsed="1"/>
+    <w:lsdException w:name="List Bullet 3" w:semiHidden="1" w:unhideWhenUsed="1"/>
+    <w:lsdException w:name="List Bullet 4" w:semiHidden="1" w:unhideWhenUsed="1"/>
+    <w:lsdException w:name="List Bullet 5" w:semiHidden="1" w:unhideWhenUsed="1"/>
+    <w:lsdException w:name="List Number 2" w:semiHidden="1" w:unhideWhenUsed="1"/>
+    <w:lsdException w:name="List Number 3" w:semiHidden="1" w:unhideWhenUsed="1"/>
+    <w:lsdException w:name="List Number 4" w:semiHidden="1" w:unhideWhenUsed="1"/>
+    <w:lsdException w:name="List Number 5" w:semiHidden="1" w:unhideWhenUsed="1"/>
+    <w:lsdException w:name="Title" w:uiPriority="10"/>
+    <w:lsdException w:name="Closing" w:semiHidden="1" w:unhideWhenUsed="1"/>
+    <w:lsdException w:name="Signature" w:semiHidden="1" w:unhideWhenUsed="1"/>
+    <w:lsdException w:name="Default Paragraph Font" w:semiHidden="1" w:uiPriority="1" w:unhideWhenUsed="1"/>
+    <w:lsdException w:name="Body Text" w:semiHidden="1" w:unhideWhenUsed="1"/>
+    <w:lsdException w:name="Body Text Indent" w:semiHidden="1" w:unhideWhenUsed="1"/>
+    <w:lsdException w:name="List Continue" w:semiHidden="1" w:unhideWhenUsed="1"/>
+    <w:lsdException w:name="List Continue 2" w:semiHidden="1" w:unhideWhenUsed="1"/>
+    <w:lsdException w:name="List Continue 3" w:semiHidden="1" w:unhideWhenUsed="1"/>
+    <w:lsdException w:name="List Continue 4" w:semiHidden="1" w:unhideWhenUsed="1"/>
+    <w:lsdException w:name="List Continue 5" w:semiHidden="1" w:unhideWhenUsed="1"/>
+    <w:lsdException w:name="Message Header" w:semiHidden="1" w:unhideWhenUsed="1"/>
+    <w:lsdException w:name="Subtitle" w:uiPriority="11"/>
+    <w:lsdException w:name="Salutation" w:semiHidden="1" w:unhideWhenUsed="1"/>
+    <w:lsdException w:name="Date" w:semiHidden="1" w:unhideWhenUsed="1"/>
+    <w:lsdException w:name="Body Text First Indent" w:semiHidden="1" w:unhideWhenUsed="1"/>
+    <w:lsdException w:name="Body Text First Indent 2" w:semiHidden="1" w:unhideWhenUsed="1"/>
+    <w:lsdException w:name="Note Heading" w:semiHidden="1" w:unhideWhenUsed="1"/>
+    <w:lsdException w:name="Body Text 2" w:semiHidden="1" w:unhideWhenUsed="1"/>
+    <w:lsdException w:name="Body Text 3" w:semiHidden="1" w:unhideWhenUsed="1"/>
+    <w:lsdException w:name="Body Text Indent 2" w:semiHidden="1" w:unhideWhenUsed="1"/>
+    <w:lsdException w:name="Body Text Indent 3" w:semiHidden="1" w:unhideWhenUsed="1"/>
+    <w:lsdException w:name="Block Text" w:semiHidden="1" w:unhideWhenUsed="1"/>
+    <w:lsdException w:name="Hyperlink" w:semiHidden="1" w:unhideWhenUsed="1"/>
+    <w:lsdException w:name="FollowedHyperlink" w:semiHidden="1" w:unhideWhenUsed="1"/>
+    <w:lsdException w:name="Strong" w:uiPriority="0" w:qFormat="1"/>
+    <w:lsdException w:name="Emphasis" w:uiPriority="20"/>
+    <w:lsdException w:name="Document Map" w:semiHidden="1" w:unhideWhenUsed="1"/>
+    <w:lsdException w:name="Plain Text" w:semiHidden="1" w:unhideWhenUsed="1"/>
+    <w:lsdException w:name="E-mail Signature" w:semiHidden="1" w:unhideWhenUsed="1"/>
+    <w:lsdException w:name="HTML Top of Form" w:semiHidden="1" w:unhideWhenUsed="1"/>
+    <w:lsdException w:name="HTML Bottom of Form" w:semiHidden="1" w:unhideWhenUsed="1"/>
+    <w:lsdException w:name="Normal (Web)" w:semiHidden="1" w:unhideWhenUsed="1"/>
+    <w:lsdException w:name="HTML Acronym" w:semiHidden="1" w:unhideWhenUsed="1"/>
+    <w:lsdException w:name="HTML Address" w:semiHidden="1" w:unhideWhenUsed="1"/>
+    <w:lsdException w:name="HTML Cite" w:semiHidden="1" w:unhideWhenUsed="1"/>
+    <w:lsdException w:name="HTML Code" w:semiHidden="1" w:unhideWhenUsed="1"/>
+    <w:lsdException w:name="HTML Definition" w:semiHidden="1" w:unhideWhenUsed="1"/>
+    <w:lsdException w:name="HTML Keyboard" w:semiHidden="1" w:unhideWhenUsed="1"/>
+    <w:lsdException w:name="HTML Preformatted" w:semiHidden="1" w:unhideWhenUsed="1"/>
+    <w:lsdException w:name="HTML Sample" w:semiHidden="1" w:unhideWhenUsed="1"/>
+    <w:lsdException w:name="HTML Typewriter" w:semiHidden="1" w:unhideWhenUsed="1"/>
+    <w:lsdException w:name="HTML Variable" w:semiHidden="1" w:unhideWhenUsed="1"/>
+    <w:lsdException w:name="Normal Table" w:semiHidden="1" w:unhideWhenUsed="1"/>
+    <w:lsdException w:name="annotation subject" w:semiHidden="1" w:unhideWhenUsed="1"/>
+    <w:lsdException w:name="No List" w:semiHidden="1" w:unhideWhenUsed="1"/>
+    <w:lsdException w:name="Outline List 1" w:semiHidden="1" w:unhideWhenUsed="1"/>
+    <w:lsdException w:name="Outline List 2" w:semiHidden="1" w:unhideWhenUsed="1"/>
+    <w:lsdException w:name="Outline List 3" w:semiHidden="1" w:unhideWhenUsed="1"/>
+    <w:lsdException w:name="Table Simple 1" w:semiHidden="1" w:unhideWhenUsed="1"/>
+    <w:lsdException w:name="Table Simple 2" w:semiHidden="1" w:unhideWhenUsed="1"/>
+    <w:lsdException w:name="Table Simple 3" w:semiHidden="1" w:unhideWhenUsed="1"/>
+    <w:lsdException w:name="Table Classic 1" w:semiHidden="1" w:unhideWhenUsed="1"/>
+    <w:lsdException w:name="Table Classic 2" w:semiHidden="1" w:unhideWhenUsed="1"/>
+    <w:lsdException w:name="Table Classic 3" w:semiHidden="1" w:unhideWhenUsed="1"/>
+    <w:lsdException w:name="Table Classic 4" w:semiHidden="1" w:unhideWhenUsed="1"/>
+    <w:lsdException w:name="Table Colorful 1" w:semiHidden="1" w:unhideWhenUsed="1"/>
+    <w:lsdException w:name="Table Colorful 2" w:semiHidden="1" w:unhideWhenUsed="1"/>
+    <w:lsdException w:name="Table Colorful 3" w:semiHidden="1" w:unhideWhenUsed="1"/>
+    <w:lsdException w:name="Table Columns 1" w:semiHidden="1" w:unhideWhenUsed="1"/>
+    <w:lsdException w:name="Table Columns 2" w:semiHidden="1" w:unhideWhenUsed="1"/>
+    <w:lsdException w:name="Table Columns 3" w:semiHidden="1" w:unhideWhenUsed="1"/>
+    <w:lsdException w:name="Table Columns 4" w:semiHidden="1" w:unhideWhenUsed="1"/>
+    <w:lsdException w:name="Table Columns 5" w:semiHidden="1" w:unhideWhenUsed="1"/>
+    <w:lsdException w:name="Table Grid 1" w:semiHidden="1" w:unhideWhenUsed="1"/>
+    <w:lsdException w:name="Table Grid 2" w:semiHidden="1" w:unhideWhenUsed="1"/>
+    <w:lsdException w:name="Table Grid 3" w:semiHidden="1" w:unhideWhenUsed="1"/>
+    <w:lsdException w:name="Table Grid 4" w:semiHidden="1" w:unhideWhenUsed="1"/>
+    <w:lsdException w:name="Table Grid 5" w:semiHidden="1" w:unhideWhenUsed="1"/>
+    <w:lsdException w:name="Table Grid 6" w:semiHidden="1" w:unhideWhenUsed="1"/>
+    <w:lsdException w:name="Table Grid 7" w:semiHidden="1" w:unhideWhenUsed="1"/>
+    <w:lsdException w:name="Table Grid 8" w:semiHidden="1" w:unhideWhenUsed="1"/>
+    <w:lsdException w:name="Table List 1" w:semiHidden="1" w:unhideWhenUsed="1"/>
+    <w:lsdException w:name="Table List 2" w:semiHidden="1" w:unhideWhenUsed="1"/>
+    <w:lsdException w:name="Table List 3" w:semiHidden="1" w:unhideWhenUsed="1"/>
+    <w:lsdException w:name="Table List 4" w:semiHidden="1" w:unhideWhenUsed="1"/>
+    <w:lsdException w:name="Table List 5" w:semiHidden="1" w:unhideWhenUsed="1"/>
+    <w:lsdException w:name="Table List 6" w:semiHidden="1" w:unhideWhenUsed="1"/>
+    <w:lsdException w:name="Table List 7" w:semiHidden="1" w:unhideWhenUsed="1"/>
+    <w:lsdException w:name="Table List 8" w:semiHidden="1" w:unhideWhenUsed="1"/>
+    <w:lsdException w:name="Table 3D effects 1" w:semiHidden="1" w:unhideWhenUsed="1"/>
+    <w:lsdException w:name="Table 3D effects 2" w:semiHidden="1" w:unhideWhenUsed="1"/>
+    <w:lsdException w:name="Table 3D effects 3" w:semiHidden="1" w:unhideWhenUsed="1"/>
+    <w:lsdException w:name="Table Contemporary" w:semiHidden="1" w:unhideWhenUsed="1"/>
+    <w:lsdException w:name="Table Elegant" w:semiHidden="1" w:unhideWhenUsed="1"/>
+    <w:lsdException w:name="Table Professional" w:semiHidden="1" w:unhideWhenUsed="1"/>
+    <w:lsdException w:name="Table Subtle 1" w:semiHidden="1" w:unhideWhenUsed="1"/>
+    <w:lsdException w:name="Table Subtle 2" w:semiHidden="1" w:unhideWhenUsed="1"/>
+    <w:lsdException w:name="Table Web 1" w:semiHidden="1" w:unhideWhenUsed="1"/>
+    <w:lsdException w:name="Table Web 2" w:semiHidden="1" w:unhideWhenUsed="1"/>
+    <w:lsdException w:name="Table Web 3" w:semiHidden="1" w:unhideWhenUsed="1"/>
+    <w:lsdException w:name="Balloon Text" w:semiHidden="1" w:unhideWhenUsed="1"/>
+    <w:lsdException w:name="Table Grid" w:uiPriority="59"/>
+    <w:lsdException w:name="Table Theme" w:semiHidden="1" w:unhideWhenUsed="1"/>
+    <w:lsdException w:name="Placeholder Text" w:semiHidden="1"/>
+    <w:lsdException w:name="No Spacing" w:uiPriority="1"/>
+    <w:lsdException w:name="Light Shading" w:uiPriority="60"/>
+    <w:lsdException w:name="Light List" w:uiPriority="61"/>
+    <w:lsdException w:name="Light Grid" w:uiPriority="62"/>
+    <w:lsdException w:name="Medium Shading 1" w:uiPriority="63"/>
+    <w:lsdException w:name="Medium Shading 2" w:uiPriority="64"/>
+    <w:lsdException w:name="Medium List 1" w:uiPriority="65"/>
+    <w:lsdException w:name="Medium List 2" w:uiPriority="66"/>
+    <w:lsdException w:name="Medium Grid 1" w:uiPriority="67"/>
+    <w:lsdException w:name="Medium Grid 2" w:uiPriority="68"/>
+    <w:lsdException w:name="Medium Grid 3" w:uiPriority="69"/>
+    <w:lsdException w:name="Dark List" w:uiPriority="70"/>
+    <w:lsdException w:name="Colorful Shading" w:uiPriority="71"/>
+    <w:lsdException w:name="Colorful List" w:uiPriority="72"/>
+    <w:lsdException w:name="Colorful Grid" w:uiPriority="73"/>
+    <w:lsdException w:name="Light Shading Accent 1" w:uiPriority="60"/>
+    <w:lsdException w:name="Light List Accent 1" w:uiPriority="61"/>
+    <w:lsdException w:name="Light Grid Accent 1" w:uiPriority="62"/>
+    <w:lsdException w:name="Medium Shading 1 Accent 1" w:uiPriority="63"/>
+    <w:lsdException w:name="Medium Shading 2 Accent 1" w:uiPriority="64"/>
+    <w:lsdException w:name="Medium List 1 Accent 1" w:uiPriority="65"/>
+    <w:lsdException w:name="Revision" w:semiHidden="1"/>
+    <w:lsdException w:name="List Paragraph" w:uiPriority="34" w:qFormat="1"/>
+    <w:lsdException w:name="Quote" w:uiPriority="29"/>
+    <w:lsdException w:name="Intense Quote" w:uiPriority="30"/>
+    <w:lsdException w:name="Medium List 2 Accent 1" w:uiPriority="66"/>
+    <w:lsdException w:name="Medium Grid 1 Accent 1" w:uiPriority="67"/>
+    <w:lsdException w:name="Medium Grid 2 Accent 1" w:uiPriority="68"/>
+    <w:lsdException w:name="Medium Grid 3 Accent 1" w:uiPriority="69"/>
+    <w:lsdException w:name="Dark List Accent 1" w:uiPriority="70"/>
+    <w:lsdException w:name="Colorful Shading Accent 1" w:uiPriority="71"/>
+    <w:lsdException w:name="Colorful List Accent 1" w:uiPriority="72"/>
+    <w:lsdException w:name="Colorful Grid Accent 1" w:uiPriority="73"/>
+    <w:lsdException w:name="Light Shading Accent 2" w:uiPriority="60"/>
+    <w:lsdException w:name="Light List Accent 2" w:uiPriority="61"/>
+    <w:lsdException w:name="Light Grid Accent 2" w:uiPriority="62"/>
+    <w:lsdException w:name="Medium Shading 1 Accent 2" w:uiPriority="63"/>
+    <w:lsdException w:name="Medium Shading 2 Accent 2" w:uiPriority="64"/>
+    <w:lsdException w:name="Medium List 1 Accent 2" w:uiPriority="65"/>
+    <w:lsdException w:name="Medium List 2 Accent 2" w:uiPriority="66"/>
+    <w:lsdException w:name="Medium Grid 1 Accent 2" w:uiPriority="67"/>
+    <w:lsdException w:name="Medium Grid 2 Accent 2" w:uiPriority="68"/>
+    <w:lsdException w:name="Medium Grid 3 Accent 2" w:uiPriority="69"/>
+    <w:lsdException w:name="Dark List Accent 2" w:uiPriority="70"/>
+    <w:lsdException w:name="Colorful Shading Accent 2" w:uiPriority="71"/>
+    <w:lsdException w:name="Colorful List Accent 2" w:uiPriority="72"/>
+    <w:lsdException w:name="Colorful Grid Accent 2" w:uiPriority="73"/>
+    <w:lsdException w:name="Light Shading Accent 3" w:uiPriority="60"/>
+    <w:lsdException w:name="Light List Accent 3" w:uiPriority="61"/>
+    <w:lsdException w:name="Light Grid Accent 3" w:uiPriority="62"/>
+    <w:lsdException w:name="Medium Shading 1 Accent 3" w:uiPriority="63"/>
+    <w:lsdException w:name="Medium Shading 2 Accent 3" w:uiPriority="64"/>
+    <w:lsdException w:name="Medium List 1 Accent 3" w:uiPriority="65"/>
+    <w:lsdException w:name="Medium List 2 Accent 3" w:uiPriority="66"/>
+    <w:lsdException w:name="Medium Grid 1 Accent 3" w:uiPriority="67"/>
+    <w:lsdException w:name="Medium Grid 2 Accent 3" w:uiPriority="68"/>
+    <w:lsdException w:name="Medium Grid 3 Accent 3" w:uiPriority="69"/>
+    <w:lsdException w:name="Dark List Accent 3" w:uiPriority="70"/>
+    <w:lsdException w:name="Colorful Shading Accent 3" w:uiPriority="71"/>
+    <w:lsdException w:name="Colorful List Accent 3" w:uiPriority="72"/>
+    <w:lsdException w:name="Colorful Grid Accent 3" w:uiPriority="73"/>
+    <w:lsdException w:name="Light Shading Accent 4" w:uiPriority="60"/>
+    <w:lsdException w:name="Light List Accent 4" w:uiPriority="61"/>
+    <w:lsdException w:name="Light Grid Accent 4" w:uiPriority="62"/>
+    <w:lsdException w:name="Medium Shading 1 Accent 4" w:uiPriority="63"/>
+    <w:lsdException w:name="Medium Shading 2 Accent 4" w:uiPriority="64"/>
+    <w:lsdException w:name="Medium List 1 Accent 4" w:uiPriority="65"/>
+    <w:lsdException w:name="Medium List 2 Accent 4" w:uiPriority="66"/>
+    <w:lsdException w:name="Medium Grid 1 Accent 4" w:uiPriority="67"/>
+    <w:lsdException w:name="Medium Grid 2 Accent 4" w:uiPriority="68"/>
+    <w:lsdException w:name="Medium Grid 3 Accent 4" w:uiPriority="69"/>
+    <w:lsdException w:name="Dark List Accent 4" w:uiPriority="70"/>
+    <w:lsdException w:name="Colorful Shading Accent 4" w:uiPriority="71"/>
+    <w:lsdException w:name="Colorful List Accent 4" w:uiPriority="72"/>
+    <w:lsdException w:name="Colorful Grid Accent 4" w:uiPriority="73"/>
+    <w:lsdException w:name="Light Shading Accent 5" w:uiPriority="60"/>
+    <w:lsdException w:name="Light List Accent 5" w:uiPriority="61"/>
+    <w:lsdException w:name="Light Grid Accent 5" w:uiPriority="62"/>
+    <w:lsdException w:name="Medium Shading 1 Accent 5" w:uiPriority="63"/>
+    <w:lsdException w:name="Medium Shading 2 Accent 5" w:uiPriority="64"/>
+    <w:lsdException w:name="Medium List 1 Accent 5" w:uiPriority="65"/>
+    <w:lsdException w:name="Medium List 2 Accent 5" w:uiPriority="66"/>
+    <w:lsdException w:name="Medium Grid 1 Accent 5" w:uiPriority="67"/>
+    <w:lsdException w:name="Medium Grid 2 Accent 5" w:uiPriority="68"/>
+    <w:lsdException w:name="Medium Grid 3 Accent 5" w:uiPriority="69"/>
+    <w:lsdException w:name="Dark List Accent 5" w:uiPriority="70"/>
+    <w:lsdException w:name="Colorful Shading Accent 5" w:uiPriority="71"/>
+    <w:lsdException w:name="Colorful List Accent 5" w:uiPriority="72"/>
+    <w:lsdException w:name="Colorful Grid Accent 5" w:uiPriority="73"/>
+    <w:lsdException w:name="Light Shading Accent 6" w:uiPriority="60"/>
+    <w:lsdException w:name="Light List Accent 6" w:uiPriority="61"/>
+    <w:lsdException w:name="Light Grid Accent 6" w:uiPriority="62"/>
+    <w:lsdException w:name="Medium Shading 1 Accent 6" w:uiPriority="63"/>
+    <w:lsdException w:name="Medium Shading 2 Accent 6" w:uiPriority="64"/>
+    <w:lsdException w:name="Medium List 1 Accent 6" w:uiPriority="65"/>
+    <w:lsdException w:name="Medium List 2 Accent 6" w:uiPriority="66"/>
+    <w:lsdException w:name="Medium Grid 1 Accent 6" w:uiPriority="67"/>
+    <w:lsdException w:name="Medium Grid 2 Accent 6" w:uiPriority="68"/>
+    <w:lsdException w:name="Medium Grid 3 Accent 6" w:uiPriority="69"/>
+    <w:lsdException w:name="Dark List Accent 6" w:uiPriority="70"/>
+    <w:lsdException w:name="Colorful Shading Accent 6" w:uiPriority="71"/>
+    <w:lsdException w:name="Colorful List Accent 6" w:uiPriority="72"/>
+    <w:lsdException w:name="Colorful Grid Accent 6" w:uiPriority="73"/>
+    <w:lsdException w:name="Subtle Emphasis" w:uiPriority="19"/>
+    <w:lsdException w:name="Intense Emphasis" w:uiPriority="21"/>
+    <w:lsdException w:name="Subtle Reference" w:uiPriority="31"/>
+    <w:lsdException w:name="Intense Reference" w:uiPriority="32"/>
+    <w:lsdException w:name="Book Title" w:uiPriority="33"/>
+    <w:lsdException w:name="Bibliography" w:semiHidden="1" w:uiPriority="37" w:unhideWhenUsed="1"/>
+    <w:lsdException w:name="TOC Heading" w:semiHidden="1" w:uiPriority="39" w:unhideWhenUsed="1" w:qFormat="1"/>
+    <w:lsdException w:name="Plain Table 1" w:uiPriority="41"/>
+    <w:lsdException w:name="Plain Table 2" w:uiPriority="42"/>
+    <w:lsdException w:name="Plain Table 3" w:uiPriority="43"/>
+    <w:lsdException w:name="Plain Table 4" w:uiPriority="44"/>
+    <w:lsdException w:name="Plain Table 5" w:uiPriority="45"/>
+    <w:lsdException w:name="Grid Table Light" w:uiPriority="40"/>
+    <w:lsdException w:name="Grid Table 1 Light" w:uiPriority="46"/>
+    <w:lsdException w:name="Grid Table 2" w:uiPriority="47"/>
+    <w:lsdException w:name="Grid Table 3" w:uiPriority="48"/>
+    <w:lsdException w:name="Grid Table 4" w:uiPriority="49"/>
+    <w:lsdException w:name="Grid Table 5 Dark" w:uiPriority="50"/>
+    <w:lsdException w:name="Grid Table 6 Colorful" w:uiPriority="51"/>
+    <w:lsdException w:name="Grid Table 7 Colorful" w:uiPriority="52"/>
+    <w:lsdException w:name="Grid Table 1 Light Accent 1" w:uiPriority="46"/>
+    <w:lsdException w:name="Grid Table 2 Accent 1" w:uiPriority="47"/>
+    <w:lsdException w:name="Grid Table 3 Accent 1" w:uiPriority="48"/>
+    <w:lsdException w:name="Grid Table 4 Accent 1" w:uiPriority="49"/>
+    <w:lsdException w:name="Grid Table 5 Dark Accent 1" w:uiPriority="50"/>
+    <w:lsdException w:name="Grid Table 6 Colorful Accent 1" w:uiPriority="51"/>
+    <w:lsdException w:name="Grid Table 7 Colorful Accent 1" w:uiPriority="52"/>
+    <w:lsdException w:name="Grid Table 1 Light Accent 2" w:uiPriority="46"/>
+    <w:lsdException w:name="Grid Table 2 Accent 2" w:uiPriority="47"/>
+    <w:lsdException w:name="Grid Table 3 Accent 2" w:uiPriority="48"/>
+    <w:lsdException w:name="Grid Table 4 Accent 2" w:uiPriority="49"/>
+    <w:lsdException w:name="Grid Table 5 Dark Accent 2" w:uiPriority="50"/>
+    <w:lsdException w:name="Grid Table 6 Colorful Accent 2" w:uiPriority="51"/>
+    <w:lsdException w:name="Grid Table 7 Colorful Accent 2" w:uiPriority="52"/>
+    <w:lsdException w:name="Grid Table 1 Light Accent 3" w:uiPriority="46"/>
+    <w:lsdException w:name="Grid Table 2 Accent 3" w:uiPriority="47"/>
+    <w:lsdException w:name="Grid Table 3 Accent 3" w:uiPriority="48"/>
+    <w:lsdException w:name="Grid Table 4 Accent 3" w:uiPriority="49"/>
+    <w:lsdException w:name="Grid Table 5 Dark Accent 3" w:uiPriority="50"/>
+    <w:lsdException w:name="Grid Table 6 Colorful Accent 3" w:uiPriority="51"/>
+    <w:lsdException w:name="Grid Table 7 Colorful Accent 3" w:uiPriority="52"/>
+    <w:lsdException w:name="Grid Table 1 Light Accent 4" w:uiPriority="46"/>
+    <w:lsdException w:name="Grid Table 2 Accent 4" w:uiPriority="47"/>
+    <w:lsdException w:name="Grid Table 3 Accent 4" w:uiPriority="48"/>
+    <w:lsdException w:name="Grid Table 4 Accent 4" w:uiPriority="49"/>
+    <w:lsdException w:name="Grid Table 5 Dark Accent 4" w:uiPriority="50"/>
+    <w:lsdException w:name="Grid Table 6 Colorful Accent 4" w:uiPriority="51"/>
+    <w:lsdException w:name="Grid Table 7 Colorful Accent 4" w:uiPriority="52"/>
+    <w:lsdException w:name="Grid Table 1 Light Accent 5" w:uiPriority="46"/>
+    <w:lsdException w:name="Grid Table 2 Accent 5" w:uiPriority="47"/>
+    <w:lsdException w:name="Grid Table 3 Accent 5" w:uiPriority="48"/>
+    <w:lsdException w:name="Grid Table 4 Accent 5" w:uiPriority="49"/>
+    <w:lsdException w:name="Grid Table 5 Dark Accent 5" w:uiPriority="50"/>
+    <w:lsdException w:name="Grid Table 6 Colorful Accent 5" w:uiPriority="51"/>
+    <w:lsdException w:name="Grid Table 7 Colorful Accent 5" w:uiPriority="52"/>
+    <w:lsdException w:name="Grid Table 1 Light Accent 6" w:uiPriority="46"/>
+    <w:lsdException w:name="Grid Table 2 Accent 6" w:uiPriority="47"/>
+    <w:lsdException w:name="Grid Table 3 Accent 6" w:uiPriority="48"/>
+    <w:lsdException w:name="Grid Table 4 Accent 6" w:uiPriority="49"/>
+    <w:lsdException w:name="Grid Table 5 Dark Accent 6" w:uiPriority="50"/>
+    <w:lsdException w:name="Grid Table 6 Colorful Accent 6" w:uiPriority="51"/>
+    <w:lsdException w:name="Grid Table 7 Colorful Accent 6" w:uiPriority="52"/>
+    <w:lsdException w:name="List Table 1 Light" w:uiPriority="46"/>
+    <w:lsdException w:name="List Table 2" w:uiPriority="47"/>
+    <w:lsdException w:name="List Table 3" w:uiPriority="48"/>
+    <w:lsdException w:name="List Table 4" w:uiPriority="49"/>
+    <w:lsdException w:name="List Table 5 Dark" w:uiPriority="50"/>
+    <w:lsdException w:name="List Table 6 Colorful" w:uiPriority="51"/>
+    <w:lsdException w:name="List Table 7 Colorful" w:uiPriority="52"/>
+    <w:lsdException w:name="List Table 1 Light Accent 1" w:uiPriority="46"/>
+    <w:lsdException w:name="List Table 2 Accent 1" w:uiPriority="47"/>
+    <w:lsdException w:name="List Table 3 Accent 1" w:uiPriority="48"/>
+    <w:lsdException w:name="List Table 4 Accent 1" w:uiPriority="49"/>
+    <w:lsdException w:name="List Table 5 Dark Accent 1" w:uiPriority="50"/>
+    <w:lsdException w:name="List Table 6 Colorful Accent 1" w:uiPriority="51"/>
+    <w:lsdException w:name="List Table 7 Colorful Accent 1" w:uiPriority="52"/>
+    <w:lsdException w:name="List Table 1 Light Accent 2" w:uiPriority="46"/>
+    <w:lsdException w:name="List Table 2 Accent 2" w:uiPriority="47"/>
+    <w:lsdException w:name="List Table 3 Accent 2" w:uiPriority="48"/>
+    <w:lsdException w:name="List Table 4 Accent 2" w:uiPriority="49"/>
+    <w:lsdException w:name="List Table 5 Dark Accent 2" w:uiPriority="50"/>
+    <w:lsdException w:name="List Table 6 Colorful Accent 2" w:uiPriority="51"/>
+    <w:lsdException w:name="List Table 7 Colorful Accent 2" w:uiPriority="52"/>
+    <w:lsdException w:name="List Table 1 Light Accent 3" w:uiPriority="46"/>
+    <w:lsdException w:name="List Table 2 Accent 3" w:uiPriority="47"/>
+    <w:lsdException w:name="List Table 3 Accent 3" w:uiPriority="48"/>
+    <w:lsdException w:name="List Table 4 Accent 3" w:uiPriority="49"/>
+    <w:lsdException w:name="List Table 5 Dark Accent 3" w:uiPriority="50"/>
+    <w:lsdException w:name="List Table 6 Colorful Accent 3" w:uiPriority="51"/>
+    <w:lsdException w:name="List Table 7 Colorful Accent 3" w:uiPriority="52"/>
+    <w:lsdException w:name="List Table 1 Light Accent 4" w:uiPriority="46"/>
+    <w:lsdException w:name="List Table 2 Accent 4" w:uiPriority="47"/>
+    <w:lsdException w:name="List Table 3 Accent 4" w:uiPriority="48"/>
+    <w:lsdException w:name="List Table 4 Accent 4" w:uiPriority="49"/>
+    <w:lsdException w:name="List Table 5 Dark Accent 4" w:uiPriority="50"/>
+    <w:lsdException w:name="List Table 6 Colorful Accent 4" w:uiPriority="51"/>
+    <w:lsdException w:name="List Table 7 Colorful Accent 4" w:uiPriority="52"/>
+    <w:lsdException w:name="List Table 1 Light Accent 5" w:uiPriority="46"/>
+    <w:lsdException w:name="List Table 2 Accent 5" w:uiPriority="47"/>
+    <w:lsdException w:name="List Table 3 Accent 5" w:uiPriority="48"/>
+    <w:lsdException w:name="List Table 4 Accent 5" w:uiPriority="49"/>
+    <w:lsdException w:name="List Table 5 Dark Accent 5" w:uiPriority="50"/>
+    <w:lsdException w:name="List Table 6 Colorful Accent 5" w:uiPriority="51"/>
+    <w:lsdException w:name="List Table 7 Colorful Accent 5" w:uiPriority="52"/>
+    <w:lsdException w:name="List Table 1 Light Accent 6" w:uiPriority="46"/>
+    <w:lsdException w:name="List Table 2 Accent 6" w:uiPriority="47"/>
+    <w:lsdException w:name="List Table 3 Accent 6" w:uiPriority="48"/>
+    <w:lsdException w:name="List Table 4 Accent 6" w:uiPriority="49"/>
+    <w:lsdException w:name="List Table 5 Dark Accent 6" w:uiPriority="50"/>
+    <w:lsdException w:name="List Table 6 Colorful Accent 6" w:uiPriority="51"/>
+    <w:lsdException w:name="List Table 7 Colorful Accent 6" w:uiPriority="52"/>
   </w:latentStyles>
   <w:style w:type="paragraph" w:default="1" w:styleId="Normal">
     <w:name w:val="Normal"/>
@@ -6647,7 +7281,6 @@
   <w:style w:type="character" w:default="1" w:styleId="DefaultParagraphFont">
     <w:name w:val="Default Paragraph Font"/>
     <w:uiPriority w:val="1"/>
-    <w:semiHidden/>
     <w:unhideWhenUsed/>
   </w:style>
   <w:style w:type="table" w:default="1" w:styleId="TableNormal">
@@ -6906,7 +7539,6 @@
       <w:spacing w:after="0" w:line="240" w:lineRule="auto"/>
     </w:pPr>
     <w:tblPr>
-      <w:tblInd w:w="0" w:type="dxa"/>
       <w:tblBorders>
         <w:top w:val="single" w:sz="4" w:space="0" w:color="auto"/>
         <w:left w:val="single" w:sz="4" w:space="0" w:color="auto"/>
@@ -6915,619 +7547,6 @@
         <w:insideH w:val="single" w:sz="4" w:space="0" w:color="auto"/>
         <w:insideV w:val="single" w:sz="4" w:space="0" w:color="auto"/>
       </w:tblBorders>
-      <w:tblCellMar>
-        <w:top w:w="0" w:type="dxa"/>
-        <w:left w:w="108" w:type="dxa"/>
-        <w:bottom w:w="0" w:type="dxa"/>
-        <w:right w:w="108" w:type="dxa"/>
-      </w:tblCellMar>
-    </w:tblPr>
-  </w:style>
-  <w:style w:type="character" w:styleId="PlaceholderText">
-    <w:name w:val="Placeholder Text"/>
-    <w:basedOn w:val="DefaultParagraphFont"/>
-    <w:uiPriority w:val="99"/>
-    <w:semiHidden/>
-    <w:rsid w:val="00E94469"/>
-    <w:rPr>
-      <w:color w:val="808080"/>
-    </w:rPr>
-  </w:style>
-  <w:style w:type="paragraph" w:styleId="EndnoteText">
-    <w:name w:val="endnote text"/>
-    <w:basedOn w:val="Normal"/>
-    <w:link w:val="EndnoteTextChar"/>
-    <w:uiPriority w:val="99"/>
-    <w:semiHidden/>
-    <w:unhideWhenUsed/>
-    <w:rsid w:val="00E23A37"/>
-    <w:pPr>
-      <w:spacing w:before="0" w:after="0" w:line="240" w:lineRule="auto"/>
-    </w:pPr>
-    <w:rPr>
-      <w:sz w:val="20"/>
-      <w:szCs w:val="20"/>
-    </w:rPr>
-  </w:style>
-  <w:style w:type="character" w:customStyle="1" w:styleId="EndnoteTextChar">
-    <w:name w:val="Endnote Text Char"/>
-    <w:basedOn w:val="DefaultParagraphFont"/>
-    <w:link w:val="EndnoteText"/>
-    <w:uiPriority w:val="99"/>
-    <w:semiHidden/>
-    <w:rsid w:val="00E23A37"/>
-    <w:rPr>
-      <w:sz w:val="20"/>
-      <w:szCs w:val="20"/>
-    </w:rPr>
-  </w:style>
-  <w:style w:type="character" w:styleId="EndnoteReference">
-    <w:name w:val="endnote reference"/>
-    <w:basedOn w:val="DefaultParagraphFont"/>
-    <w:uiPriority w:val="99"/>
-    <w:semiHidden/>
-    <w:unhideWhenUsed/>
-    <w:rsid w:val="00E23A37"/>
-    <w:rPr>
-      <w:vertAlign w:val="superscript"/>
-    </w:rPr>
-  </w:style>
-</w:styles>
-</file>
-
-<file path=word/stylesWithEffects.xml><?xml version="1.0" encoding="utf-8"?>
-<w:styles xmlns:wpc="http://schemas.microsoft.com/office/word/2010/wordprocessingCanvas" xmlns:mc="http://schemas.openxmlformats.org/markup-compatibility/2006" xmlns:o="urn:schemas-microsoft-com:office:office" xmlns:r="http://schemas.openxmlformats.org/officeDocument/2006/relationships" xmlns:m="http://schemas.openxmlformats.org/officeDocument/2006/math" xmlns:v="urn:schemas-microsoft-com:vml" xmlns:wp14="http://schemas.microsoft.com/office/word/2010/wordprocessingDrawing" xmlns:wp="http://schemas.openxmlformats.org/drawingml/2006/wordprocessingDrawing" xmlns:w10="urn:schemas-microsoft-com:office:word" xmlns:w="http://schemas.openxmlformats.org/wordprocessingml/2006/main" xmlns:w14="http://schemas.microsoft.com/office/word/2010/wordml" xmlns:wpg="http://schemas.microsoft.com/office/word/2010/wordprocessingGroup" xmlns:wpi="http://schemas.microsoft.com/office/word/2010/wordprocessingInk" xmlns:wne="http://schemas.microsoft.com/office/word/2006/wordml" xmlns:wps="http://schemas.microsoft.com/office/word/2010/wordprocessingShape" mc:Ignorable="w14 wp14">
-  <w:docDefaults>
-    <w:rPrDefault>
-      <w:rPr>
-        <w:rFonts w:asciiTheme="minorHAnsi" w:eastAsiaTheme="minorHAnsi" w:hAnsiTheme="minorHAnsi" w:cstheme="minorBidi"/>
-        <w:sz w:val="22"/>
-        <w:szCs w:val="22"/>
-        <w:lang w:val="en-US" w:eastAsia="en-US" w:bidi="ar-SA"/>
-      </w:rPr>
-    </w:rPrDefault>
-    <w:pPrDefault>
-      <w:pPr>
-        <w:spacing w:after="200" w:line="276" w:lineRule="auto"/>
-      </w:pPr>
-    </w:pPrDefault>
-  </w:docDefaults>
-  <w:latentStyles w:defLockedState="0" w:defUIPriority="99" w:defSemiHidden="1" w:defUnhideWhenUsed="1" w:defQFormat="0" w:count="267">
-    <w:lsdException w:name="Normal" w:semiHidden="0" w:uiPriority="0" w:unhideWhenUsed="0" w:qFormat="1"/>
-    <w:lsdException w:name="heading 1" w:semiHidden="0" w:uiPriority="9" w:unhideWhenUsed="0" w:qFormat="1"/>
-    <w:lsdException w:name="heading 2" w:uiPriority="9" w:qFormat="1"/>
-    <w:lsdException w:name="heading 3" w:uiPriority="9" w:qFormat="1"/>
-    <w:lsdException w:name="heading 4" w:uiPriority="9" w:qFormat="1"/>
-    <w:lsdException w:name="heading 5" w:uiPriority="9" w:qFormat="1"/>
-    <w:lsdException w:name="heading 6" w:uiPriority="9" w:qFormat="1"/>
-    <w:lsdException w:name="heading 7" w:uiPriority="9" w:qFormat="1"/>
-    <w:lsdException w:name="heading 8" w:uiPriority="9" w:qFormat="1"/>
-    <w:lsdException w:name="heading 9" w:uiPriority="9" w:qFormat="1"/>
-    <w:lsdException w:name="toc 1" w:uiPriority="39"/>
-    <w:lsdException w:name="toc 2" w:uiPriority="39"/>
-    <w:lsdException w:name="toc 3" w:uiPriority="39"/>
-    <w:lsdException w:name="toc 4" w:uiPriority="39"/>
-    <w:lsdException w:name="toc 5" w:uiPriority="39"/>
-    <w:lsdException w:name="toc 6" w:uiPriority="39"/>
-    <w:lsdException w:name="toc 7" w:uiPriority="39"/>
-    <w:lsdException w:name="toc 8" w:uiPriority="39"/>
-    <w:lsdException w:name="toc 9" w:uiPriority="39"/>
-    <w:lsdException w:name="caption" w:uiPriority="35" w:qFormat="1"/>
-    <w:lsdException w:name="Title" w:semiHidden="0" w:uiPriority="10" w:unhideWhenUsed="0"/>
-    <w:lsdException w:name="Default Paragraph Font" w:uiPriority="1"/>
-    <w:lsdException w:name="Subtitle" w:semiHidden="0" w:uiPriority="11" w:unhideWhenUsed="0"/>
-    <w:lsdException w:name="Strong" w:semiHidden="0" w:uiPriority="0" w:unhideWhenUsed="0" w:qFormat="1"/>
-    <w:lsdException w:name="Emphasis" w:semiHidden="0" w:uiPriority="20" w:unhideWhenUsed="0"/>
-    <w:lsdException w:name="Table Grid" w:semiHidden="0" w:uiPriority="59" w:unhideWhenUsed="0"/>
-    <w:lsdException w:name="Placeholder Text" w:unhideWhenUsed="0"/>
-    <w:lsdException w:name="No Spacing" w:semiHidden="0" w:uiPriority="1" w:unhideWhenUsed="0"/>
-    <w:lsdException w:name="Light Shading" w:semiHidden="0" w:uiPriority="60" w:unhideWhenUsed="0"/>
-    <w:lsdException w:name="Light List" w:semiHidden="0" w:uiPriority="61" w:unhideWhenUsed="0"/>
-    <w:lsdException w:name="Light Grid" w:semiHidden="0" w:uiPriority="62" w:unhideWhenUsed="0"/>
-    <w:lsdException w:name="Medium Shading 1" w:semiHidden="0" w:uiPriority="63" w:unhideWhenUsed="0"/>
-    <w:lsdException w:name="Medium Shading 2" w:semiHidden="0" w:uiPriority="64" w:unhideWhenUsed="0"/>
-    <w:lsdException w:name="Medium List 1" w:semiHidden="0" w:uiPriority="65" w:unhideWhenUsed="0"/>
-    <w:lsdException w:name="Medium List 2" w:semiHidden="0" w:uiPriority="66" w:unhideWhenUsed="0"/>
-    <w:lsdException w:name="Medium Grid 1" w:semiHidden="0" w:uiPriority="67" w:unhideWhenUsed="0"/>
-    <w:lsdException w:name="Medium Grid 2" w:semiHidden="0" w:uiPriority="68" w:unhideWhenUsed="0"/>
-    <w:lsdException w:name="Medium Grid 3" w:semiHidden="0" w:uiPriority="69" w:unhideWhenUsed="0"/>
-    <w:lsdException w:name="Dark List" w:semiHidden="0" w:uiPriority="70" w:unhideWhenUsed="0"/>
-    <w:lsdException w:name="Colorful Shading" w:semiHidden="0" w:uiPriority="71" w:unhideWhenUsed="0"/>
-    <w:lsdException w:name="Colorful List" w:semiHidden="0" w:uiPriority="72" w:unhideWhenUsed="0"/>
-    <w:lsdException w:name="Colorful Grid" w:semiHidden="0" w:uiPriority="73" w:unhideWhenUsed="0"/>
-    <w:lsdException w:name="Light Shading Accent 1" w:semiHidden="0" w:uiPriority="60" w:unhideWhenUsed="0"/>
-    <w:lsdException w:name="Light List Accent 1" w:semiHidden="0" w:uiPriority="61" w:unhideWhenUsed="0"/>
-    <w:lsdException w:name="Light Grid Accent 1" w:semiHidden="0" w:uiPriority="62" w:unhideWhenUsed="0"/>
-    <w:lsdException w:name="Medium Shading 1 Accent 1" w:semiHidden="0" w:uiPriority="63" w:unhideWhenUsed="0"/>
-    <w:lsdException w:name="Medium Shading 2 Accent 1" w:semiHidden="0" w:uiPriority="64" w:unhideWhenUsed="0"/>
-    <w:lsdException w:name="Medium List 1 Accent 1" w:semiHidden="0" w:uiPriority="65" w:unhideWhenUsed="0"/>
-    <w:lsdException w:name="Revision" w:unhideWhenUsed="0"/>
-    <w:lsdException w:name="List Paragraph" w:semiHidden="0" w:uiPriority="34" w:unhideWhenUsed="0" w:qFormat="1"/>
-    <w:lsdException w:name="Quote" w:semiHidden="0" w:uiPriority="29" w:unhideWhenUsed="0"/>
-    <w:lsdException w:name="Intense Quote" w:semiHidden="0" w:uiPriority="30" w:unhideWhenUsed="0"/>
-    <w:lsdException w:name="Medium List 2 Accent 1" w:semiHidden="0" w:uiPriority="66" w:unhideWhenUsed="0"/>
-    <w:lsdException w:name="Medium Grid 1 Accent 1" w:semiHidden="0" w:uiPriority="67" w:unhideWhenUsed="0"/>
-    <w:lsdException w:name="Medium Grid 2 Accent 1" w:semiHidden="0" w:uiPriority="68" w:unhideWhenUsed="0"/>
-    <w:lsdException w:name="Medium Grid 3 Accent 1" w:semiHidden="0" w:uiPriority="69" w:unhideWhenUsed="0"/>
-    <w:lsdException w:name="Dark List Accent 1" w:semiHidden="0" w:uiPriority="70" w:unhideWhenUsed="0"/>
-    <w:lsdException w:name="Colorful Shading Accent 1" w:semiHidden="0" w:uiPriority="71" w:unhideWhenUsed="0"/>
-    <w:lsdException w:name="Colorful List Accent 1" w:semiHidden="0" w:uiPriority="72" w:unhideWhenUsed="0"/>
-    <w:lsdException w:name="Colorful Grid Accent 1" w:semiHidden="0" w:uiPriority="73" w:unhideWhenUsed="0"/>
-    <w:lsdException w:name="Light Shading Accent 2" w:semiHidden="0" w:uiPriority="60" w:unhideWhenUsed="0"/>
-    <w:lsdException w:name="Light List Accent 2" w:semiHidden="0" w:uiPriority="61" w:unhideWhenUsed="0"/>
-    <w:lsdException w:name="Light Grid Accent 2" w:semiHidden="0" w:uiPriority="62" w:unhideWhenUsed="0"/>
-    <w:lsdException w:name="Medium Shading 1 Accent 2" w:semiHidden="0" w:uiPriority="63" w:unhideWhenUsed="0"/>
-    <w:lsdException w:name="Medium Shading 2 Accent 2" w:semiHidden="0" w:uiPriority="64" w:unhideWhenUsed="0"/>
-    <w:lsdException w:name="Medium List 1 Accent 2" w:semiHidden="0" w:uiPriority="65" w:unhideWhenUsed="0"/>
-    <w:lsdException w:name="Medium List 2 Accent 2" w:semiHidden="0" w:uiPriority="66" w:unhideWhenUsed="0"/>
-    <w:lsdException w:name="Medium Grid 1 Accent 2" w:semiHidden="0" w:uiPriority="67" w:unhideWhenUsed="0"/>
-    <w:lsdException w:name="Medium Grid 2 Accent 2" w:semiHidden="0" w:uiPriority="68" w:unhideWhenUsed="0"/>
-    <w:lsdException w:name="Medium Grid 3 Accent 2" w:semiHidden="0" w:uiPriority="69" w:unhideWhenUsed="0"/>
-    <w:lsdException w:name="Dark List Accent 2" w:semiHidden="0" w:uiPriority="70" w:unhideWhenUsed="0"/>
-    <w:lsdException w:name="Colorful Shading Accent 2" w:semiHidden="0" w:uiPriority="71" w:unhideWhenUsed="0"/>
-    <w:lsdException w:name="Colorful List Accent 2" w:semiHidden="0" w:uiPriority="72" w:unhideWhenUsed="0"/>
-    <w:lsdException w:name="Colorful Grid Accent 2" w:semiHidden="0" w:uiPriority="73" w:unhideWhenUsed="0"/>
-    <w:lsdException w:name="Light Shading Accent 3" w:semiHidden="0" w:uiPriority="60" w:unhideWhenUsed="0"/>
-    <w:lsdException w:name="Light List Accent 3" w:semiHidden="0" w:uiPriority="61" w:unhideWhenUsed="0"/>
-    <w:lsdException w:name="Light Grid Accent 3" w:semiHidden="0" w:uiPriority="62" w:unhideWhenUsed="0"/>
-    <w:lsdException w:name="Medium Shading 1 Accent 3" w:semiHidden="0" w:uiPriority="63" w:unhideWhenUsed="0"/>
-    <w:lsdException w:name="Medium Shading 2 Accent 3" w:semiHidden="0" w:uiPriority="64" w:unhideWhenUsed="0"/>
-    <w:lsdException w:name="Medium List 1 Accent 3" w:semiHidden="0" w:uiPriority="65" w:unhideWhenUsed="0"/>
-    <w:lsdException w:name="Medium List 2 Accent 3" w:semiHidden="0" w:uiPriority="66" w:unhideWhenUsed="0"/>
-    <w:lsdException w:name="Medium Grid 1 Accent 3" w:semiHidden="0" w:uiPriority="67" w:unhideWhenUsed="0"/>
-    <w:lsdException w:name="Medium Grid 2 Accent 3" w:semiHidden="0" w:uiPriority="68" w:unhideWhenUsed="0"/>
-    <w:lsdException w:name="Medium Grid 3 Accent 3" w:semiHidden="0" w:uiPriority="69" w:unhideWhenUsed="0"/>
-    <w:lsdException w:name="Dark List Accent 3" w:semiHidden="0" w:uiPriority="70" w:unhideWhenUsed="0"/>
-    <w:lsdException w:name="Colorful Shading Accent 3" w:semiHidden="0" w:uiPriority="71" w:unhideWhenUsed="0"/>
-    <w:lsdException w:name="Colorful List Accent 3" w:semiHidden="0" w:uiPriority="72" w:unhideWhenUsed="0"/>
-    <w:lsdException w:name="Colorful Grid Accent 3" w:semiHidden="0" w:uiPriority="73" w:unhideWhenUsed="0"/>
-    <w:lsdException w:name="Light Shading Accent 4" w:semiHidden="0" w:uiPriority="60" w:unhideWhenUsed="0"/>
-    <w:lsdException w:name="Light List Accent 4" w:semiHidden="0" w:uiPriority="61" w:unhideWhenUsed="0"/>
-    <w:lsdException w:name="Light Grid Accent 4" w:semiHidden="0" w:uiPriority="62" w:unhideWhenUsed="0"/>
-    <w:lsdException w:name="Medium Shading 1 Accent 4" w:semiHidden="0" w:uiPriority="63" w:unhideWhenUsed="0"/>
-    <w:lsdException w:name="Medium Shading 2 Accent 4" w:semiHidden="0" w:uiPriority="64" w:unhideWhenUsed="0"/>
-    <w:lsdException w:name="Medium List 1 Accent 4" w:semiHidden="0" w:uiPriority="65" w:unhideWhenUsed="0"/>
-    <w:lsdException w:name="Medium List 2 Accent 4" w:semiHidden="0" w:uiPriority="66" w:unhideWhenUsed="0"/>
-    <w:lsdException w:name="Medium Grid 1 Accent 4" w:semiHidden="0" w:uiPriority="67" w:unhideWhenUsed="0"/>
-    <w:lsdException w:name="Medium Grid 2 Accent 4" w:semiHidden="0" w:uiPriority="68" w:unhideWhenUsed="0"/>
-    <w:lsdException w:name="Medium Grid 3 Accent 4" w:semiHidden="0" w:uiPriority="69" w:unhideWhenUsed="0"/>
-    <w:lsdException w:name="Dark List Accent 4" w:semiHidden="0" w:uiPriority="70" w:unhideWhenUsed="0"/>
-    <w:lsdException w:name="Colorful Shading Accent 4" w:semiHidden="0" w:uiPriority="71" w:unhideWhenUsed="0"/>
-    <w:lsdException w:name="Colorful List Accent 4" w:semiHidden="0" w:uiPriority="72" w:unhideWhenUsed="0"/>
-    <w:lsdException w:name="Colorful Grid Accent 4" w:semiHidden="0" w:uiPriority="73" w:unhideWhenUsed="0"/>
-    <w:lsdException w:name="Light Shading Accent 5" w:semiHidden="0" w:uiPriority="60" w:unhideWhenUsed="0"/>
-    <w:lsdException w:name="Light List Accent 5" w:semiHidden="0" w:uiPriority="61" w:unhideWhenUsed="0"/>
-    <w:lsdException w:name="Light Grid Accent 5" w:semiHidden="0" w:uiPriority="62" w:unhideWhenUsed="0"/>
-    <w:lsdException w:name="Medium Shading 1 Accent 5" w:semiHidden="0" w:uiPriority="63" w:unhideWhenUsed="0"/>
-    <w:lsdException w:name="Medium Shading 2 Accent 5" w:semiHidden="0" w:uiPriority="64" w:unhideWhenUsed="0"/>
-    <w:lsdException w:name="Medium List 1 Accent 5" w:semiHidden="0" w:uiPriority="65" w:unhideWhenUsed="0"/>
-    <w:lsdException w:name="Medium List 2 Accent 5" w:semiHidden="0" w:uiPriority="66" w:unhideWhenUsed="0"/>
-    <w:lsdException w:name="Medium Grid 1 Accent 5" w:semiHidden="0" w:uiPriority="67" w:unhideWhenUsed="0"/>
-    <w:lsdException w:name="Medium Grid 2 Accent 5" w:semiHidden="0" w:uiPriority="68" w:unhideWhenUsed="0"/>
-    <w:lsdException w:name="Medium Grid 3 Accent 5" w:semiHidden="0" w:uiPriority="69" w:unhideWhenUsed="0"/>
-    <w:lsdException w:name="Dark List Accent 5" w:semiHidden="0" w:uiPriority="70" w:unhideWhenUsed="0"/>
-    <w:lsdException w:name="Colorful Shading Accent 5" w:semiHidden="0" w:uiPriority="71" w:unhideWhenUsed="0"/>
-    <w:lsdException w:name="Colorful List Accent 5" w:semiHidden="0" w:uiPriority="72" w:unhideWhenUsed="0"/>
-    <w:lsdException w:name="Colorful Grid Accent 5" w:semiHidden="0" w:uiPriority="73" w:unhideWhenUsed="0"/>
-    <w:lsdException w:name="Light Shading Accent 6" w:semiHidden="0" w:uiPriority="60" w:unhideWhenUsed="0"/>
-    <w:lsdException w:name="Light List Accent 6" w:semiHidden="0" w:uiPriority="61" w:unhideWhenUsed="0"/>
-    <w:lsdException w:name="Light Grid Accent 6" w:semiHidden="0" w:uiPriority="62" w:unhideWhenUsed="0"/>
-    <w:lsdException w:name="Medium Shading 1 Accent 6" w:semiHidden="0" w:uiPriority="63" w:unhideWhenUsed="0"/>
-    <w:lsdException w:name="Medium Shading 2 Accent 6" w:semiHidden="0" w:uiPriority="64" w:unhideWhenUsed="0"/>
-    <w:lsdException w:name="Medium List 1 Accent 6" w:semiHidden="0" w:uiPriority="65" w:unhideWhenUsed="0"/>
-    <w:lsdException w:name="Medium List 2 Accent 6" w:semiHidden="0" w:uiPriority="66" w:unhideWhenUsed="0"/>
-    <w:lsdException w:name="Medium Grid 1 Accent 6" w:semiHidden="0" w:uiPriority="67" w:unhideWhenUsed="0"/>
-    <w:lsdException w:name="Medium Grid 2 Accent 6" w:semiHidden="0" w:uiPriority="68" w:unhideWhenUsed="0"/>
-    <w:lsdException w:name="Medium Grid 3 Accent 6" w:semiHidden="0" w:uiPriority="69" w:unhideWhenUsed="0"/>
-    <w:lsdException w:name="Dark List Accent 6" w:semiHidden="0" w:uiPriority="70" w:unhideWhenUsed="0"/>
-    <w:lsdException w:name="Colorful Shading Accent 6" w:semiHidden="0" w:uiPriority="71" w:unhideWhenUsed="0"/>
-    <w:lsdException w:name="Colorful List Accent 6" w:semiHidden="0" w:uiPriority="72" w:unhideWhenUsed="0"/>
-    <w:lsdException w:name="Colorful Grid Accent 6" w:semiHidden="0" w:uiPriority="73" w:unhideWhenUsed="0"/>
-    <w:lsdException w:name="Subtle Emphasis" w:semiHidden="0" w:uiPriority="19" w:unhideWhenUsed="0"/>
-    <w:lsdException w:name="Intense Emphasis" w:semiHidden="0" w:uiPriority="21" w:unhideWhenUsed="0"/>
-    <w:lsdException w:name="Subtle Reference" w:semiHidden="0" w:uiPriority="31" w:unhideWhenUsed="0"/>
-    <w:lsdException w:name="Intense Reference" w:semiHidden="0" w:uiPriority="32" w:unhideWhenUsed="0"/>
-    <w:lsdException w:name="Book Title" w:semiHidden="0" w:uiPriority="33" w:unhideWhenUsed="0"/>
-    <w:lsdException w:name="Bibliography" w:uiPriority="37"/>
-    <w:lsdException w:name="TOC Heading" w:uiPriority="39" w:qFormat="1"/>
-  </w:latentStyles>
-  <w:style w:type="paragraph" w:default="1" w:styleId="Normal">
-    <w:name w:val="Normal"/>
-    <w:qFormat/>
-    <w:rsid w:val="008063E1"/>
-    <w:pPr>
-      <w:spacing w:before="80" w:after="120"/>
-    </w:pPr>
-  </w:style>
-  <w:style w:type="paragraph" w:styleId="Heading1">
-    <w:name w:val="heading 1"/>
-    <w:basedOn w:val="Normal"/>
-    <w:next w:val="Normal"/>
-    <w:link w:val="Heading1Char"/>
-    <w:uiPriority w:val="9"/>
-    <w:qFormat/>
-    <w:rsid w:val="009254B7"/>
-    <w:pPr>
-      <w:keepNext/>
-      <w:keepLines/>
-      <w:spacing w:before="200" w:after="40"/>
-      <w:outlineLvl w:val="0"/>
-    </w:pPr>
-    <w:rPr>
-      <w:rFonts w:eastAsiaTheme="majorEastAsia" w:cstheme="majorBidi"/>
-      <w:b/>
-      <w:color w:val="642D08"/>
-      <w:sz w:val="40"/>
-      <w:szCs w:val="32"/>
-    </w:rPr>
-  </w:style>
-  <w:style w:type="paragraph" w:styleId="Heading2">
-    <w:name w:val="heading 2"/>
-    <w:basedOn w:val="Normal"/>
-    <w:next w:val="Normal"/>
-    <w:link w:val="Heading2Char"/>
-    <w:uiPriority w:val="9"/>
-    <w:qFormat/>
-    <w:rsid w:val="00D108AC"/>
-    <w:pPr>
-      <w:keepNext/>
-      <w:keepLines/>
-      <w:spacing w:before="120" w:after="40"/>
-      <w:outlineLvl w:val="1"/>
-    </w:pPr>
-    <w:rPr>
-      <w:rFonts w:eastAsiaTheme="majorEastAsia" w:cstheme="majorBidi"/>
-      <w:b/>
-      <w:color w:val="7C380A"/>
-      <w:sz w:val="32"/>
-      <w:szCs w:val="36"/>
-    </w:rPr>
-  </w:style>
-  <w:style w:type="paragraph" w:styleId="Heading3">
-    <w:name w:val="heading 3"/>
-    <w:basedOn w:val="Normal"/>
-    <w:next w:val="Normal"/>
-    <w:link w:val="Heading3Char"/>
-    <w:uiPriority w:val="9"/>
-    <w:unhideWhenUsed/>
-    <w:qFormat/>
-    <w:rsid w:val="00D108AC"/>
-    <w:pPr>
-      <w:keepNext/>
-      <w:keepLines/>
-      <w:spacing w:before="120" w:after="40"/>
-      <w:outlineLvl w:val="2"/>
-    </w:pPr>
-    <w:rPr>
-      <w:rFonts w:eastAsiaTheme="majorEastAsia" w:cstheme="majorBidi"/>
-      <w:b/>
-      <w:color w:val="8F400B"/>
-      <w:sz w:val="28"/>
-      <w:szCs w:val="32"/>
-    </w:rPr>
-  </w:style>
-  <w:style w:type="paragraph" w:styleId="Heading4">
-    <w:name w:val="heading 4"/>
-    <w:basedOn w:val="Normal"/>
-    <w:next w:val="Normal"/>
-    <w:link w:val="Heading4Char"/>
-    <w:uiPriority w:val="9"/>
-    <w:unhideWhenUsed/>
-    <w:qFormat/>
-    <w:rsid w:val="00D108AC"/>
-    <w:pPr>
-      <w:keepNext/>
-      <w:keepLines/>
-      <w:spacing w:before="120" w:after="40"/>
-      <w:outlineLvl w:val="3"/>
-    </w:pPr>
-    <w:rPr>
-      <w:rFonts w:eastAsiaTheme="majorEastAsia" w:cstheme="majorBidi"/>
-      <w:b/>
-      <w:iCs/>
-      <w:color w:val="A34A0D"/>
-      <w:sz w:val="24"/>
-    </w:rPr>
-  </w:style>
-  <w:style w:type="paragraph" w:styleId="Heading5">
-    <w:name w:val="heading 5"/>
-    <w:basedOn w:val="Normal"/>
-    <w:next w:val="Normal"/>
-    <w:link w:val="Heading5Char"/>
-    <w:uiPriority w:val="9"/>
-    <w:semiHidden/>
-    <w:unhideWhenUsed/>
-    <w:qFormat/>
-    <w:rsid w:val="008C5930"/>
-    <w:pPr>
-      <w:keepNext/>
-      <w:keepLines/>
-      <w:spacing w:after="0"/>
-      <w:outlineLvl w:val="4"/>
-    </w:pPr>
-    <w:rPr>
-      <w:rFonts w:eastAsiaTheme="majorEastAsia" w:cstheme="majorBidi"/>
-      <w:b/>
-      <w:color w:val="B2500E"/>
-    </w:rPr>
-  </w:style>
-  <w:style w:type="character" w:default="1" w:styleId="DefaultParagraphFont">
-    <w:name w:val="Default Paragraph Font"/>
-    <w:uiPriority w:val="1"/>
-    <w:semiHidden/>
-    <w:unhideWhenUsed/>
-  </w:style>
-  <w:style w:type="table" w:default="1" w:styleId="TableNormal">
-    <w:name w:val="Normal Table"/>
-    <w:uiPriority w:val="99"/>
-    <w:semiHidden/>
-    <w:unhideWhenUsed/>
-    <w:tblPr>
-      <w:tblInd w:w="0" w:type="dxa"/>
-      <w:tblCellMar>
-        <w:top w:w="0" w:type="dxa"/>
-        <w:left w:w="108" w:type="dxa"/>
-        <w:bottom w:w="0" w:type="dxa"/>
-        <w:right w:w="108" w:type="dxa"/>
-      </w:tblCellMar>
-    </w:tblPr>
-  </w:style>
-  <w:style w:type="numbering" w:default="1" w:styleId="NoList">
-    <w:name w:val="No List"/>
-    <w:uiPriority w:val="99"/>
-    <w:semiHidden/>
-    <w:unhideWhenUsed/>
-  </w:style>
-  <w:style w:type="paragraph" w:styleId="Header">
-    <w:name w:val="header"/>
-    <w:basedOn w:val="Normal"/>
-    <w:link w:val="HeaderChar"/>
-    <w:uiPriority w:val="99"/>
-    <w:unhideWhenUsed/>
-    <w:rsid w:val="008068A2"/>
-    <w:pPr>
-      <w:tabs>
-        <w:tab w:val="center" w:pos="4680"/>
-        <w:tab w:val="right" w:pos="9360"/>
-      </w:tabs>
-      <w:spacing w:after="0" w:line="240" w:lineRule="auto"/>
-    </w:pPr>
-  </w:style>
-  <w:style w:type="character" w:customStyle="1" w:styleId="HeaderChar">
-    <w:name w:val="Header Char"/>
-    <w:basedOn w:val="DefaultParagraphFont"/>
-    <w:link w:val="Header"/>
-    <w:uiPriority w:val="99"/>
-    <w:rsid w:val="008068A2"/>
-  </w:style>
-  <w:style w:type="paragraph" w:styleId="Footer">
-    <w:name w:val="footer"/>
-    <w:basedOn w:val="Normal"/>
-    <w:link w:val="FooterChar"/>
-    <w:uiPriority w:val="99"/>
-    <w:unhideWhenUsed/>
-    <w:rsid w:val="008068A2"/>
-    <w:pPr>
-      <w:tabs>
-        <w:tab w:val="center" w:pos="4680"/>
-        <w:tab w:val="right" w:pos="9360"/>
-      </w:tabs>
-      <w:spacing w:after="0" w:line="240" w:lineRule="auto"/>
-    </w:pPr>
-  </w:style>
-  <w:style w:type="character" w:customStyle="1" w:styleId="FooterChar">
-    <w:name w:val="Footer Char"/>
-    <w:basedOn w:val="DefaultParagraphFont"/>
-    <w:link w:val="Footer"/>
-    <w:uiPriority w:val="99"/>
-    <w:rsid w:val="008068A2"/>
-  </w:style>
-  <w:style w:type="paragraph" w:styleId="BalloonText">
-    <w:name w:val="Balloon Text"/>
-    <w:basedOn w:val="Normal"/>
-    <w:link w:val="BalloonTextChar"/>
-    <w:uiPriority w:val="99"/>
-    <w:semiHidden/>
-    <w:unhideWhenUsed/>
-    <w:rsid w:val="00564D7B"/>
-    <w:pPr>
-      <w:spacing w:after="0" w:line="240" w:lineRule="auto"/>
-    </w:pPr>
-    <w:rPr>
-      <w:rFonts w:ascii="Tahoma" w:hAnsi="Tahoma" w:cs="Tahoma"/>
-      <w:sz w:val="16"/>
-      <w:szCs w:val="16"/>
-    </w:rPr>
-  </w:style>
-  <w:style w:type="character" w:customStyle="1" w:styleId="BalloonTextChar">
-    <w:name w:val="Balloon Text Char"/>
-    <w:basedOn w:val="DefaultParagraphFont"/>
-    <w:link w:val="BalloonText"/>
-    <w:uiPriority w:val="99"/>
-    <w:semiHidden/>
-    <w:rsid w:val="00564D7B"/>
-    <w:rPr>
-      <w:rFonts w:ascii="Tahoma" w:hAnsi="Tahoma" w:cs="Tahoma"/>
-      <w:sz w:val="16"/>
-      <w:szCs w:val="16"/>
-    </w:rPr>
-  </w:style>
-  <w:style w:type="character" w:styleId="Hyperlink">
-    <w:name w:val="Hyperlink"/>
-    <w:basedOn w:val="DefaultParagraphFont"/>
-    <w:uiPriority w:val="99"/>
-    <w:unhideWhenUsed/>
-    <w:rsid w:val="0079324A"/>
-    <w:rPr>
-      <w:color w:val="0000FF" w:themeColor="hyperlink"/>
-      <w:u w:val="single"/>
-    </w:rPr>
-  </w:style>
-  <w:style w:type="character" w:customStyle="1" w:styleId="Heading1Char">
-    <w:name w:val="Heading 1 Char"/>
-    <w:basedOn w:val="DefaultParagraphFont"/>
-    <w:link w:val="Heading1"/>
-    <w:uiPriority w:val="9"/>
-    <w:rsid w:val="009254B7"/>
-    <w:rPr>
-      <w:rFonts w:eastAsiaTheme="majorEastAsia" w:cstheme="majorBidi"/>
-      <w:b/>
-      <w:color w:val="642D08"/>
-      <w:sz w:val="40"/>
-      <w:szCs w:val="32"/>
-    </w:rPr>
-  </w:style>
-  <w:style w:type="character" w:customStyle="1" w:styleId="Heading2Char">
-    <w:name w:val="Heading 2 Char"/>
-    <w:basedOn w:val="DefaultParagraphFont"/>
-    <w:link w:val="Heading2"/>
-    <w:uiPriority w:val="9"/>
-    <w:rsid w:val="00D108AC"/>
-    <w:rPr>
-      <w:rFonts w:eastAsiaTheme="majorEastAsia" w:cstheme="majorBidi"/>
-      <w:b/>
-      <w:color w:val="7C380A"/>
-      <w:sz w:val="32"/>
-      <w:szCs w:val="36"/>
-    </w:rPr>
-  </w:style>
-  <w:style w:type="paragraph" w:styleId="NormalWeb">
-    <w:name w:val="Normal (Web)"/>
-    <w:basedOn w:val="Normal"/>
-    <w:uiPriority w:val="99"/>
-    <w:semiHidden/>
-    <w:unhideWhenUsed/>
-    <w:rsid w:val="00524789"/>
-    <w:pPr>
-      <w:spacing w:before="100" w:beforeAutospacing="1" w:after="100" w:afterAutospacing="1" w:line="240" w:lineRule="auto"/>
-    </w:pPr>
-    <w:rPr>
-      <w:rFonts w:ascii="Times New Roman" w:eastAsia="Times New Roman" w:hAnsi="Times New Roman" w:cs="Times New Roman"/>
-      <w:sz w:val="24"/>
-      <w:szCs w:val="24"/>
-    </w:rPr>
-  </w:style>
-  <w:style w:type="character" w:styleId="Strong">
-    <w:name w:val="Strong"/>
-    <w:basedOn w:val="DefaultParagraphFont"/>
-    <w:qFormat/>
-    <w:rsid w:val="00524789"/>
-    <w:rPr>
-      <w:b/>
-      <w:bCs/>
-    </w:rPr>
-  </w:style>
-  <w:style w:type="character" w:customStyle="1" w:styleId="Heading3Char">
-    <w:name w:val="Heading 3 Char"/>
-    <w:basedOn w:val="DefaultParagraphFont"/>
-    <w:link w:val="Heading3"/>
-    <w:uiPriority w:val="9"/>
-    <w:rsid w:val="00D108AC"/>
-    <w:rPr>
-      <w:rFonts w:eastAsiaTheme="majorEastAsia" w:cstheme="majorBidi"/>
-      <w:b/>
-      <w:color w:val="8F400B"/>
-      <w:sz w:val="28"/>
-      <w:szCs w:val="32"/>
-    </w:rPr>
-  </w:style>
-  <w:style w:type="character" w:customStyle="1" w:styleId="Heading4Char">
-    <w:name w:val="Heading 4 Char"/>
-    <w:basedOn w:val="DefaultParagraphFont"/>
-    <w:link w:val="Heading4"/>
-    <w:uiPriority w:val="9"/>
-    <w:rsid w:val="00D108AC"/>
-    <w:rPr>
-      <w:rFonts w:eastAsiaTheme="majorEastAsia" w:cstheme="majorBidi"/>
-      <w:b/>
-      <w:iCs/>
-      <w:color w:val="A34A0D"/>
-      <w:sz w:val="24"/>
-    </w:rPr>
-  </w:style>
-  <w:style w:type="paragraph" w:styleId="ListParagraph">
-    <w:name w:val="List Paragraph"/>
-    <w:basedOn w:val="Normal"/>
-    <w:uiPriority w:val="34"/>
-    <w:qFormat/>
-    <w:rsid w:val="008617B5"/>
-    <w:pPr>
-      <w:ind w:left="720"/>
-      <w:contextualSpacing/>
-    </w:pPr>
-  </w:style>
-  <w:style w:type="character" w:styleId="FollowedHyperlink">
-    <w:name w:val="FollowedHyperlink"/>
-    <w:basedOn w:val="DefaultParagraphFont"/>
-    <w:uiPriority w:val="99"/>
-    <w:semiHidden/>
-    <w:unhideWhenUsed/>
-    <w:rsid w:val="00C0490B"/>
-    <w:rPr>
-      <w:color w:val="800080" w:themeColor="followedHyperlink"/>
-      <w:u w:val="single"/>
-    </w:rPr>
-  </w:style>
-  <w:style w:type="character" w:customStyle="1" w:styleId="Heading5Char">
-    <w:name w:val="Heading 5 Char"/>
-    <w:basedOn w:val="DefaultParagraphFont"/>
-    <w:link w:val="Heading5"/>
-    <w:uiPriority w:val="9"/>
-    <w:semiHidden/>
-    <w:rsid w:val="008C5930"/>
-    <w:rPr>
-      <w:rFonts w:eastAsiaTheme="majorEastAsia" w:cstheme="majorBidi"/>
-      <w:b/>
-      <w:color w:val="B2500E"/>
-    </w:rPr>
-  </w:style>
-  <w:style w:type="paragraph" w:customStyle="1" w:styleId="Code">
-    <w:name w:val="Code"/>
-    <w:basedOn w:val="Normal"/>
-    <w:link w:val="CodeChar"/>
-    <w:qFormat/>
-    <w:rsid w:val="008063E1"/>
-    <w:rPr>
-      <w:rFonts w:ascii="Consolas" w:hAnsi="Consolas"/>
-      <w:b/>
-      <w:noProof/>
-    </w:rPr>
-  </w:style>
-  <w:style w:type="character" w:customStyle="1" w:styleId="CodeChar">
-    <w:name w:val="Code Char"/>
-    <w:basedOn w:val="DefaultParagraphFont"/>
-    <w:link w:val="Code"/>
-    <w:rsid w:val="008063E1"/>
-    <w:rPr>
-      <w:rFonts w:ascii="Consolas" w:hAnsi="Consolas"/>
-      <w:b/>
-      <w:noProof/>
-    </w:rPr>
-  </w:style>
-  <w:style w:type="table" w:styleId="TableGrid">
-    <w:name w:val="Table Grid"/>
-    <w:basedOn w:val="TableNormal"/>
-    <w:uiPriority w:val="59"/>
-    <w:rsid w:val="00D108AC"/>
-    <w:pPr>
-      <w:spacing w:after="0" w:line="240" w:lineRule="auto"/>
-    </w:pPr>
-    <w:tblPr>
-      <w:tblInd w:w="0" w:type="dxa"/>
-      <w:tblBorders>
-        <w:top w:val="single" w:sz="4" w:space="0" w:color="auto"/>
-        <w:left w:val="single" w:sz="4" w:space="0" w:color="auto"/>
-        <w:bottom w:val="single" w:sz="4" w:space="0" w:color="auto"/>
-        <w:right w:val="single" w:sz="4" w:space="0" w:color="auto"/>
-        <w:insideH w:val="single" w:sz="4" w:space="0" w:color="auto"/>
-        <w:insideV w:val="single" w:sz="4" w:space="0" w:color="auto"/>
-      </w:tblBorders>
-      <w:tblCellMar>
-        <w:top w:w="0" w:type="dxa"/>
-        <w:left w:w="108" w:type="dxa"/>
-        <w:bottom w:w="0" w:type="dxa"/>
-        <w:right w:w="108" w:type="dxa"/>
-      </w:tblCellMar>
     </w:tblPr>
   </w:style>
   <w:style w:type="character" w:styleId="PlaceholderText">
@@ -7872,7 +7891,7 @@
 </file>
 
 <file path=customXml/itemProps1.xml><?xml version="1.0" encoding="utf-8"?>
-<ds:datastoreItem xmlns:ds="http://schemas.openxmlformats.org/officeDocument/2006/customXml" ds:itemID="{B685EE0C-AC2E-4076-B1D9-ED8777CD75DF}">
+<ds:datastoreItem xmlns:ds="http://schemas.openxmlformats.org/officeDocument/2006/customXml" ds:itemID="{20725625-6F1C-4CDB-83EE-755198DF47D2}">
   <ds:schemaRefs>
     <ds:schemaRef ds:uri="http://schemas.openxmlformats.org/officeDocument/2006/bibliography"/>
   </ds:schemaRefs>

</xml_diff>

<commit_message>
Changed time: 300 ms.
</commit_message>
<xml_diff>
--- a/Problem-8-Packaging-Figures/Packaging-Figures-BG.docx
+++ b/Problem-8-Packaging-Figures/Packaging-Figures-BG.docx
@@ -842,15 +842,7 @@
         <w:rPr>
           <w:lang w:val="bg-BG"/>
         </w:rPr>
-        <w:t>ия си ляв връ</w:t>
-      </w:r>
-      <w:bookmarkStart w:id="0" w:name="_GoBack"/>
-      <w:bookmarkEnd w:id="0"/>
-      <w:r>
-        <w:rPr>
-          <w:lang w:val="bg-BG"/>
-        </w:rPr>
-        <w:t xml:space="preserve">х </w:t>
+        <w:t xml:space="preserve">ия си ляв връх </w:t>
       </w:r>
       <m:oMath>
         <m:r>
@@ -2143,7 +2135,16 @@
           <w:b/>
           <w:lang w:eastAsia="ja-JP"/>
         </w:rPr>
-        <w:t>200</w:t>
+        <w:t>3</w:t>
+      </w:r>
+      <w:bookmarkStart w:id="0" w:name="_GoBack"/>
+      <w:bookmarkEnd w:id="0"/>
+      <w:r>
+        <w:rPr>
+          <w:b/>
+          <w:lang w:eastAsia="ja-JP"/>
+        </w:rPr>
+        <w:t>00</w:t>
       </w:r>
       <w:r>
         <w:rPr>
@@ -3727,7 +3728,7 @@
         </mc:Choice>
         <mc:Fallback>
           <w:pict>
-            <v:line w14:anchorId="5217041C" id="Straight Connector 1" o:spid="_x0000_s1026" style="position:absolute;flip:y;z-index:251666432;visibility:visible;mso-wrap-style:square;mso-wrap-distance-left:9pt;mso-wrap-distance-top:0;mso-wrap-distance-right:9pt;mso-wrap-distance-bottom:0;mso-position-horizontal:absolute;mso-position-horizontal-relative:text;mso-position-vertical:absolute;mso-position-vertical-relative:text" from="-.1pt,5.2pt" to="520.7pt,5.2pt" o:gfxdata="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" strokecolor="#f37123" strokeweight="1pt">
+            <v:line w14:anchorId="5C4645DB" id="Straight Connector 1" o:spid="_x0000_s1026" style="position:absolute;flip:y;z-index:251666432;visibility:visible;mso-wrap-style:square;mso-wrap-distance-left:9pt;mso-wrap-distance-top:0;mso-wrap-distance-right:9pt;mso-wrap-distance-bottom:0;mso-position-horizontal:absolute;mso-position-horizontal-relative:text;mso-position-vertical:absolute;mso-position-vertical-relative:text" from="-.1pt,5.2pt" to="520.7pt,5.2pt" o:gfxdata="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" strokecolor="#f37123" strokeweight="1pt">
               <v:stroke endcap="round"/>
             </v:line>
           </w:pict>
@@ -3831,7 +3832,7 @@
                               <w:sz w:val="18"/>
                               <w:szCs w:val="18"/>
                             </w:rPr>
-                            <w:t>1</w:t>
+                            <w:t>2</w:t>
                           </w:r>
                           <w:r>
                             <w:rPr>
@@ -3946,7 +3947,7 @@
                         <w:sz w:val="18"/>
                         <w:szCs w:val="18"/>
                       </w:rPr>
-                      <w:t>1</w:t>
+                      <w:t>2</w:t>
                     </w:r>
                     <w:r>
                       <w:rPr>
@@ -7869,7 +7870,7 @@
 </file>
 
 <file path=customXml/itemProps1.xml><?xml version="1.0" encoding="utf-8"?>
-<ds:datastoreItem xmlns:ds="http://schemas.openxmlformats.org/officeDocument/2006/customXml" ds:itemID="{C04E6AA1-69AB-4C92-A891-34075852A3A5}">
+<ds:datastoreItem xmlns:ds="http://schemas.openxmlformats.org/officeDocument/2006/customXml" ds:itemID="{00C8BF37-0B6D-49A4-A080-C2FD5E906FFD}">
   <ds:schemaRefs>
     <ds:schemaRef ds:uri="http://schemas.openxmlformats.org/officeDocument/2006/bibliography"/>
   </ds:schemaRefs>

</xml_diff>